<commit_message>
putting report together part 1
</commit_message>
<xml_diff>
--- a/Projcet_Report_For_Game_Console - Jimmi.docx
+++ b/Projcet_Report_For_Game_Console - Jimmi.docx
@@ -203,7 +203,7 @@
                                   <w:sdtContent>
                                     <w:p>
                                       <w:pPr>
-                                        <w:pStyle w:val="NoSpacing"/>
+                                        <w:pStyle w:val="Ingenafstand"/>
                                         <w:rPr>
                                           <w:color w:val="FFFFFF" w:themeColor="background1"/>
                                           <w:sz w:val="96"/>
@@ -289,7 +289,7 @@
                                   <w:sdtContent>
                                     <w:p>
                                       <w:pPr>
-                                        <w:pStyle w:val="NoSpacing"/>
+                                        <w:pStyle w:val="Ingenafstand"/>
                                         <w:spacing w:line="360" w:lineRule="auto"/>
                                         <w:rPr>
                                           <w:color w:val="FFFFFF" w:themeColor="background1"/>
@@ -342,7 +342,7 @@
                                   <w:sdtContent>
                                     <w:p>
                                       <w:pPr>
-                                        <w:pStyle w:val="NoSpacing"/>
+                                        <w:pStyle w:val="Ingenafstand"/>
                                         <w:spacing w:line="360" w:lineRule="auto"/>
                                         <w:rPr>
                                           <w:color w:val="FFFFFF" w:themeColor="background1"/>
@@ -378,7 +378,7 @@
                                   <w:sdtContent>
                                     <w:p>
                                       <w:pPr>
-                                        <w:pStyle w:val="NoSpacing"/>
+                                        <w:pStyle w:val="Ingenafstand"/>
                                         <w:spacing w:line="360" w:lineRule="auto"/>
                                         <w:rPr>
                                           <w:color w:val="FFFFFF" w:themeColor="background1"/>
@@ -675,7 +675,7 @@
                                 <w:sdtContent>
                                   <w:p>
                                     <w:pPr>
-                                      <w:pStyle w:val="NoSpacing"/>
+                                      <w:pStyle w:val="Ingenafstand"/>
                                       <w:jc w:val="right"/>
                                       <w:rPr>
                                         <w:color w:val="FFFFFF" w:themeColor="background1"/>
@@ -872,7 +872,7 @@
       <w:sdtContent>
         <w:p>
           <w:pPr>
-            <w:pStyle w:val="TOCHeading"/>
+            <w:pStyle w:val="Overskrift"/>
           </w:pPr>
           <w:r>
             <w:rPr>
@@ -886,7 +886,7 @@
         </w:p>
         <w:p>
           <w:pPr>
-            <w:pStyle w:val="TOC1"/>
+            <w:pStyle w:val="Indholdsfortegnelse1"/>
             <w:tabs>
               <w:tab w:val="right" w:leader="dot" w:pos="9628"/>
             </w:tabs>
@@ -905,7 +905,7 @@
           <w:r>
             <w:fldChar w:fldCharType="separate"/>
           </w:r>
-          <w:hyperlink w:anchor="_Toc469481313" w:history="1">
+          <w:hyperlink w:anchor="_Toc469561274" w:history="1">
             <w:r>
               <w:rPr>
                 <w:rStyle w:val="Hyperlink"/>
@@ -933,7 +933,7 @@
                 <w:noProof/>
                 <w:webHidden/>
               </w:rPr>
-              <w:instrText xml:space="preserve"> PAGEREF _Toc469481313 \h </w:instrText>
+              <w:instrText xml:space="preserve"> PAGEREF _Toc469561274 \h </w:instrText>
             </w:r>
             <w:r>
               <w:rPr>
@@ -953,7 +953,7 @@
                 <w:noProof/>
                 <w:webHidden/>
               </w:rPr>
-              <w:t>2</w:t>
+              <w:t>3</w:t>
             </w:r>
             <w:r>
               <w:rPr>
@@ -966,7 +966,7 @@
         </w:p>
         <w:p>
           <w:pPr>
-            <w:pStyle w:val="TOC1"/>
+            <w:pStyle w:val="Indholdsfortegnelse1"/>
             <w:tabs>
               <w:tab w:val="right" w:leader="dot" w:pos="9628"/>
             </w:tabs>
@@ -976,7 +976,7 @@
               <w:lang w:eastAsia="da-DK"/>
             </w:rPr>
           </w:pPr>
-          <w:hyperlink w:anchor="_Toc469481314" w:history="1">
+          <w:hyperlink w:anchor="_Toc469561275" w:history="1">
             <w:r>
               <w:rPr>
                 <w:rStyle w:val="Hyperlink"/>
@@ -1004,7 +1004,7 @@
                 <w:noProof/>
                 <w:webHidden/>
               </w:rPr>
-              <w:instrText xml:space="preserve"> PAGEREF _Toc469481314 \h </w:instrText>
+              <w:instrText xml:space="preserve"> PAGEREF _Toc469561275 \h </w:instrText>
             </w:r>
             <w:r>
               <w:rPr>
@@ -1024,7 +1024,7 @@
                 <w:noProof/>
                 <w:webHidden/>
               </w:rPr>
-              <w:t>2</w:t>
+              <w:t>3</w:t>
             </w:r>
             <w:r>
               <w:rPr>
@@ -1037,7 +1037,7 @@
         </w:p>
         <w:p>
           <w:pPr>
-            <w:pStyle w:val="TOC1"/>
+            <w:pStyle w:val="Indholdsfortegnelse1"/>
             <w:tabs>
               <w:tab w:val="right" w:leader="dot" w:pos="9628"/>
             </w:tabs>
@@ -1047,7 +1047,7 @@
               <w:lang w:eastAsia="da-DK"/>
             </w:rPr>
           </w:pPr>
-          <w:hyperlink w:anchor="_Toc469481315" w:history="1">
+          <w:hyperlink w:anchor="_Toc469561276" w:history="1">
             <w:r>
               <w:rPr>
                 <w:rStyle w:val="Hyperlink"/>
@@ -1075,7 +1075,7 @@
                 <w:noProof/>
                 <w:webHidden/>
               </w:rPr>
-              <w:instrText xml:space="preserve"> PAGEREF _Toc469481315 \h </w:instrText>
+              <w:instrText xml:space="preserve"> PAGEREF _Toc469561276 \h </w:instrText>
             </w:r>
             <w:r>
               <w:rPr>
@@ -1095,7 +1095,7 @@
                 <w:noProof/>
                 <w:webHidden/>
               </w:rPr>
-              <w:t>3</w:t>
+              <w:t>4</w:t>
             </w:r>
             <w:r>
               <w:rPr>
@@ -1108,7 +1108,7 @@
         </w:p>
         <w:p>
           <w:pPr>
-            <w:pStyle w:val="TOC2"/>
+            <w:pStyle w:val="Indholdsfortegnelse2"/>
             <w:tabs>
               <w:tab w:val="right" w:leader="dot" w:pos="9628"/>
             </w:tabs>
@@ -1118,7 +1118,7 @@
               <w:lang w:eastAsia="da-DK"/>
             </w:rPr>
           </w:pPr>
-          <w:hyperlink w:anchor="_Toc469481316" w:history="1">
+          <w:hyperlink w:anchor="_Toc469561277" w:history="1">
             <w:r>
               <w:rPr>
                 <w:rStyle w:val="Hyperlink"/>
@@ -1146,7 +1146,7 @@
                 <w:noProof/>
                 <w:webHidden/>
               </w:rPr>
-              <w:instrText xml:space="preserve"> PAGEREF _Toc469481316 \h </w:instrText>
+              <w:instrText xml:space="preserve"> PAGEREF _Toc469561277 \h </w:instrText>
             </w:r>
             <w:r>
               <w:rPr>
@@ -1166,7 +1166,7 @@
                 <w:noProof/>
                 <w:webHidden/>
               </w:rPr>
-              <w:t>3</w:t>
+              <w:t>4</w:t>
             </w:r>
             <w:r>
               <w:rPr>
@@ -1179,7 +1179,7 @@
         </w:p>
         <w:p>
           <w:pPr>
-            <w:pStyle w:val="TOC3"/>
+            <w:pStyle w:val="Indholdsfortegnelse3"/>
             <w:tabs>
               <w:tab w:val="right" w:leader="dot" w:pos="9628"/>
             </w:tabs>
@@ -1189,7 +1189,7 @@
               <w:lang w:eastAsia="da-DK"/>
             </w:rPr>
           </w:pPr>
-          <w:hyperlink w:anchor="_Toc469481317" w:history="1">
+          <w:hyperlink w:anchor="_Toc469561278" w:history="1">
             <w:r>
               <w:rPr>
                 <w:rStyle w:val="Hyperlink"/>
@@ -1217,7 +1217,7 @@
                 <w:noProof/>
                 <w:webHidden/>
               </w:rPr>
-              <w:instrText xml:space="preserve"> PAGEREF _Toc469481317 \h </w:instrText>
+              <w:instrText xml:space="preserve"> PAGEREF _Toc469561278 \h </w:instrText>
             </w:r>
             <w:r>
               <w:rPr>
@@ -1237,7 +1237,7 @@
                 <w:noProof/>
                 <w:webHidden/>
               </w:rPr>
-              <w:t>3</w:t>
+              <w:t>4</w:t>
             </w:r>
             <w:r>
               <w:rPr>
@@ -1250,7 +1250,7 @@
         </w:p>
         <w:p>
           <w:pPr>
-            <w:pStyle w:val="TOC3"/>
+            <w:pStyle w:val="Indholdsfortegnelse3"/>
             <w:tabs>
               <w:tab w:val="right" w:leader="dot" w:pos="9628"/>
             </w:tabs>
@@ -1260,7 +1260,7 @@
               <w:lang w:eastAsia="da-DK"/>
             </w:rPr>
           </w:pPr>
-          <w:hyperlink w:anchor="_Toc469481318" w:history="1">
+          <w:hyperlink w:anchor="_Toc469561279" w:history="1">
             <w:r>
               <w:rPr>
                 <w:rStyle w:val="Hyperlink"/>
@@ -1288,7 +1288,7 @@
                 <w:noProof/>
                 <w:webHidden/>
               </w:rPr>
-              <w:instrText xml:space="preserve"> PAGEREF _Toc469481318 \h </w:instrText>
+              <w:instrText xml:space="preserve"> PAGEREF _Toc469561279 \h </w:instrText>
             </w:r>
             <w:r>
               <w:rPr>
@@ -1308,7 +1308,7 @@
                 <w:noProof/>
                 <w:webHidden/>
               </w:rPr>
-              <w:t>3</w:t>
+              <w:t>4</w:t>
             </w:r>
             <w:r>
               <w:rPr>
@@ -1321,7 +1321,7 @@
         </w:p>
         <w:p>
           <w:pPr>
-            <w:pStyle w:val="TOC2"/>
+            <w:pStyle w:val="Indholdsfortegnelse2"/>
             <w:tabs>
               <w:tab w:val="right" w:leader="dot" w:pos="9628"/>
             </w:tabs>
@@ -1331,13 +1331,14 @@
               <w:lang w:eastAsia="da-DK"/>
             </w:rPr>
           </w:pPr>
-          <w:hyperlink w:anchor="_Toc469481319" w:history="1">
+          <w:hyperlink w:anchor="_Toc469561280" w:history="1">
             <w:r>
               <w:rPr>
                 <w:rStyle w:val="Hyperlink"/>
                 <w:noProof/>
-              </w:rPr>
-              <w:t>System Diagram.</w:t>
+                <w:lang w:val="en-US"/>
+              </w:rPr>
+              <w:t>Task Diagram.</w:t>
             </w:r>
             <w:r>
               <w:rPr>
@@ -1358,7 +1359,7 @@
                 <w:noProof/>
                 <w:webHidden/>
               </w:rPr>
-              <w:instrText xml:space="preserve"> PAGEREF _Toc469481319 \h </w:instrText>
+              <w:instrText xml:space="preserve"> PAGEREF _Toc469561280 \h </w:instrText>
             </w:r>
             <w:r>
               <w:rPr>
@@ -1378,7 +1379,7 @@
                 <w:noProof/>
                 <w:webHidden/>
               </w:rPr>
-              <w:t>3</w:t>
+              <w:t>4</w:t>
             </w:r>
             <w:r>
               <w:rPr>
@@ -1391,7 +1392,7 @@
         </w:p>
         <w:p>
           <w:pPr>
-            <w:pStyle w:val="TOC2"/>
+            <w:pStyle w:val="Indholdsfortegnelse1"/>
             <w:tabs>
               <w:tab w:val="right" w:leader="dot" w:pos="9628"/>
             </w:tabs>
@@ -1401,13 +1402,14 @@
               <w:lang w:eastAsia="da-DK"/>
             </w:rPr>
           </w:pPr>
-          <w:hyperlink w:anchor="_Toc469481320" w:history="1">
+          <w:hyperlink w:anchor="_Toc469561281" w:history="1">
             <w:r>
               <w:rPr>
                 <w:rStyle w:val="Hyperlink"/>
                 <w:noProof/>
-              </w:rPr>
-              <w:t>System timeline.</w:t>
+                <w:lang w:val="en-US"/>
+              </w:rPr>
+              <w:t>Design.</w:t>
             </w:r>
             <w:r>
               <w:rPr>
@@ -1428,7 +1430,7 @@
                 <w:noProof/>
                 <w:webHidden/>
               </w:rPr>
-              <w:instrText xml:space="preserve"> PAGEREF _Toc469481320 \h </w:instrText>
+              <w:instrText xml:space="preserve"> PAGEREF _Toc469561281 \h </w:instrText>
             </w:r>
             <w:r>
               <w:rPr>
@@ -1448,7 +1450,7 @@
                 <w:noProof/>
                 <w:webHidden/>
               </w:rPr>
-              <w:t>3</w:t>
+              <w:t>5</w:t>
             </w:r>
             <w:r>
               <w:rPr>
@@ -1461,7 +1463,7 @@
         </w:p>
         <w:p>
           <w:pPr>
-            <w:pStyle w:val="TOC1"/>
+            <w:pStyle w:val="Indholdsfortegnelse2"/>
             <w:tabs>
               <w:tab w:val="right" w:leader="dot" w:pos="9628"/>
             </w:tabs>
@@ -1471,13 +1473,14 @@
               <w:lang w:eastAsia="da-DK"/>
             </w:rPr>
           </w:pPr>
-          <w:hyperlink w:anchor="_Toc469481321" w:history="1">
+          <w:hyperlink w:anchor="_Toc469561282" w:history="1">
             <w:r>
               <w:rPr>
                 <w:rStyle w:val="Hyperlink"/>
                 <w:noProof/>
-              </w:rPr>
-              <w:t>Design.</w:t>
+                <w:lang w:val="en-US"/>
+              </w:rPr>
+              <w:t>Game Protocol</w:t>
             </w:r>
             <w:r>
               <w:rPr>
@@ -1498,7 +1501,7 @@
                 <w:noProof/>
                 <w:webHidden/>
               </w:rPr>
-              <w:instrText xml:space="preserve"> PAGEREF _Toc469481321 \h </w:instrText>
+              <w:instrText xml:space="preserve"> PAGEREF _Toc469561282 \h </w:instrText>
             </w:r>
             <w:r>
               <w:rPr>
@@ -1518,7 +1521,7 @@
                 <w:noProof/>
                 <w:webHidden/>
               </w:rPr>
-              <w:t>4</w:t>
+              <w:t>5</w:t>
             </w:r>
             <w:r>
               <w:rPr>
@@ -1531,7 +1534,7 @@
         </w:p>
         <w:p>
           <w:pPr>
-            <w:pStyle w:val="TOC2"/>
+            <w:pStyle w:val="Indholdsfortegnelse2"/>
             <w:tabs>
               <w:tab w:val="right" w:leader="dot" w:pos="9628"/>
             </w:tabs>
@@ -1541,14 +1544,14 @@
               <w:lang w:eastAsia="da-DK"/>
             </w:rPr>
           </w:pPr>
-          <w:hyperlink w:anchor="_Toc469481322" w:history="1">
+          <w:hyperlink w:anchor="_Toc469561283" w:history="1">
             <w:r>
               <w:rPr>
                 <w:rStyle w:val="Hyperlink"/>
                 <w:noProof/>
                 <w:lang w:val="en-US"/>
               </w:rPr>
-              <w:t>Game Protocol</w:t>
+              <w:t>Task 1 Serial Connection</w:t>
             </w:r>
             <w:r>
               <w:rPr>
@@ -1569,7 +1572,7 @@
                 <w:noProof/>
                 <w:webHidden/>
               </w:rPr>
-              <w:instrText xml:space="preserve"> PAGEREF _Toc469481322 \h </w:instrText>
+              <w:instrText xml:space="preserve"> PAGEREF _Toc469561283 \h </w:instrText>
             </w:r>
             <w:r>
               <w:rPr>
@@ -1589,7 +1592,7 @@
                 <w:noProof/>
                 <w:webHidden/>
               </w:rPr>
-              <w:t>4</w:t>
+              <w:t>6</w:t>
             </w:r>
             <w:r>
               <w:rPr>
@@ -1602,7 +1605,7 @@
         </w:p>
         <w:p>
           <w:pPr>
-            <w:pStyle w:val="TOC3"/>
+            <w:pStyle w:val="Indholdsfortegnelse3"/>
             <w:tabs>
               <w:tab w:val="right" w:leader="dot" w:pos="9628"/>
             </w:tabs>
@@ -1612,14 +1615,14 @@
               <w:lang w:eastAsia="da-DK"/>
             </w:rPr>
           </w:pPr>
-          <w:hyperlink w:anchor="_Toc469481323" w:history="1">
+          <w:hyperlink w:anchor="_Toc469561284" w:history="1">
             <w:r>
               <w:rPr>
                 <w:rStyle w:val="Hyperlink"/>
                 <w:noProof/>
                 <w:lang w:val="en-US"/>
               </w:rPr>
-              <w:t>Game Protocol Diagram</w:t>
+              <w:t>Task 1 Serial Connection Diagram</w:t>
             </w:r>
             <w:r>
               <w:rPr>
@@ -1640,7 +1643,7 @@
                 <w:noProof/>
                 <w:webHidden/>
               </w:rPr>
-              <w:instrText xml:space="preserve"> PAGEREF _Toc469481323 \h </w:instrText>
+              <w:instrText xml:space="preserve"> PAGEREF _Toc469561284 \h </w:instrText>
             </w:r>
             <w:r>
               <w:rPr>
@@ -1660,7 +1663,7 @@
                 <w:noProof/>
                 <w:webHidden/>
               </w:rPr>
-              <w:t>4</w:t>
+              <w:t>6</w:t>
             </w:r>
             <w:r>
               <w:rPr>
@@ -1673,7 +1676,7 @@
         </w:p>
         <w:p>
           <w:pPr>
-            <w:pStyle w:val="TOC2"/>
+            <w:pStyle w:val="Indholdsfortegnelse2"/>
             <w:tabs>
               <w:tab w:val="right" w:leader="dot" w:pos="9628"/>
             </w:tabs>
@@ -1683,14 +1686,14 @@
               <w:lang w:eastAsia="da-DK"/>
             </w:rPr>
           </w:pPr>
-          <w:hyperlink w:anchor="_Toc469481324" w:history="1">
+          <w:hyperlink w:anchor="_Toc469561285" w:history="1">
             <w:r>
               <w:rPr>
                 <w:rStyle w:val="Hyperlink"/>
                 <w:noProof/>
                 <w:lang w:val="en-US"/>
               </w:rPr>
-              <w:t>Task 1 Serial Connection</w:t>
+              <w:t>Task 2 Game</w:t>
             </w:r>
             <w:r>
               <w:rPr>
@@ -1711,7 +1714,7 @@
                 <w:noProof/>
                 <w:webHidden/>
               </w:rPr>
-              <w:instrText xml:space="preserve"> PAGEREF _Toc469481324 \h </w:instrText>
+              <w:instrText xml:space="preserve"> PAGEREF _Toc469561285 \h </w:instrText>
             </w:r>
             <w:r>
               <w:rPr>
@@ -1731,7 +1734,7 @@
                 <w:noProof/>
                 <w:webHidden/>
               </w:rPr>
-              <w:t>5</w:t>
+              <w:t>7</w:t>
             </w:r>
             <w:r>
               <w:rPr>
@@ -1744,7 +1747,7 @@
         </w:p>
         <w:p>
           <w:pPr>
-            <w:pStyle w:val="TOC3"/>
+            <w:pStyle w:val="Indholdsfortegnelse3"/>
             <w:tabs>
               <w:tab w:val="right" w:leader="dot" w:pos="9628"/>
             </w:tabs>
@@ -1754,14 +1757,14 @@
               <w:lang w:eastAsia="da-DK"/>
             </w:rPr>
           </w:pPr>
-          <w:hyperlink w:anchor="_Toc469481325" w:history="1">
+          <w:hyperlink w:anchor="_Toc469561286" w:history="1">
             <w:r>
               <w:rPr>
                 <w:rStyle w:val="Hyperlink"/>
                 <w:noProof/>
                 <w:lang w:val="en-US"/>
               </w:rPr>
-              <w:t>Task 1 Serial Connection Diagram</w:t>
+              <w:t>Task 2 State Machine</w:t>
             </w:r>
             <w:r>
               <w:rPr>
@@ -1782,7 +1785,7 @@
                 <w:noProof/>
                 <w:webHidden/>
               </w:rPr>
-              <w:instrText xml:space="preserve"> PAGEREF _Toc469481325 \h </w:instrText>
+              <w:instrText xml:space="preserve"> PAGEREF _Toc469561286 \h </w:instrText>
             </w:r>
             <w:r>
               <w:rPr>
@@ -1802,7 +1805,7 @@
                 <w:noProof/>
                 <w:webHidden/>
               </w:rPr>
-              <w:t>5</w:t>
+              <w:t>7</w:t>
             </w:r>
             <w:r>
               <w:rPr>
@@ -1815,7 +1818,7 @@
         </w:p>
         <w:p>
           <w:pPr>
-            <w:pStyle w:val="TOC2"/>
+            <w:pStyle w:val="Indholdsfortegnelse3"/>
             <w:tabs>
               <w:tab w:val="right" w:leader="dot" w:pos="9628"/>
             </w:tabs>
@@ -1825,14 +1828,14 @@
               <w:lang w:eastAsia="da-DK"/>
             </w:rPr>
           </w:pPr>
-          <w:hyperlink w:anchor="_Toc469481326" w:history="1">
+          <w:hyperlink w:anchor="_Toc469561287" w:history="1">
             <w:r>
               <w:rPr>
                 <w:rStyle w:val="Hyperlink"/>
                 <w:noProof/>
                 <w:lang w:val="en-US"/>
               </w:rPr>
-              <w:t>Task 2 Ball</w:t>
+              <w:t>Game State Machine Diagram</w:t>
             </w:r>
             <w:r>
               <w:rPr>
@@ -1853,7 +1856,7 @@
                 <w:noProof/>
                 <w:webHidden/>
               </w:rPr>
-              <w:instrText xml:space="preserve"> PAGEREF _Toc469481326 \h </w:instrText>
+              <w:instrText xml:space="preserve"> PAGEREF _Toc469561287 \h </w:instrText>
             </w:r>
             <w:r>
               <w:rPr>
@@ -1873,7 +1876,7 @@
                 <w:noProof/>
                 <w:webHidden/>
               </w:rPr>
-              <w:t>6</w:t>
+              <w:t>7</w:t>
             </w:r>
             <w:r>
               <w:rPr>
@@ -1886,7 +1889,7 @@
         </w:p>
         <w:p>
           <w:pPr>
-            <w:pStyle w:val="TOC3"/>
+            <w:pStyle w:val="Indholdsfortegnelse3"/>
             <w:tabs>
               <w:tab w:val="right" w:leader="dot" w:pos="9628"/>
             </w:tabs>
@@ -1896,14 +1899,13 @@
               <w:lang w:eastAsia="da-DK"/>
             </w:rPr>
           </w:pPr>
-          <w:hyperlink w:anchor="_Toc469481327" w:history="1">
+          <w:hyperlink w:anchor="_Toc469561288" w:history="1">
             <w:r>
               <w:rPr>
                 <w:rStyle w:val="Hyperlink"/>
                 <w:noProof/>
-                <w:lang w:val="en-US"/>
-              </w:rPr>
-              <w:t>Task 2 Ball Diagram</w:t>
+              </w:rPr>
+              <w:t>Idle State Diagram.</w:t>
             </w:r>
             <w:r>
               <w:rPr>
@@ -1924,7 +1926,7 @@
                 <w:noProof/>
                 <w:webHidden/>
               </w:rPr>
-              <w:instrText xml:space="preserve"> PAGEREF _Toc469481327 \h </w:instrText>
+              <w:instrText xml:space="preserve"> PAGEREF _Toc469561288 \h </w:instrText>
             </w:r>
             <w:r>
               <w:rPr>
@@ -1944,7 +1946,7 @@
                 <w:noProof/>
                 <w:webHidden/>
               </w:rPr>
-              <w:t>6</w:t>
+              <w:t>8</w:t>
             </w:r>
             <w:r>
               <w:rPr>
@@ -1957,7 +1959,7 @@
         </w:p>
         <w:p>
           <w:pPr>
-            <w:pStyle w:val="TOC2"/>
+            <w:pStyle w:val="Indholdsfortegnelse3"/>
             <w:tabs>
               <w:tab w:val="right" w:leader="dot" w:pos="9628"/>
             </w:tabs>
@@ -1967,14 +1969,14 @@
               <w:lang w:eastAsia="da-DK"/>
             </w:rPr>
           </w:pPr>
-          <w:hyperlink w:anchor="_Toc469481328" w:history="1">
+          <w:hyperlink w:anchor="_Toc469561289" w:history="1">
             <w:r>
               <w:rPr>
                 <w:rStyle w:val="Hyperlink"/>
                 <w:noProof/>
                 <w:lang w:val="en-US"/>
               </w:rPr>
-              <w:t>Task 3 Player on board</w:t>
+              <w:t>Run State Diagram.</w:t>
             </w:r>
             <w:r>
               <w:rPr>
@@ -1995,7 +1997,7 @@
                 <w:noProof/>
                 <w:webHidden/>
               </w:rPr>
-              <w:instrText xml:space="preserve"> PAGEREF _Toc469481328 \h </w:instrText>
+              <w:instrText xml:space="preserve"> PAGEREF _Toc469561289 \h </w:instrText>
             </w:r>
             <w:r>
               <w:rPr>
@@ -2015,7 +2017,7 @@
                 <w:noProof/>
                 <w:webHidden/>
               </w:rPr>
-              <w:t>7</w:t>
+              <w:t>9</w:t>
             </w:r>
             <w:r>
               <w:rPr>
@@ -2028,7 +2030,7 @@
         </w:p>
         <w:p>
           <w:pPr>
-            <w:pStyle w:val="TOC3"/>
+            <w:pStyle w:val="Indholdsfortegnelse2"/>
             <w:tabs>
               <w:tab w:val="right" w:leader="dot" w:pos="9628"/>
             </w:tabs>
@@ -2038,14 +2040,14 @@
               <w:lang w:eastAsia="da-DK"/>
             </w:rPr>
           </w:pPr>
-          <w:hyperlink w:anchor="_Toc469481329" w:history="1">
+          <w:hyperlink w:anchor="_Toc469561290" w:history="1">
             <w:r>
               <w:rPr>
                 <w:rStyle w:val="Hyperlink"/>
                 <w:noProof/>
                 <w:lang w:val="en-US"/>
               </w:rPr>
-              <w:t>Task 3 Player on board Diagram</w:t>
+              <w:t>Task 3 Player on board</w:t>
             </w:r>
             <w:r>
               <w:rPr>
@@ -2066,7 +2068,7 @@
                 <w:noProof/>
                 <w:webHidden/>
               </w:rPr>
-              <w:instrText xml:space="preserve"> PAGEREF _Toc469481329 \h </w:instrText>
+              <w:instrText xml:space="preserve"> PAGEREF _Toc469561290 \h </w:instrText>
             </w:r>
             <w:r>
               <w:rPr>
@@ -2086,7 +2088,7 @@
                 <w:noProof/>
                 <w:webHidden/>
               </w:rPr>
-              <w:t>7</w:t>
+              <w:t>10</w:t>
             </w:r>
             <w:r>
               <w:rPr>
@@ -2099,7 +2101,7 @@
         </w:p>
         <w:p>
           <w:pPr>
-            <w:pStyle w:val="TOC2"/>
+            <w:pStyle w:val="Indholdsfortegnelse3"/>
             <w:tabs>
               <w:tab w:val="right" w:leader="dot" w:pos="9628"/>
             </w:tabs>
@@ -2109,14 +2111,14 @@
               <w:lang w:eastAsia="da-DK"/>
             </w:rPr>
           </w:pPr>
-          <w:hyperlink w:anchor="_Toc469481330" w:history="1">
+          <w:hyperlink w:anchor="_Toc469561291" w:history="1">
             <w:r>
               <w:rPr>
                 <w:rStyle w:val="Hyperlink"/>
                 <w:noProof/>
                 <w:lang w:val="en-US"/>
               </w:rPr>
-              <w:t>Task 4 Player Pc</w:t>
+              <w:t>Task 3 Player on board Diagram</w:t>
             </w:r>
             <w:r>
               <w:rPr>
@@ -2137,7 +2139,7 @@
                 <w:noProof/>
                 <w:webHidden/>
               </w:rPr>
-              <w:instrText xml:space="preserve"> PAGEREF _Toc469481330 \h </w:instrText>
+              <w:instrText xml:space="preserve"> PAGEREF _Toc469561291 \h </w:instrText>
             </w:r>
             <w:r>
               <w:rPr>
@@ -2157,7 +2159,7 @@
                 <w:noProof/>
                 <w:webHidden/>
               </w:rPr>
-              <w:t>8</w:t>
+              <w:t>10</w:t>
             </w:r>
             <w:r>
               <w:rPr>
@@ -2170,7 +2172,7 @@
         </w:p>
         <w:p>
           <w:pPr>
-            <w:pStyle w:val="TOC3"/>
+            <w:pStyle w:val="Indholdsfortegnelse2"/>
             <w:tabs>
               <w:tab w:val="right" w:leader="dot" w:pos="9628"/>
             </w:tabs>
@@ -2180,14 +2182,14 @@
               <w:lang w:eastAsia="da-DK"/>
             </w:rPr>
           </w:pPr>
-          <w:hyperlink w:anchor="_Toc469481331" w:history="1">
+          <w:hyperlink w:anchor="_Toc469561292" w:history="1">
             <w:r>
               <w:rPr>
                 <w:rStyle w:val="Hyperlink"/>
                 <w:noProof/>
                 <w:lang w:val="en-US"/>
               </w:rPr>
-              <w:t>Task 4 Player Pc Diagram</w:t>
+              <w:t>Task 4 Player Pc</w:t>
             </w:r>
             <w:r>
               <w:rPr>
@@ -2208,7 +2210,7 @@
                 <w:noProof/>
                 <w:webHidden/>
               </w:rPr>
-              <w:instrText xml:space="preserve"> PAGEREF _Toc469481331 \h </w:instrText>
+              <w:instrText xml:space="preserve"> PAGEREF _Toc469561292 \h </w:instrText>
             </w:r>
             <w:r>
               <w:rPr>
@@ -2228,7 +2230,7 @@
                 <w:noProof/>
                 <w:webHidden/>
               </w:rPr>
-              <w:t>8</w:t>
+              <w:t>11</w:t>
             </w:r>
             <w:r>
               <w:rPr>
@@ -2241,7 +2243,7 @@
         </w:p>
         <w:p>
           <w:pPr>
-            <w:pStyle w:val="TOC1"/>
+            <w:pStyle w:val="Indholdsfortegnelse3"/>
             <w:tabs>
               <w:tab w:val="right" w:leader="dot" w:pos="9628"/>
             </w:tabs>
@@ -2251,14 +2253,14 @@
               <w:lang w:eastAsia="da-DK"/>
             </w:rPr>
           </w:pPr>
-          <w:hyperlink w:anchor="_Toc469481332" w:history="1">
+          <w:hyperlink w:anchor="_Toc469561293" w:history="1">
             <w:r>
               <w:rPr>
                 <w:rStyle w:val="Hyperlink"/>
                 <w:noProof/>
                 <w:lang w:val="en-US"/>
               </w:rPr>
-              <w:t>Implementation.</w:t>
+              <w:t>Task 4 Player Pc Diagram</w:t>
             </w:r>
             <w:r>
               <w:rPr>
@@ -2279,7 +2281,7 @@
                 <w:noProof/>
                 <w:webHidden/>
               </w:rPr>
-              <w:instrText xml:space="preserve"> PAGEREF _Toc469481332 \h </w:instrText>
+              <w:instrText xml:space="preserve"> PAGEREF _Toc469561293 \h </w:instrText>
             </w:r>
             <w:r>
               <w:rPr>
@@ -2299,7 +2301,7 @@
                 <w:noProof/>
                 <w:webHidden/>
               </w:rPr>
-              <w:t>9</w:t>
+              <w:t>11</w:t>
             </w:r>
             <w:r>
               <w:rPr>
@@ -2312,7 +2314,7 @@
         </w:p>
         <w:p>
           <w:pPr>
-            <w:pStyle w:val="TOC1"/>
+            <w:pStyle w:val="Indholdsfortegnelse1"/>
             <w:tabs>
               <w:tab w:val="right" w:leader="dot" w:pos="9628"/>
             </w:tabs>
@@ -2322,14 +2324,14 @@
               <w:lang w:eastAsia="da-DK"/>
             </w:rPr>
           </w:pPr>
-          <w:hyperlink w:anchor="_Toc469481333" w:history="1">
+          <w:hyperlink w:anchor="_Toc469561294" w:history="1">
             <w:r>
               <w:rPr>
                 <w:rStyle w:val="Hyperlink"/>
                 <w:noProof/>
                 <w:lang w:val="en-US"/>
               </w:rPr>
-              <w:t>Test.</w:t>
+              <w:t>Implementation.</w:t>
             </w:r>
             <w:r>
               <w:rPr>
@@ -2350,7 +2352,7 @@
                 <w:noProof/>
                 <w:webHidden/>
               </w:rPr>
-              <w:instrText xml:space="preserve"> PAGEREF _Toc469481333 \h </w:instrText>
+              <w:instrText xml:space="preserve"> PAGEREF _Toc469561294 \h </w:instrText>
             </w:r>
             <w:r>
               <w:rPr>
@@ -2370,7 +2372,7 @@
                 <w:noProof/>
                 <w:webHidden/>
               </w:rPr>
-              <w:t>9</w:t>
+              <w:t>12</w:t>
             </w:r>
             <w:r>
               <w:rPr>
@@ -2383,7 +2385,7 @@
         </w:p>
         <w:p>
           <w:pPr>
-            <w:pStyle w:val="TOC1"/>
+            <w:pStyle w:val="Indholdsfortegnelse1"/>
             <w:tabs>
               <w:tab w:val="right" w:leader="dot" w:pos="9628"/>
             </w:tabs>
@@ -2393,14 +2395,14 @@
               <w:lang w:eastAsia="da-DK"/>
             </w:rPr>
           </w:pPr>
-          <w:hyperlink w:anchor="_Toc469481334" w:history="1">
+          <w:hyperlink w:anchor="_Toc469561295" w:history="1">
             <w:r>
               <w:rPr>
                 <w:rStyle w:val="Hyperlink"/>
                 <w:noProof/>
                 <w:lang w:val="en-US"/>
               </w:rPr>
-              <w:t>Result.</w:t>
+              <w:t>Test.</w:t>
             </w:r>
             <w:r>
               <w:rPr>
@@ -2421,7 +2423,7 @@
                 <w:noProof/>
                 <w:webHidden/>
               </w:rPr>
-              <w:instrText xml:space="preserve"> PAGEREF _Toc469481334 \h </w:instrText>
+              <w:instrText xml:space="preserve"> PAGEREF _Toc469561295 \h </w:instrText>
             </w:r>
             <w:r>
               <w:rPr>
@@ -2441,7 +2443,7 @@
                 <w:noProof/>
                 <w:webHidden/>
               </w:rPr>
-              <w:t>9</w:t>
+              <w:t>18</w:t>
             </w:r>
             <w:r>
               <w:rPr>
@@ -2454,7 +2456,7 @@
         </w:p>
         <w:p>
           <w:pPr>
-            <w:pStyle w:val="TOC1"/>
+            <w:pStyle w:val="Indholdsfortegnelse2"/>
             <w:tabs>
               <w:tab w:val="right" w:leader="dot" w:pos="9628"/>
             </w:tabs>
@@ -2464,14 +2466,14 @@
               <w:lang w:eastAsia="da-DK"/>
             </w:rPr>
           </w:pPr>
-          <w:hyperlink w:anchor="_Toc469481335" w:history="1">
+          <w:hyperlink w:anchor="_Toc469561296" w:history="1">
             <w:r>
               <w:rPr>
                 <w:rStyle w:val="Hyperlink"/>
                 <w:noProof/>
                 <w:lang w:val="en-US"/>
               </w:rPr>
-              <w:t>Discussion.</w:t>
+              <w:t>System timeline.</w:t>
             </w:r>
             <w:r>
               <w:rPr>
@@ -2492,7 +2494,7 @@
                 <w:noProof/>
                 <w:webHidden/>
               </w:rPr>
-              <w:instrText xml:space="preserve"> PAGEREF _Toc469481335 \h </w:instrText>
+              <w:instrText xml:space="preserve"> PAGEREF _Toc469561296 \h </w:instrText>
             </w:r>
             <w:r>
               <w:rPr>
@@ -2512,7 +2514,7 @@
                 <w:noProof/>
                 <w:webHidden/>
               </w:rPr>
-              <w:t>9</w:t>
+              <w:t>18</w:t>
             </w:r>
             <w:r>
               <w:rPr>
@@ -2525,7 +2527,7 @@
         </w:p>
         <w:p>
           <w:pPr>
-            <w:pStyle w:val="TOC1"/>
+            <w:pStyle w:val="Indholdsfortegnelse1"/>
             <w:tabs>
               <w:tab w:val="right" w:leader="dot" w:pos="9628"/>
             </w:tabs>
@@ -2535,14 +2537,14 @@
               <w:lang w:eastAsia="da-DK"/>
             </w:rPr>
           </w:pPr>
-          <w:hyperlink w:anchor="_Toc469481336" w:history="1">
+          <w:hyperlink w:anchor="_Toc469561297" w:history="1">
             <w:r>
               <w:rPr>
                 <w:rStyle w:val="Hyperlink"/>
                 <w:noProof/>
                 <w:lang w:val="en-US"/>
               </w:rPr>
-              <w:t>Conclusion.</w:t>
+              <w:t>Result.</w:t>
             </w:r>
             <w:r>
               <w:rPr>
@@ -2563,7 +2565,7 @@
                 <w:noProof/>
                 <w:webHidden/>
               </w:rPr>
-              <w:instrText xml:space="preserve"> PAGEREF _Toc469481336 \h </w:instrText>
+              <w:instrText xml:space="preserve"> PAGEREF _Toc469561297 \h </w:instrText>
             </w:r>
             <w:r>
               <w:rPr>
@@ -2583,7 +2585,7 @@
                 <w:noProof/>
                 <w:webHidden/>
               </w:rPr>
-              <w:t>9</w:t>
+              <w:t>18</w:t>
             </w:r>
             <w:r>
               <w:rPr>
@@ -2596,7 +2598,7 @@
         </w:p>
         <w:p>
           <w:pPr>
-            <w:pStyle w:val="TOC1"/>
+            <w:pStyle w:val="Indholdsfortegnelse3"/>
             <w:tabs>
               <w:tab w:val="right" w:leader="dot" w:pos="9628"/>
             </w:tabs>
@@ -2606,13 +2608,297 @@
               <w:lang w:eastAsia="da-DK"/>
             </w:rPr>
           </w:pPr>
-          <w:hyperlink w:anchor="_Toc469481337" w:history="1">
+          <w:hyperlink w:anchor="_Toc469561298" w:history="1">
             <w:r>
               <w:rPr>
                 <w:rStyle w:val="Hyperlink"/>
                 <w:noProof/>
                 <w:lang w:val="en-US"/>
               </w:rPr>
+              <w:t>Working:</w:t>
+            </w:r>
+            <w:r>
+              <w:rPr>
+                <w:noProof/>
+                <w:webHidden/>
+              </w:rPr>
+              <w:tab/>
+            </w:r>
+            <w:r>
+              <w:rPr>
+                <w:noProof/>
+                <w:webHidden/>
+              </w:rPr>
+              <w:fldChar w:fldCharType="begin"/>
+            </w:r>
+            <w:r>
+              <w:rPr>
+                <w:noProof/>
+                <w:webHidden/>
+              </w:rPr>
+              <w:instrText xml:space="preserve"> PAGEREF _Toc469561298 \h </w:instrText>
+            </w:r>
+            <w:r>
+              <w:rPr>
+                <w:noProof/>
+                <w:webHidden/>
+              </w:rPr>
+            </w:r>
+            <w:r>
+              <w:rPr>
+                <w:noProof/>
+                <w:webHidden/>
+              </w:rPr>
+              <w:fldChar w:fldCharType="separate"/>
+            </w:r>
+            <w:r>
+              <w:rPr>
+                <w:noProof/>
+                <w:webHidden/>
+              </w:rPr>
+              <w:t>18</w:t>
+            </w:r>
+            <w:r>
+              <w:rPr>
+                <w:noProof/>
+                <w:webHidden/>
+              </w:rPr>
+              <w:fldChar w:fldCharType="end"/>
+            </w:r>
+          </w:hyperlink>
+        </w:p>
+        <w:p>
+          <w:pPr>
+            <w:pStyle w:val="Indholdsfortegnelse3"/>
+            <w:tabs>
+              <w:tab w:val="right" w:leader="dot" w:pos="9628"/>
+            </w:tabs>
+            <w:rPr>
+              <w:rFonts w:eastAsiaTheme="minorEastAsia"/>
+              <w:noProof/>
+              <w:lang w:eastAsia="da-DK"/>
+            </w:rPr>
+          </w:pPr>
+          <w:hyperlink w:anchor="_Toc469561299" w:history="1">
+            <w:r>
+              <w:rPr>
+                <w:rStyle w:val="Hyperlink"/>
+                <w:noProof/>
+                <w:lang w:val="en-US"/>
+              </w:rPr>
+              <w:t>Not working:</w:t>
+            </w:r>
+            <w:r>
+              <w:rPr>
+                <w:noProof/>
+                <w:webHidden/>
+              </w:rPr>
+              <w:tab/>
+            </w:r>
+            <w:r>
+              <w:rPr>
+                <w:noProof/>
+                <w:webHidden/>
+              </w:rPr>
+              <w:fldChar w:fldCharType="begin"/>
+            </w:r>
+            <w:r>
+              <w:rPr>
+                <w:noProof/>
+                <w:webHidden/>
+              </w:rPr>
+              <w:instrText xml:space="preserve"> PAGEREF _Toc469561299 \h </w:instrText>
+            </w:r>
+            <w:r>
+              <w:rPr>
+                <w:noProof/>
+                <w:webHidden/>
+              </w:rPr>
+            </w:r>
+            <w:r>
+              <w:rPr>
+                <w:noProof/>
+                <w:webHidden/>
+              </w:rPr>
+              <w:fldChar w:fldCharType="separate"/>
+            </w:r>
+            <w:r>
+              <w:rPr>
+                <w:noProof/>
+                <w:webHidden/>
+              </w:rPr>
+              <w:t>18</w:t>
+            </w:r>
+            <w:r>
+              <w:rPr>
+                <w:noProof/>
+                <w:webHidden/>
+              </w:rPr>
+              <w:fldChar w:fldCharType="end"/>
+            </w:r>
+          </w:hyperlink>
+        </w:p>
+        <w:p>
+          <w:pPr>
+            <w:pStyle w:val="Indholdsfortegnelse1"/>
+            <w:tabs>
+              <w:tab w:val="right" w:leader="dot" w:pos="9628"/>
+            </w:tabs>
+            <w:rPr>
+              <w:rFonts w:eastAsiaTheme="minorEastAsia"/>
+              <w:noProof/>
+              <w:lang w:eastAsia="da-DK"/>
+            </w:rPr>
+          </w:pPr>
+          <w:hyperlink w:anchor="_Toc469561300" w:history="1">
+            <w:r>
+              <w:rPr>
+                <w:rStyle w:val="Hyperlink"/>
+                <w:noProof/>
+                <w:lang w:val="en-US"/>
+              </w:rPr>
+              <w:t>Discussion.</w:t>
+            </w:r>
+            <w:r>
+              <w:rPr>
+                <w:noProof/>
+                <w:webHidden/>
+              </w:rPr>
+              <w:tab/>
+            </w:r>
+            <w:r>
+              <w:rPr>
+                <w:noProof/>
+                <w:webHidden/>
+              </w:rPr>
+              <w:fldChar w:fldCharType="begin"/>
+            </w:r>
+            <w:r>
+              <w:rPr>
+                <w:noProof/>
+                <w:webHidden/>
+              </w:rPr>
+              <w:instrText xml:space="preserve"> PAGEREF _Toc469561300 \h </w:instrText>
+            </w:r>
+            <w:r>
+              <w:rPr>
+                <w:noProof/>
+                <w:webHidden/>
+              </w:rPr>
+            </w:r>
+            <w:r>
+              <w:rPr>
+                <w:noProof/>
+                <w:webHidden/>
+              </w:rPr>
+              <w:fldChar w:fldCharType="separate"/>
+            </w:r>
+            <w:r>
+              <w:rPr>
+                <w:noProof/>
+                <w:webHidden/>
+              </w:rPr>
+              <w:t>18</w:t>
+            </w:r>
+            <w:r>
+              <w:rPr>
+                <w:noProof/>
+                <w:webHidden/>
+              </w:rPr>
+              <w:fldChar w:fldCharType="end"/>
+            </w:r>
+          </w:hyperlink>
+        </w:p>
+        <w:p>
+          <w:pPr>
+            <w:pStyle w:val="Indholdsfortegnelse1"/>
+            <w:tabs>
+              <w:tab w:val="right" w:leader="dot" w:pos="9628"/>
+            </w:tabs>
+            <w:rPr>
+              <w:rFonts w:eastAsiaTheme="minorEastAsia"/>
+              <w:noProof/>
+              <w:lang w:eastAsia="da-DK"/>
+            </w:rPr>
+          </w:pPr>
+          <w:hyperlink w:anchor="_Toc469561301" w:history="1">
+            <w:r>
+              <w:rPr>
+                <w:rStyle w:val="Hyperlink"/>
+                <w:noProof/>
+                <w:lang w:val="en-US"/>
+              </w:rPr>
+              <w:t>Conclusion.</w:t>
+            </w:r>
+            <w:r>
+              <w:rPr>
+                <w:noProof/>
+                <w:webHidden/>
+              </w:rPr>
+              <w:tab/>
+            </w:r>
+            <w:r>
+              <w:rPr>
+                <w:noProof/>
+                <w:webHidden/>
+              </w:rPr>
+              <w:fldChar w:fldCharType="begin"/>
+            </w:r>
+            <w:r>
+              <w:rPr>
+                <w:noProof/>
+                <w:webHidden/>
+              </w:rPr>
+              <w:instrText xml:space="preserve"> PAGEREF _Toc469561301 \h </w:instrText>
+            </w:r>
+            <w:r>
+              <w:rPr>
+                <w:noProof/>
+                <w:webHidden/>
+              </w:rPr>
+            </w:r>
+            <w:r>
+              <w:rPr>
+                <w:noProof/>
+                <w:webHidden/>
+              </w:rPr>
+              <w:fldChar w:fldCharType="separate"/>
+            </w:r>
+            <w:r>
+              <w:rPr>
+                <w:noProof/>
+                <w:webHidden/>
+              </w:rPr>
+              <w:t>18</w:t>
+            </w:r>
+            <w:r>
+              <w:rPr>
+                <w:noProof/>
+                <w:webHidden/>
+              </w:rPr>
+              <w:fldChar w:fldCharType="end"/>
+            </w:r>
+          </w:hyperlink>
+        </w:p>
+        <w:p>
+          <w:pPr>
+            <w:pStyle w:val="Indholdsfortegnelse1"/>
+            <w:tabs>
+              <w:tab w:val="right" w:leader="dot" w:pos="9628"/>
+            </w:tabs>
+            <w:rPr>
+              <w:rFonts w:eastAsiaTheme="minorEastAsia"/>
+              <w:noProof/>
+              <w:lang w:eastAsia="da-DK"/>
+            </w:rPr>
+          </w:pPr>
+          <w:hyperlink w:anchor="_Toc469561302" w:history="1">
+            <w:r>
+              <w:rPr>
+                <w:rStyle w:val="Hyperlink"/>
+                <w:noProof/>
+                <w:lang w:val="en-US"/>
+              </w:rPr>
               <w:t>References.</w:t>
             </w:r>
             <w:r>
@@ -2634,7 +2920,7 @@
                 <w:noProof/>
                 <w:webHidden/>
               </w:rPr>
-              <w:instrText xml:space="preserve"> PAGEREF _Toc469481337 \h </w:instrText>
+              <w:instrText xml:space="preserve"> PAGEREF _Toc469561302 \h </w:instrText>
             </w:r>
             <w:r>
               <w:rPr>
@@ -2654,7 +2940,7 @@
                 <w:noProof/>
                 <w:webHidden/>
               </w:rPr>
-              <w:t>9</w:t>
+              <w:t>18</w:t>
             </w:r>
             <w:r>
               <w:rPr>
@@ -2678,7 +2964,7 @@
     </w:sdt>
     <w:p>
       <w:pPr>
-        <w:pStyle w:val="Title"/>
+        <w:pStyle w:val="Titel"/>
       </w:pPr>
     </w:p>
     <w:p>
@@ -2692,17 +2978,18 @@
         </w:rPr>
       </w:pPr>
       <w:r>
+        <w:lastRenderedPageBreak/>
         <w:br w:type="page"/>
       </w:r>
     </w:p>
     <w:p>
       <w:pPr>
-        <w:pStyle w:val="Heading1"/>
-        <w:rPr>
-          <w:lang w:val="en-US"/>
-        </w:rPr>
-      </w:pPr>
-      <w:bookmarkStart w:id="0" w:name="_Toc469481313"/>
+        <w:pStyle w:val="Overskrift1"/>
+        <w:rPr>
+          <w:lang w:val="en-US"/>
+        </w:rPr>
+      </w:pPr>
+      <w:bookmarkStart w:id="0" w:name="_Toc469561274"/>
       <w:r>
         <w:rPr>
           <w:lang w:val="en-US"/>
@@ -2800,12 +3087,12 @@
     </w:p>
     <w:p>
       <w:pPr>
-        <w:pStyle w:val="Heading1"/>
-        <w:rPr>
-          <w:lang w:val="en-US"/>
-        </w:rPr>
-      </w:pPr>
-      <w:bookmarkStart w:id="1" w:name="_Toc469481314"/>
+        <w:pStyle w:val="Overskrift1"/>
+        <w:rPr>
+          <w:lang w:val="en-US"/>
+        </w:rPr>
+      </w:pPr>
+      <w:bookmarkStart w:id="1" w:name="_Toc469561275"/>
       <w:r>
         <w:rPr>
           <w:lang w:val="en-US"/>
@@ -2932,8 +3219,6 @@
         </w:rPr>
         <w:t xml:space="preserve"> There will not be displayed any Graphical user interface on the computer part because in the future we would like to use two MCU for playing the Ping Pong Game using only the computer as a relay station for transmissions between the MCU.</w:t>
       </w:r>
-      <w:bookmarkStart w:id="2" w:name="_GoBack"/>
-      <w:bookmarkEnd w:id="2"/>
       <w:r>
         <w:rPr>
           <w:sz w:val="24"/>
@@ -2962,26 +3247,65 @@
     </w:p>
     <w:p>
       <w:pPr>
-        <w:pStyle w:val="Heading1"/>
-        <w:rPr>
-          <w:lang w:val="en-US"/>
-        </w:rPr>
-      </w:pPr>
-    </w:p>
-    <w:p>
-      <w:pPr>
-        <w:pStyle w:val="Heading1"/>
-        <w:rPr>
-          <w:lang w:val="en-US"/>
-        </w:rPr>
-      </w:pPr>
-      <w:bookmarkStart w:id="3" w:name="_Toc469481315"/>
+        <w:pStyle w:val="Overskrift1"/>
+        <w:rPr>
+          <w:lang w:val="en-US"/>
+        </w:rPr>
+      </w:pPr>
+    </w:p>
+    <w:p>
+      <w:pPr>
+        <w:pStyle w:val="Overskrift1"/>
+        <w:rPr>
+          <w:lang w:val="en-US"/>
+        </w:rPr>
+      </w:pPr>
+      <w:bookmarkStart w:id="2" w:name="_Toc469561276"/>
       <w:r>
         <w:rPr>
           <w:lang w:val="en-US"/>
         </w:rPr>
         <w:t>Analysis.</w:t>
       </w:r>
+      <w:bookmarkEnd w:id="2"/>
+    </w:p>
+    <w:p>
+      <w:pPr>
+        <w:rPr>
+          <w:sz w:val="24"/>
+          <w:szCs w:val="24"/>
+          <w:lang w:val="en-US"/>
+        </w:rPr>
+      </w:pPr>
+      <w:r>
+        <w:rPr>
+          <w:sz w:val="24"/>
+          <w:szCs w:val="24"/>
+          <w:lang w:val="en-US"/>
+        </w:rPr>
+        <w:t>The first step of developing our system is the analysis. All the stated requirements are read, analyzed, and discussed. The requirements are used to make Tasks and then Task diagrams to provide a decent overview of the actions the system should do when completed.</w:t>
+      </w:r>
+    </w:p>
+    <w:p>
+      <w:pPr>
+        <w:pStyle w:val="Overskrift2"/>
+        <w:rPr>
+          <w:lang w:val="en-US"/>
+        </w:rPr>
+      </w:pPr>
+      <w:bookmarkStart w:id="3" w:name="_Toc469561277"/>
+      <w:r>
+        <w:rPr>
+          <w:lang w:val="en-US"/>
+        </w:rPr>
+        <w:t>Requirements</w:t>
+      </w:r>
+      <w:r>
+        <w:rPr>
+          <w:lang w:val="en-US"/>
+        </w:rPr>
+        <w:t>.</w:t>
+      </w:r>
       <w:bookmarkEnd w:id="3"/>
     </w:p>
     <w:p>
@@ -2990,120 +3314,71 @@
           <w:lang w:val="en-US"/>
         </w:rPr>
       </w:pPr>
-      <w:r>
-        <w:rPr>
-          <w:sz w:val="23"/>
-          <w:szCs w:val="23"/>
-          <w:lang w:val="en-US"/>
-        </w:rPr>
-        <w:t xml:space="preserve">The first step of developing our system is the analysis. All the stated requirements are read, analyzed, and discussed. The requirements are used to make </w:t>
-      </w:r>
-      <w:r>
-        <w:rPr>
-          <w:sz w:val="23"/>
-          <w:szCs w:val="23"/>
-          <w:lang w:val="en-US"/>
-        </w:rPr>
-        <w:t>Tasks and then Task</w:t>
-      </w:r>
-      <w:r>
-        <w:rPr>
-          <w:sz w:val="23"/>
-          <w:szCs w:val="23"/>
-          <w:lang w:val="en-US"/>
-        </w:rPr>
-        <w:t xml:space="preserve"> diagrams to provide a decent overview of the actions the system should do when completed.</w:t>
-      </w:r>
-    </w:p>
-    <w:p>
-      <w:pPr>
-        <w:pStyle w:val="Heading2"/>
-        <w:rPr>
-          <w:lang w:val="en-US"/>
-        </w:rPr>
-      </w:pPr>
-      <w:bookmarkStart w:id="4" w:name="_Toc469481316"/>
-      <w:r>
-        <w:rPr>
-          <w:lang w:val="en-US"/>
-        </w:rPr>
-        <w:t>Requirements</w:t>
-      </w:r>
-      <w:r>
-        <w:rPr>
-          <w:lang w:val="en-US"/>
-        </w:rPr>
-        <w:t>.</w:t>
+      <w:proofErr w:type="spellStart"/>
+      <w:r>
+        <w:rPr>
+          <w:lang w:val="en-US"/>
+        </w:rPr>
+        <w:t>Mareks</w:t>
+      </w:r>
+      <w:proofErr w:type="spellEnd"/>
+      <w:r>
+        <w:rPr>
+          <w:lang w:val="en-US"/>
+        </w:rPr>
+        <w:t xml:space="preserve"> part</w:t>
+      </w:r>
+    </w:p>
+    <w:p>
+      <w:pPr>
+        <w:rPr>
+          <w:sz w:val="24"/>
+          <w:szCs w:val="24"/>
+          <w:lang w:val="en-US"/>
+        </w:rPr>
+      </w:pPr>
+      <w:r>
+        <w:rPr>
+          <w:sz w:val="24"/>
+          <w:szCs w:val="24"/>
+          <w:lang w:val="en-US"/>
+        </w:rPr>
+        <w:t xml:space="preserve">Having a clear list of requirements is here to provide the good overview on how to start creating the system and how to know when it is going to be finished. </w:t>
+      </w:r>
+    </w:p>
+    <w:p>
+      <w:pPr>
+        <w:pStyle w:val="Overskrift3"/>
+        <w:rPr>
+          <w:lang w:val="en-US"/>
+        </w:rPr>
+      </w:pPr>
+      <w:bookmarkStart w:id="4" w:name="_Toc469561278"/>
+      <w:r>
+        <w:rPr>
+          <w:lang w:val="en-US"/>
+        </w:rPr>
+        <w:t>Functional:</w:t>
       </w:r>
       <w:bookmarkEnd w:id="4"/>
     </w:p>
     <w:p>
       <w:pPr>
-        <w:rPr>
-          <w:lang w:val="en-US"/>
-        </w:rPr>
-      </w:pPr>
-      <w:proofErr w:type="spellStart"/>
-      <w:r>
-        <w:rPr>
-          <w:lang w:val="en-US"/>
-        </w:rPr>
-        <w:t>Mareks</w:t>
-      </w:r>
-      <w:proofErr w:type="spellEnd"/>
-      <w:r>
-        <w:rPr>
-          <w:lang w:val="en-US"/>
-        </w:rPr>
-        <w:t xml:space="preserve"> part</w:t>
-      </w:r>
-    </w:p>
-    <w:p>
-      <w:pPr>
-        <w:rPr>
-          <w:sz w:val="23"/>
-          <w:szCs w:val="23"/>
-          <w:lang w:val="en-US"/>
-        </w:rPr>
-      </w:pPr>
-      <w:r>
-        <w:rPr>
-          <w:sz w:val="23"/>
-          <w:szCs w:val="23"/>
-          <w:lang w:val="en-US"/>
-        </w:rPr>
-        <w:t xml:space="preserve">Having a clear list of requirements is here to provide the good overview on how to start creating the system and how to know when it is going to be finished. </w:t>
-      </w:r>
-    </w:p>
-    <w:p>
-      <w:pPr>
-        <w:pStyle w:val="Heading3"/>
-        <w:rPr>
-          <w:lang w:val="en-US"/>
-        </w:rPr>
-      </w:pPr>
-      <w:bookmarkStart w:id="5" w:name="_Toc469481317"/>
-      <w:r>
-        <w:rPr>
-          <w:lang w:val="en-US"/>
-        </w:rPr>
-        <w:t>Functional:</w:t>
-      </w:r>
-      <w:bookmarkEnd w:id="5"/>
-    </w:p>
-    <w:p>
-      <w:pPr>
-        <w:pStyle w:val="ListParagraph"/>
+        <w:pStyle w:val="Listeafsnit"/>
         <w:numPr>
           <w:ilvl w:val="0"/>
           <w:numId w:val="1"/>
         </w:numPr>
         <w:rPr>
-          <w:lang w:val="en-US"/>
-        </w:rPr>
-      </w:pPr>
-      <w:r>
-        <w:rPr>
+          <w:sz w:val="24"/>
+          <w:szCs w:val="24"/>
+          <w:lang w:val="en-US"/>
+        </w:rPr>
+      </w:pPr>
+      <w:r>
+        <w:rPr>
+          <w:sz w:val="24"/>
+          <w:szCs w:val="24"/>
           <w:lang w:val="en-US"/>
         </w:rPr>
         <w:t>System must use 3 tasks.</w:t>
@@ -3111,17 +3386,21 @@
     </w:p>
     <w:p>
       <w:pPr>
-        <w:pStyle w:val="ListParagraph"/>
+        <w:pStyle w:val="Listeafsnit"/>
         <w:numPr>
           <w:ilvl w:val="0"/>
           <w:numId w:val="1"/>
         </w:numPr>
         <w:rPr>
-          <w:lang w:val="en-US"/>
-        </w:rPr>
-      </w:pPr>
-      <w:r>
-        <w:rPr>
+          <w:sz w:val="24"/>
+          <w:szCs w:val="24"/>
+          <w:lang w:val="en-US"/>
+        </w:rPr>
+      </w:pPr>
+      <w:r>
+        <w:rPr>
+          <w:sz w:val="24"/>
+          <w:szCs w:val="24"/>
           <w:lang w:val="en-US"/>
         </w:rPr>
         <w:t>System must have 2 real time tasks.</w:t>
@@ -3129,17 +3408,21 @@
     </w:p>
     <w:p>
       <w:pPr>
-        <w:pStyle w:val="ListParagraph"/>
+        <w:pStyle w:val="Listeafsnit"/>
         <w:numPr>
           <w:ilvl w:val="0"/>
           <w:numId w:val="1"/>
         </w:numPr>
         <w:rPr>
-          <w:lang w:val="en-US"/>
-        </w:rPr>
-      </w:pPr>
-      <w:r>
-        <w:rPr>
+          <w:sz w:val="24"/>
+          <w:szCs w:val="24"/>
+          <w:lang w:val="en-US"/>
+        </w:rPr>
+      </w:pPr>
+      <w:r>
+        <w:rPr>
+          <w:sz w:val="24"/>
+          <w:szCs w:val="24"/>
           <w:lang w:val="en-US"/>
         </w:rPr>
         <w:t>System must have 2 task sharing resources.</w:t>
@@ -3147,17 +3430,21 @@
     </w:p>
     <w:p>
       <w:pPr>
-        <w:pStyle w:val="ListParagraph"/>
+        <w:pStyle w:val="Listeafsnit"/>
         <w:numPr>
           <w:ilvl w:val="0"/>
           <w:numId w:val="1"/>
         </w:numPr>
         <w:rPr>
-          <w:lang w:val="en-US"/>
-        </w:rPr>
-      </w:pPr>
-      <w:r>
-        <w:rPr>
+          <w:sz w:val="24"/>
+          <w:szCs w:val="24"/>
+          <w:lang w:val="en-US"/>
+        </w:rPr>
+      </w:pPr>
+      <w:r>
+        <w:rPr>
+          <w:sz w:val="24"/>
+          <w:szCs w:val="24"/>
           <w:lang w:val="en-US"/>
         </w:rPr>
         <w:t xml:space="preserve">The system must use semaphores or </w:t>
@@ -3165,6 +3452,8 @@
       <w:proofErr w:type="spellStart"/>
       <w:r>
         <w:rPr>
+          <w:sz w:val="24"/>
+          <w:szCs w:val="24"/>
           <w:lang w:val="en-US"/>
         </w:rPr>
         <w:t>mutexes</w:t>
@@ -3172,6 +3461,8 @@
       <w:proofErr w:type="spellEnd"/>
       <w:r>
         <w:rPr>
+          <w:sz w:val="24"/>
+          <w:szCs w:val="24"/>
           <w:lang w:val="en-US"/>
         </w:rPr>
         <w:t>.</w:t>
@@ -3179,23 +3470,29 @@
     </w:p>
     <w:p>
       <w:pPr>
-        <w:pStyle w:val="ListParagraph"/>
+        <w:pStyle w:val="Listeafsnit"/>
         <w:numPr>
           <w:ilvl w:val="0"/>
           <w:numId w:val="1"/>
         </w:numPr>
         <w:rPr>
-          <w:lang w:val="en-US"/>
-        </w:rPr>
-      </w:pPr>
-      <w:r>
-        <w:rPr>
+          <w:sz w:val="24"/>
+          <w:szCs w:val="24"/>
+          <w:lang w:val="en-US"/>
+        </w:rPr>
+      </w:pPr>
+      <w:r>
+        <w:rPr>
+          <w:sz w:val="24"/>
+          <w:szCs w:val="24"/>
           <w:lang w:val="en-US"/>
         </w:rPr>
         <w:t xml:space="preserve">The </w:t>
       </w:r>
       <w:r>
         <w:rPr>
+          <w:sz w:val="24"/>
+          <w:szCs w:val="24"/>
           <w:lang w:val="en-US"/>
         </w:rPr>
         <w:t>pc must be able to control player two on game board.</w:t>
@@ -3203,17 +3500,21 @@
     </w:p>
     <w:p>
       <w:pPr>
-        <w:pStyle w:val="ListParagraph"/>
+        <w:pStyle w:val="Listeafsnit"/>
         <w:numPr>
           <w:ilvl w:val="0"/>
           <w:numId w:val="1"/>
         </w:numPr>
         <w:rPr>
-          <w:lang w:val="en-US"/>
-        </w:rPr>
-      </w:pPr>
-      <w:r>
-        <w:rPr>
+          <w:sz w:val="24"/>
+          <w:szCs w:val="24"/>
+          <w:lang w:val="en-US"/>
+        </w:rPr>
+      </w:pPr>
+      <w:r>
+        <w:rPr>
+          <w:sz w:val="24"/>
+          <w:szCs w:val="24"/>
           <w:lang w:val="en-US"/>
         </w:rPr>
         <w:t>The system must give real time guarantee.</w:t>
@@ -3221,45 +3522,53 @@
     </w:p>
     <w:p>
       <w:pPr>
-        <w:pStyle w:val="Heading3"/>
-        <w:rPr>
-          <w:lang w:val="en-US"/>
-        </w:rPr>
-      </w:pPr>
-      <w:bookmarkStart w:id="6" w:name="_Toc469481318"/>
+        <w:pStyle w:val="Overskrift3"/>
+        <w:rPr>
+          <w:lang w:val="en-US"/>
+        </w:rPr>
+      </w:pPr>
+      <w:bookmarkStart w:id="5" w:name="_Toc469561279"/>
       <w:r>
         <w:rPr>
           <w:lang w:val="en-US"/>
         </w:rPr>
         <w:t>Non-functional:</w:t>
       </w:r>
-      <w:bookmarkEnd w:id="6"/>
-    </w:p>
-    <w:p>
-      <w:pPr>
-        <w:pStyle w:val="ListParagraph"/>
+      <w:bookmarkEnd w:id="5"/>
+    </w:p>
+    <w:p>
+      <w:pPr>
+        <w:pStyle w:val="Listeafsnit"/>
         <w:numPr>
           <w:ilvl w:val="0"/>
           <w:numId w:val="2"/>
         </w:numPr>
         <w:rPr>
-          <w:lang w:val="en-US"/>
-        </w:rPr>
-      </w:pPr>
-      <w:r>
-        <w:rPr>
+          <w:sz w:val="24"/>
+          <w:szCs w:val="24"/>
+          <w:lang w:val="en-US"/>
+        </w:rPr>
+      </w:pPr>
+      <w:r>
+        <w:rPr>
+          <w:sz w:val="24"/>
+          <w:szCs w:val="24"/>
           <w:lang w:val="en-US"/>
         </w:rPr>
         <w:t xml:space="preserve">Game must </w:t>
       </w:r>
       <w:r>
         <w:rPr>
+          <w:sz w:val="24"/>
+          <w:szCs w:val="24"/>
           <w:lang w:val="en-US"/>
         </w:rPr>
         <w:t>display the game</w:t>
       </w:r>
       <w:r>
         <w:rPr>
+          <w:sz w:val="24"/>
+          <w:szCs w:val="24"/>
           <w:lang w:val="en-US"/>
         </w:rPr>
         <w:t xml:space="preserve"> on computer screen.</w:t>
@@ -3267,17 +3576,21 @@
     </w:p>
     <w:p>
       <w:pPr>
-        <w:pStyle w:val="ListParagraph"/>
+        <w:pStyle w:val="Listeafsnit"/>
         <w:numPr>
           <w:ilvl w:val="0"/>
           <w:numId w:val="2"/>
         </w:numPr>
         <w:rPr>
-          <w:lang w:val="en-US"/>
-        </w:rPr>
-      </w:pPr>
-      <w:r>
-        <w:rPr>
+          <w:sz w:val="24"/>
+          <w:szCs w:val="24"/>
+          <w:lang w:val="en-US"/>
+        </w:rPr>
+      </w:pPr>
+      <w:r>
+        <w:rPr>
+          <w:sz w:val="24"/>
+          <w:szCs w:val="24"/>
           <w:lang w:val="en-US"/>
         </w:rPr>
         <w:t>Game gives score when ball hits paddle</w:t>
@@ -3285,17 +3598,21 @@
     </w:p>
     <w:p>
       <w:pPr>
-        <w:pStyle w:val="ListParagraph"/>
+        <w:pStyle w:val="Listeafsnit"/>
         <w:numPr>
           <w:ilvl w:val="0"/>
           <w:numId w:val="2"/>
         </w:numPr>
         <w:rPr>
-          <w:lang w:val="en-US"/>
-        </w:rPr>
-      </w:pPr>
-      <w:r>
-        <w:rPr>
+          <w:sz w:val="24"/>
+          <w:szCs w:val="24"/>
+          <w:lang w:val="en-US"/>
+        </w:rPr>
+      </w:pPr>
+      <w:r>
+        <w:rPr>
+          <w:sz w:val="24"/>
+          <w:szCs w:val="24"/>
           <w:lang w:val="en-US"/>
         </w:rPr>
         <w:t>Game resets when ball is out of bounds.</w:t>
@@ -3303,12 +3620,12 @@
     </w:p>
     <w:p>
       <w:pPr>
-        <w:pStyle w:val="Heading2"/>
-        <w:rPr>
-          <w:lang w:val="en-US"/>
-        </w:rPr>
-      </w:pPr>
-      <w:bookmarkStart w:id="7" w:name="_Toc469481319"/>
+        <w:pStyle w:val="Overskrift2"/>
+        <w:rPr>
+          <w:lang w:val="en-US"/>
+        </w:rPr>
+      </w:pPr>
+      <w:bookmarkStart w:id="6" w:name="_Toc469561280"/>
       <w:r>
         <w:rPr>
           <w:lang w:val="en-US"/>
@@ -3321,7 +3638,7 @@
         </w:rPr>
         <w:t xml:space="preserve"> Diagram.</w:t>
       </w:r>
-      <w:bookmarkEnd w:id="7"/>
+      <w:bookmarkEnd w:id="6"/>
     </w:p>
     <w:p>
       <w:pPr>
@@ -3338,12 +3655,12 @@
     </w:p>
     <w:p>
       <w:pPr>
-        <w:pStyle w:val="Heading1"/>
-        <w:rPr>
-          <w:lang w:val="en-US"/>
-        </w:rPr>
-      </w:pPr>
-      <w:bookmarkStart w:id="8" w:name="_Toc469481321"/>
+        <w:pStyle w:val="Overskrift1"/>
+        <w:rPr>
+          <w:lang w:val="en-US"/>
+        </w:rPr>
+      </w:pPr>
+      <w:bookmarkStart w:id="7" w:name="_Toc469561281"/>
       <w:r>
         <w:rPr>
           <w:lang w:val="en-US"/>
@@ -3351,121 +3668,133 @@
         <w:lastRenderedPageBreak/>
         <w:t>Design.</w:t>
       </w:r>
+      <w:bookmarkEnd w:id="7"/>
+    </w:p>
+    <w:p>
+      <w:pPr>
+        <w:rPr>
+          <w:sz w:val="24"/>
+          <w:szCs w:val="24"/>
+          <w:lang w:val="en-US"/>
+        </w:rPr>
+      </w:pPr>
+      <w:r>
+        <w:rPr>
+          <w:sz w:val="24"/>
+          <w:szCs w:val="24"/>
+          <w:lang w:val="en-US"/>
+        </w:rPr>
+        <w:t xml:space="preserve">In </w:t>
+      </w:r>
+      <w:r>
+        <w:rPr>
+          <w:sz w:val="24"/>
+          <w:szCs w:val="24"/>
+          <w:lang w:val="en-US"/>
+        </w:rPr>
+        <w:t xml:space="preserve">the design part </w:t>
+      </w:r>
+      <w:r>
+        <w:rPr>
+          <w:sz w:val="24"/>
+          <w:szCs w:val="24"/>
+          <w:lang w:val="en-US"/>
+        </w:rPr>
+        <w:t>describe</w:t>
+      </w:r>
+      <w:r>
+        <w:rPr>
+          <w:sz w:val="24"/>
+          <w:szCs w:val="24"/>
+          <w:lang w:val="en-US"/>
+        </w:rPr>
+        <w:t>s</w:t>
+      </w:r>
+      <w:r>
+        <w:rPr>
+          <w:sz w:val="24"/>
+          <w:szCs w:val="24"/>
+          <w:lang w:val="en-US"/>
+        </w:rPr>
+        <w:t xml:space="preserve"> in detail what our different tasks in the game system is doing and why we chose to use this design over another</w:t>
+      </w:r>
+      <w:r>
+        <w:rPr>
+          <w:sz w:val="24"/>
+          <w:szCs w:val="24"/>
+          <w:lang w:val="en-US"/>
+        </w:rPr>
+        <w:t xml:space="preserve">. For better understanding the task diagrams are shown under the description. </w:t>
+      </w:r>
+    </w:p>
+    <w:p>
+      <w:pPr>
+        <w:pStyle w:val="Overskrift2"/>
+        <w:rPr>
+          <w:lang w:val="en-US"/>
+        </w:rPr>
+      </w:pPr>
+      <w:bookmarkStart w:id="8" w:name="_Toc469561282"/>
+      <w:r>
+        <w:rPr>
+          <w:lang w:val="en-US"/>
+        </w:rPr>
+        <w:t>Game Protocol</w:t>
+      </w:r>
       <w:bookmarkEnd w:id="8"/>
     </w:p>
     <w:p>
       <w:pPr>
         <w:rPr>
-          <w:lang w:val="en-US"/>
-        </w:rPr>
-      </w:pPr>
-      <w:r>
-        <w:rPr>
-          <w:lang w:val="en-US"/>
-        </w:rPr>
-        <w:t xml:space="preserve">In </w:t>
-      </w:r>
-      <w:r>
-        <w:rPr>
-          <w:lang w:val="en-US"/>
-        </w:rPr>
-        <w:t xml:space="preserve">the design part </w:t>
-      </w:r>
-      <w:r>
-        <w:rPr>
-          <w:lang w:val="en-US"/>
-        </w:rPr>
-        <w:t>describe</w:t>
-      </w:r>
-      <w:r>
-        <w:rPr>
-          <w:lang w:val="en-US"/>
-        </w:rPr>
-        <w:t>s</w:t>
-      </w:r>
-      <w:r>
-        <w:rPr>
-          <w:lang w:val="en-US"/>
-        </w:rPr>
-        <w:t xml:space="preserve"> in detail what our different tasks in the game system is doing and why we chose to use this design over another</w:t>
-      </w:r>
-      <w:r>
-        <w:rPr>
-          <w:lang w:val="en-US"/>
-        </w:rPr>
-        <w:t xml:space="preserve">. For better understanding the task diagrams are shown under the description. </w:t>
-      </w:r>
-    </w:p>
-    <w:p>
-      <w:pPr>
-        <w:pStyle w:val="Heading2"/>
-        <w:rPr>
-          <w:lang w:val="en-US"/>
-        </w:rPr>
-      </w:pPr>
-      <w:bookmarkStart w:id="9" w:name="_Toc469481322"/>
-      <w:r>
-        <w:rPr>
-          <w:lang w:val="en-US"/>
-        </w:rPr>
-        <w:t>Game Protocol</w:t>
-      </w:r>
-      <w:bookmarkEnd w:id="9"/>
-    </w:p>
-    <w:p>
-      <w:pPr>
-        <w:rPr>
-          <w:lang w:val="en-US"/>
-        </w:rPr>
-      </w:pPr>
-      <w:r>
-        <w:rPr>
+          <w:sz w:val="24"/>
+          <w:szCs w:val="24"/>
+          <w:lang w:val="en-US"/>
+        </w:rPr>
+      </w:pPr>
+      <w:r>
+        <w:rPr>
+          <w:sz w:val="24"/>
+          <w:szCs w:val="24"/>
           <w:lang w:val="en-US"/>
         </w:rPr>
         <w:t xml:space="preserve">In this project, we have used a protocol design that ensures the security of the system by sending acknowledgments to the sender for every message received. The system also uses timers to ensure the messages is received synchronously. To explain further what the system does is when sender is sending the message it uses a timer for handling the fact that the system does not send or the system has some interrupted communication of the ANC (message acknowledgment) if the sender manages to throw a timeout exception we then resend the message to the receiver. The sender listens after the ANC or the NANC (message not Acknowledged) if the sender </w:t>
       </w:r>
       <w:r>
         <w:rPr>
+          <w:sz w:val="24"/>
+          <w:szCs w:val="24"/>
           <w:lang w:val="en-US"/>
         </w:rPr>
         <w:t>receives</w:t>
       </w:r>
       <w:r>
         <w:rPr>
+          <w:sz w:val="24"/>
+          <w:szCs w:val="24"/>
           <w:lang w:val="en-US"/>
         </w:rPr>
         <w:t xml:space="preserve"> the ANC it will send the next message to the receiver on the other hand if the sender receives the NANC it will send the </w:t>
       </w:r>
       <w:r>
         <w:rPr>
+          <w:sz w:val="24"/>
+          <w:szCs w:val="24"/>
           <w:lang w:val="en-US"/>
         </w:rPr>
         <w:t>current message again until ANC is received this gives you the security of knowing that the system will receive all messages synchronously. This kind of protocol design will take more computation time than the simple protocol design where you just send messages as fast as possible for instance if you don’t care if the message is correct on the receiver side you just care that the system receives the messages.</w:t>
       </w:r>
       <w:r>
         <w:rPr>
-          <w:lang w:val="en-US"/>
-        </w:rPr>
-        <w:t xml:space="preserve"> </w:t>
-      </w:r>
-      <w:bookmarkStart w:id="10" w:name="_Toc469481323"/>
-      <w:r>
-        <w:rPr>
-          <w:lang w:val="en-US"/>
-        </w:rPr>
-        <w:t>Game Protocol</w:t>
-      </w:r>
-      <w:r>
-        <w:rPr>
-          <w:lang w:val="en-US"/>
-        </w:rPr>
-        <w:t xml:space="preserve"> Diagram</w:t>
-      </w:r>
-      <w:bookmarkEnd w:id="10"/>
-    </w:p>
-    <w:p>
-      <w:pPr>
-        <w:pStyle w:val="Caption"/>
+          <w:sz w:val="24"/>
+          <w:szCs w:val="24"/>
+          <w:lang w:val="en-US"/>
+        </w:rPr>
+        <w:t xml:space="preserve"> Game Protocol Diagram</w:t>
+      </w:r>
+    </w:p>
+    <w:p>
+      <w:pPr>
+        <w:pStyle w:val="Billedtekst"/>
         <w:rPr>
           <w:lang w:val="en-US"/>
         </w:rPr>
@@ -3635,12 +3964,12 @@
     </w:p>
     <w:p>
       <w:pPr>
-        <w:pStyle w:val="Heading2"/>
-        <w:rPr>
-          <w:lang w:val="en-US"/>
-        </w:rPr>
-      </w:pPr>
-      <w:bookmarkStart w:id="11" w:name="_Toc469481324"/>
+        <w:pStyle w:val="Overskrift2"/>
+        <w:rPr>
+          <w:lang w:val="en-US"/>
+        </w:rPr>
+      </w:pPr>
+      <w:bookmarkStart w:id="9" w:name="_Toc469561283"/>
       <w:r>
         <w:rPr>
           <w:lang w:val="en-US"/>
@@ -3654,80 +3983,80 @@
         </w:rPr>
         <w:t>Connection</w:t>
       </w:r>
-      <w:bookmarkEnd w:id="11"/>
-    </w:p>
-    <w:p>
-      <w:pPr>
-        <w:rPr>
-          <w:color w:val="FF0000"/>
-          <w:lang w:val="en-US"/>
-        </w:rPr>
-      </w:pPr>
-      <w:r>
-        <w:rPr>
-          <w:color w:val="FF0000"/>
-          <w:lang w:val="en-US"/>
-        </w:rPr>
-        <w:t xml:space="preserve">What the serial connection does is that it reads the queue of received messages and checks if the start of the message is a flag if it is a flag it will go to the data mode if the start of the message is not a flag then it will start </w:t>
-      </w:r>
-      <w:r>
-        <w:rPr>
-          <w:color w:val="FF0000"/>
-          <w:lang w:val="en-US"/>
-        </w:rPr>
-        <w:t>itself</w:t>
-      </w:r>
-      <w:r>
-        <w:rPr>
-          <w:color w:val="FF0000"/>
-          <w:lang w:val="en-US"/>
-        </w:rPr>
-        <w:t xml:space="preserve"> again and continue to read until flag is received. When it is in data mode it will check for tree things it will check if it receives another flag then it will store the data if it reads an ESC it will check if the ESC were supposed to be there and then store the data otherwise it will send back to the sender a NACK for not received. If it in data mode does not receive neither a flag or an </w:t>
-      </w:r>
-      <w:r>
-        <w:rPr>
-          <w:color w:val="FF0000"/>
+      <w:bookmarkEnd w:id="9"/>
+    </w:p>
+    <w:p>
+      <w:pPr>
+        <w:rPr>
+          <w:sz w:val="24"/>
+          <w:szCs w:val="24"/>
+          <w:lang w:val="en-US"/>
+        </w:rPr>
+      </w:pPr>
+      <w:r>
+        <w:rPr>
+          <w:sz w:val="24"/>
+          <w:szCs w:val="24"/>
+          <w:lang w:val="en-US"/>
+        </w:rPr>
+        <w:t xml:space="preserve">The Serial connection is the task that takes care of the protocol part of communication between the Micro Control Unit (MCU) and the Computer. What it does is that it reads the byte queue applied from the Serial driver and if the first byte is the flag it goes to data mode, if it does not read a flag it will halt at read mode until flag is read. In data </w:t>
+      </w:r>
+      <w:r>
+        <w:rPr>
+          <w:sz w:val="24"/>
+          <w:szCs w:val="24"/>
+          <w:lang w:val="en-US"/>
+        </w:rPr>
+        <w:t>mode,</w:t>
+      </w:r>
+      <w:r>
+        <w:rPr>
+          <w:sz w:val="24"/>
+          <w:szCs w:val="24"/>
+          <w:lang w:val="en-US"/>
+        </w:rPr>
+        <w:t xml:space="preserve"> it will start reading the queue and here it will read until flag if it reads a flag it will add the payload and send the ACK back to sender. When the data mode receives an </w:t>
+      </w:r>
+      <w:r>
+        <w:rPr>
+          <w:sz w:val="24"/>
+          <w:szCs w:val="24"/>
           <w:lang w:val="en-US"/>
         </w:rPr>
         <w:t>ESC,</w:t>
       </w:r>
       <w:r>
         <w:rPr>
-          <w:color w:val="FF0000"/>
-          <w:lang w:val="en-US"/>
-        </w:rPr>
-        <w:t xml:space="preserve"> then it will send the NACK back to sender. When it stores the data for usage to update the game it will send back a ACK to sender for </w:t>
-      </w:r>
-      <w:r>
-        <w:rPr>
-          <w:color w:val="FF0000"/>
-          <w:lang w:val="en-US"/>
-        </w:rPr>
-        <w:t>Acknowledgement. If the Serial Times out it will send back a NACK to sender to tell that the message were not received.</w:t>
-      </w:r>
-      <w:r>
-        <w:rPr>
-          <w:color w:val="FF0000"/>
-          <w:lang w:val="en-US"/>
-        </w:rPr>
-        <w:t xml:space="preserve">  </w:t>
-      </w:r>
-    </w:p>
-    <w:p>
-      <w:pPr>
-        <w:pStyle w:val="Heading3"/>
-        <w:rPr>
-          <w:lang w:val="en-US"/>
-        </w:rPr>
-      </w:pPr>
-      <w:bookmarkStart w:id="12" w:name="_Toc469481325"/>
+          <w:sz w:val="24"/>
+          <w:szCs w:val="24"/>
+          <w:lang w:val="en-US"/>
+        </w:rPr>
+        <w:t xml:space="preserve"> it will check for the flag or another ESC</w:t>
+      </w:r>
+      <w:r>
+        <w:rPr>
+          <w:sz w:val="24"/>
+          <w:szCs w:val="24"/>
+          <w:lang w:val="en-US"/>
+        </w:rPr>
+        <w:t xml:space="preserve"> if nothing it will send the NACK to the sender otherwise it will add the data and send the ACK to sender. If the data mode is corrupted it will send the NACK to sender in the corrupted part, we could have used the CLC but decided not to do that because we know what the messages are supposed to be and there for do not need the CLC. </w:t>
+      </w:r>
+    </w:p>
+    <w:p>
+      <w:pPr>
+        <w:pStyle w:val="Overskrift3"/>
+        <w:rPr>
+          <w:lang w:val="en-US"/>
+        </w:rPr>
+      </w:pPr>
+      <w:bookmarkStart w:id="10" w:name="_Toc469561284"/>
       <w:r>
         <w:rPr>
           <w:lang w:val="en-US"/>
         </w:rPr>
         <w:t>Task 1 Serial Connection Diagram</w:t>
       </w:r>
-      <w:bookmarkEnd w:id="12"/>
+      <w:bookmarkEnd w:id="10"/>
     </w:p>
     <w:p>
       <w:pPr>
@@ -3799,12 +4128,12 @@
     </w:p>
     <w:p>
       <w:pPr>
-        <w:pStyle w:val="Heading2"/>
-        <w:rPr>
-          <w:lang w:val="en-US"/>
-        </w:rPr>
-      </w:pPr>
-      <w:bookmarkStart w:id="13" w:name="_Toc469481326"/>
+        <w:pStyle w:val="Overskrift2"/>
+        <w:rPr>
+          <w:lang w:val="en-US"/>
+        </w:rPr>
+      </w:pPr>
+      <w:bookmarkStart w:id="11" w:name="_Toc469561285"/>
       <w:r>
         <w:rPr>
           <w:lang w:val="en-US"/>
@@ -3817,55 +4146,75 @@
         </w:rPr>
         <w:t xml:space="preserve"> </w:t>
       </w:r>
+      <w:r>
+        <w:rPr>
+          <w:lang w:val="en-US"/>
+        </w:rPr>
+        <w:t>Game</w:t>
+      </w:r>
+      <w:bookmarkEnd w:id="11"/>
+    </w:p>
+    <w:p>
+      <w:pPr>
+        <w:rPr>
+          <w:sz w:val="24"/>
+          <w:szCs w:val="24"/>
+          <w:lang w:val="en-US"/>
+        </w:rPr>
+      </w:pPr>
+      <w:r>
+        <w:rPr>
+          <w:sz w:val="24"/>
+          <w:szCs w:val="24"/>
+          <w:lang w:val="en-US"/>
+        </w:rPr>
+        <w:t>The Game task is implemented as the state machine. The task will be in idle state until the joystick is pressed then it will go to the run state where the ball and game is updated if the ball gets out of the frame it will go to score state and add points to the player. In the score state it waits for button to be pressed before it goes back to idle state.</w:t>
+      </w:r>
+    </w:p>
+    <w:p>
+      <w:pPr>
+        <w:pStyle w:val="Overskrift3"/>
+        <w:rPr>
+          <w:lang w:val="en-US"/>
+        </w:rPr>
+      </w:pPr>
+      <w:bookmarkStart w:id="12" w:name="_Toc469561286"/>
+      <w:r>
+        <w:rPr>
+          <w:lang w:val="en-US"/>
+        </w:rPr>
+        <w:t xml:space="preserve">Task 2 </w:t>
+      </w:r>
+      <w:r>
+        <w:rPr>
+          <w:lang w:val="en-US"/>
+        </w:rPr>
+        <w:t>State Machine</w:t>
+      </w:r>
+      <w:bookmarkEnd w:id="12"/>
+    </w:p>
+    <w:p>
+      <w:pPr>
+        <w:rPr>
+          <w:lang w:val="en-US"/>
+        </w:rPr>
+      </w:pPr>
+    </w:p>
+    <w:p>
+      <w:pPr>
+        <w:pStyle w:val="Overskrift3"/>
+        <w:rPr>
+          <w:lang w:val="en-US"/>
+        </w:rPr>
+      </w:pPr>
+      <w:bookmarkStart w:id="13" w:name="_Toc469561287"/>
+      <w:r>
+        <w:rPr>
+          <w:lang w:val="en-US"/>
+        </w:rPr>
+        <w:t>Game State Machine Diagram</w:t>
+      </w:r>
       <w:bookmarkEnd w:id="13"/>
-      <w:r>
-        <w:rPr>
-          <w:lang w:val="en-US"/>
-        </w:rPr>
-        <w:t>Game</w:t>
-      </w:r>
-    </w:p>
-    <w:p>
-      <w:pPr>
-        <w:pStyle w:val="Heading3"/>
-        <w:rPr>
-          <w:lang w:val="en-US"/>
-        </w:rPr>
-      </w:pPr>
-      <w:bookmarkStart w:id="14" w:name="_Toc469481327"/>
-      <w:r>
-        <w:rPr>
-          <w:lang w:val="en-US"/>
-        </w:rPr>
-        <w:t xml:space="preserve">Task 2 </w:t>
-      </w:r>
-      <w:bookmarkEnd w:id="14"/>
-      <w:r>
-        <w:rPr>
-          <w:lang w:val="en-US"/>
-        </w:rPr>
-        <w:t>State Machine</w:t>
-      </w:r>
-    </w:p>
-    <w:p>
-      <w:pPr>
-        <w:rPr>
-          <w:lang w:val="en-US"/>
-        </w:rPr>
-      </w:pPr>
-    </w:p>
-    <w:p>
-      <w:pPr>
-        <w:rPr>
-          <w:lang w:val="en-US"/>
-        </w:rPr>
-      </w:pPr>
-      <w:r>
-        <w:rPr>
-          <w:lang w:val="en-US"/>
-        </w:rPr>
-        <w:t>Game State Machine Diagram</w:t>
-      </w:r>
     </w:p>
     <w:p>
       <w:pPr>
@@ -3921,12 +4270,125 @@
           <w:lang w:val="en-US"/>
         </w:rPr>
       </w:pPr>
-      <w:r>
-        <w:rPr>
-          <w:lang w:val="en-US"/>
-        </w:rPr>
-        <w:t>Idle State Diagram.</w:t>
-      </w:r>
+    </w:p>
+    <w:p>
+      <w:pPr>
+        <w:rPr>
+          <w:lang w:val="en-US"/>
+        </w:rPr>
+      </w:pPr>
+    </w:p>
+    <w:p>
+      <w:pPr>
+        <w:rPr>
+          <w:lang w:val="en-US"/>
+        </w:rPr>
+      </w:pPr>
+    </w:p>
+    <w:p>
+      <w:pPr>
+        <w:rPr>
+          <w:lang w:val="en-US"/>
+        </w:rPr>
+      </w:pPr>
+    </w:p>
+    <w:p>
+      <w:pPr>
+        <w:rPr>
+          <w:lang w:val="en-US"/>
+        </w:rPr>
+      </w:pPr>
+    </w:p>
+    <w:p>
+      <w:pPr>
+        <w:rPr>
+          <w:lang w:val="en-US"/>
+        </w:rPr>
+      </w:pPr>
+    </w:p>
+    <w:p>
+      <w:pPr>
+        <w:rPr>
+          <w:lang w:val="en-US"/>
+        </w:rPr>
+      </w:pPr>
+    </w:p>
+    <w:p>
+      <w:pPr>
+        <w:rPr>
+          <w:lang w:val="en-US"/>
+        </w:rPr>
+      </w:pPr>
+    </w:p>
+    <w:p>
+      <w:pPr>
+        <w:rPr>
+          <w:lang w:val="en-US"/>
+        </w:rPr>
+      </w:pPr>
+    </w:p>
+    <w:p>
+      <w:pPr>
+        <w:rPr>
+          <w:lang w:val="en-US"/>
+        </w:rPr>
+      </w:pPr>
+    </w:p>
+    <w:p>
+      <w:pPr>
+        <w:rPr>
+          <w:lang w:val="en-US"/>
+        </w:rPr>
+      </w:pPr>
+    </w:p>
+    <w:p>
+      <w:pPr>
+        <w:rPr>
+          <w:sz w:val="24"/>
+          <w:szCs w:val="24"/>
+          <w:lang w:val="en-US"/>
+        </w:rPr>
+      </w:pPr>
+      <w:r>
+        <w:rPr>
+          <w:sz w:val="24"/>
+          <w:szCs w:val="24"/>
+          <w:lang w:val="en-US"/>
+        </w:rPr>
+        <w:lastRenderedPageBreak/>
+        <w:t>This is the activity diagram displaying the idle and the score state</w:t>
+      </w:r>
+      <w:r>
+        <w:rPr>
+          <w:sz w:val="24"/>
+          <w:szCs w:val="24"/>
+          <w:lang w:val="en-US"/>
+        </w:rPr>
+        <w:t>. The idle state is listening for the joystick to be pressed and if it is pressed it will go to run state if it is not pressed it will return the idle state to the Game task where the loop will make it run again therefore there are no loop in the idle state like in the score state. In the score state, we have a loop to take care of the not pressed state it will just loop until pressed and then go to idle state.</w:t>
+      </w:r>
+    </w:p>
+    <w:p>
+      <w:pPr>
+        <w:rPr>
+          <w:lang w:val="en-US"/>
+        </w:rPr>
+      </w:pPr>
+      <w:bookmarkStart w:id="14" w:name="_Toc469561288"/>
+      <w:proofErr w:type="spellStart"/>
+      <w:r>
+        <w:rPr>
+          <w:rStyle w:val="Overskrift3Tegn"/>
+        </w:rPr>
+        <w:t>Idle</w:t>
+      </w:r>
+      <w:proofErr w:type="spellEnd"/>
+      <w:r>
+        <w:rPr>
+          <w:rStyle w:val="Overskrift3Tegn"/>
+        </w:rPr>
+        <w:t xml:space="preserve"> State Diagram.</w:t>
+      </w:r>
+      <w:bookmarkEnd w:id="14"/>
       <w:r>
         <w:rPr>
           <w:lang w:val="en-US"/>
@@ -3950,6 +4412,11 @@
           <w:lang w:val="en-US"/>
         </w:rPr>
         <w:tab/>
+      </w:r>
+      <w:r>
+        <w:rPr>
+          <w:rStyle w:val="Overskrift3Tegn"/>
+        </w:rPr>
         <w:t>Score State Diagram</w:t>
       </w:r>
     </w:p>
@@ -4058,16 +4525,172 @@
     <w:p>
       <w:pPr>
         <w:rPr>
-          <w:lang w:val="en-US"/>
-        </w:rPr>
-      </w:pPr>
-      <w:r>
-        <w:rPr>
+          <w:sz w:val="24"/>
+          <w:szCs w:val="24"/>
+          <w:lang w:val="en-US"/>
+        </w:rPr>
+      </w:pPr>
+      <w:r>
+        <w:rPr>
+          <w:sz w:val="24"/>
+          <w:szCs w:val="24"/>
           <w:lang w:val="en-US"/>
         </w:rPr>
         <w:lastRenderedPageBreak/>
+        <w:t xml:space="preserve">The run state is displayed below an is more complex then idle and score state. When the run state </w:t>
+      </w:r>
+      <w:r>
+        <w:rPr>
+          <w:sz w:val="24"/>
+          <w:szCs w:val="24"/>
+          <w:lang w:val="en-US"/>
+        </w:rPr>
+        <w:t>starts,</w:t>
+      </w:r>
+      <w:r>
+        <w:rPr>
+          <w:sz w:val="24"/>
+          <w:szCs w:val="24"/>
+          <w:lang w:val="en-US"/>
+        </w:rPr>
+        <w:t xml:space="preserve"> it sets the bounce to 1 to get into the loop. Then it calls the calculate next position function which gives the (x, y) coordinates for the ball to travel to. Then it checks the x </w:t>
+      </w:r>
+      <w:r>
+        <w:rPr>
+          <w:sz w:val="24"/>
+          <w:szCs w:val="24"/>
+          <w:lang w:val="en-US"/>
+        </w:rPr>
+        <w:t>coordinate</w:t>
+      </w:r>
+      <w:r>
+        <w:rPr>
+          <w:sz w:val="24"/>
+          <w:szCs w:val="24"/>
+          <w:lang w:val="en-US"/>
+        </w:rPr>
+        <w:t xml:space="preserve"> and if this is equal to 14 or 255 then the ball will be out of the frame and go to score state. If the x </w:t>
+      </w:r>
+      <w:r>
+        <w:rPr>
+          <w:sz w:val="24"/>
+          <w:szCs w:val="24"/>
+          <w:lang w:val="en-US"/>
+        </w:rPr>
+        <w:t>coordinate</w:t>
+      </w:r>
+      <w:r>
+        <w:rPr>
+          <w:sz w:val="24"/>
+          <w:szCs w:val="24"/>
+          <w:lang w:val="en-US"/>
+        </w:rPr>
+        <w:t xml:space="preserve"> is equal to 0 or 13 the it will check the players position and if the next position is the same as the </w:t>
+      </w:r>
+      <w:r>
+        <w:rPr>
+          <w:sz w:val="24"/>
+          <w:szCs w:val="24"/>
+          <w:lang w:val="en-US"/>
+        </w:rPr>
+        <w:t>player’s</w:t>
+      </w:r>
+      <w:r>
+        <w:rPr>
+          <w:sz w:val="24"/>
+          <w:szCs w:val="24"/>
+          <w:lang w:val="en-US"/>
+        </w:rPr>
+        <w:t xml:space="preserve"> </w:t>
+      </w:r>
+      <w:r>
+        <w:rPr>
+          <w:sz w:val="24"/>
+          <w:szCs w:val="24"/>
+          <w:lang w:val="en-US"/>
+        </w:rPr>
+        <w:t>position,</w:t>
+      </w:r>
+      <w:r>
+        <w:rPr>
+          <w:sz w:val="24"/>
+          <w:szCs w:val="24"/>
+          <w:lang w:val="en-US"/>
+        </w:rPr>
+        <w:t xml:space="preserve"> then it will bounce back and start calculating a new position. If </w:t>
+      </w:r>
+      <w:r>
+        <w:rPr>
+          <w:sz w:val="24"/>
+          <w:szCs w:val="24"/>
+          <w:lang w:val="en-US"/>
+        </w:rPr>
+        <w:t xml:space="preserve">it is different from player position, then it will move the ball and update display. When checking the coordinates if the y coordinate is more </w:t>
+      </w:r>
+      <w:r>
+        <w:rPr>
+          <w:sz w:val="24"/>
+          <w:szCs w:val="24"/>
+          <w:lang w:val="en-US"/>
+        </w:rPr>
+        <w:t>than</w:t>
+      </w:r>
+      <w:r>
+        <w:rPr>
+          <w:sz w:val="24"/>
+          <w:szCs w:val="24"/>
+          <w:lang w:val="en-US"/>
+        </w:rPr>
+        <w:t xml:space="preserve"> 9 the ball will bounce back because it </w:t>
+      </w:r>
+      <w:r>
+        <w:rPr>
+          <w:sz w:val="24"/>
+          <w:szCs w:val="24"/>
+          <w:lang w:val="en-US"/>
+        </w:rPr>
+        <w:t>has</w:t>
+      </w:r>
+      <w:r>
+        <w:rPr>
+          <w:sz w:val="24"/>
+          <w:szCs w:val="24"/>
+          <w:lang w:val="en-US"/>
+        </w:rPr>
+        <w:t>,</w:t>
+      </w:r>
+      <w:r>
+        <w:rPr>
+          <w:sz w:val="24"/>
+          <w:szCs w:val="24"/>
+          <w:lang w:val="en-US"/>
+        </w:rPr>
+        <w:t xml:space="preserve"> hit the frame top </w:t>
+      </w:r>
+      <w:r>
+        <w:rPr>
+          <w:sz w:val="24"/>
+          <w:szCs w:val="24"/>
+          <w:lang w:val="en-US"/>
+        </w:rPr>
+        <w:t>and if the y coordinate is less than 0 it will bounce because of the lower frame wall.</w:t>
+      </w:r>
+    </w:p>
+    <w:p>
+      <w:pPr>
+        <w:pStyle w:val="Overskrift3"/>
+        <w:rPr>
+          <w:lang w:val="en-US"/>
+        </w:rPr>
+      </w:pPr>
+      <w:bookmarkStart w:id="15" w:name="_Toc469561289"/>
+      <w:r>
+        <w:rPr>
+          <w:lang w:val="en-US"/>
+        </w:rPr>
         <w:t>Run State Diagram.</w:t>
       </w:r>
+      <w:bookmarkEnd w:id="15"/>
     </w:p>
     <w:p>
       <w:pPr>
@@ -4129,12 +4752,12 @@
     </w:p>
     <w:p>
       <w:pPr>
-        <w:pStyle w:val="Heading2"/>
-        <w:rPr>
-          <w:lang w:val="en-US"/>
-        </w:rPr>
-      </w:pPr>
-      <w:bookmarkStart w:id="15" w:name="_Toc469481328"/>
+        <w:pStyle w:val="Overskrift2"/>
+        <w:rPr>
+          <w:lang w:val="en-US"/>
+        </w:rPr>
+      </w:pPr>
+      <w:bookmarkStart w:id="16" w:name="_Toc469561290"/>
       <w:r>
         <w:rPr>
           <w:lang w:val="en-US"/>
@@ -4142,52 +4765,68 @@
         <w:lastRenderedPageBreak/>
         <w:t>Task 3 Player on board</w:t>
       </w:r>
-      <w:bookmarkEnd w:id="15"/>
-    </w:p>
-    <w:p>
-      <w:pPr>
-        <w:rPr>
-          <w:lang w:val="en-US"/>
-        </w:rPr>
-      </w:pPr>
-      <w:r>
-        <w:rPr>
+      <w:bookmarkEnd w:id="16"/>
+    </w:p>
+    <w:p>
+      <w:pPr>
+        <w:rPr>
+          <w:sz w:val="24"/>
+          <w:szCs w:val="24"/>
+          <w:lang w:val="en-US"/>
+        </w:rPr>
+      </w:pPr>
+      <w:r>
+        <w:rPr>
+          <w:sz w:val="24"/>
+          <w:szCs w:val="24"/>
           <w:lang w:val="en-US"/>
         </w:rPr>
         <w:t>Task 3 or as it is called in the system</w:t>
       </w:r>
       <w:r>
         <w:rPr>
+          <w:sz w:val="24"/>
+          <w:szCs w:val="24"/>
           <w:lang w:val="en-US"/>
         </w:rPr>
         <w:t>,</w:t>
       </w:r>
       <w:r>
         <w:rPr>
+          <w:sz w:val="24"/>
+          <w:szCs w:val="24"/>
           <w:lang w:val="en-US"/>
         </w:rPr>
         <w:t xml:space="preserve"> Board player is used to read the input from the player using the boards joystick to control one of the pads of the ping pong game what it does is that when called the task checks what the input value of port c on the microcontroller is and if port c pin 6 is high that means the </w:t>
       </w:r>
       <w:r>
         <w:rPr>
+          <w:sz w:val="24"/>
+          <w:szCs w:val="24"/>
           <w:lang w:val="en-US"/>
         </w:rPr>
         <w:t>joystick</w:t>
       </w:r>
       <w:r>
         <w:rPr>
+          <w:sz w:val="24"/>
+          <w:szCs w:val="24"/>
           <w:lang w:val="en-US"/>
         </w:rPr>
         <w:t xml:space="preserve"> has been pressed upward what the task then does is that it checks the pads current position and if the pad is at the top of the game boarder it will then do nothing but keep looping the task to listen for downward press from the joystick but if the player pad is not at the top most position it will move one place up and then loop back to the beginning to listen for new input from user. If port c pin 0 is high at the </w:t>
       </w:r>
       <w:r>
         <w:rPr>
+          <w:sz w:val="24"/>
+          <w:szCs w:val="24"/>
           <w:lang w:val="en-US"/>
         </w:rPr>
         <w:t>beginning,</w:t>
       </w:r>
       <w:r>
         <w:rPr>
+          <w:sz w:val="24"/>
+          <w:szCs w:val="24"/>
           <w:lang w:val="en-US"/>
         </w:rPr>
         <w:t xml:space="preserve"> we do the same as described for the upward movement but for the downward movement.</w:t>
@@ -4195,19 +4834,19 @@
     </w:p>
     <w:p>
       <w:pPr>
-        <w:pStyle w:val="Heading3"/>
-        <w:rPr>
-          <w:lang w:val="en-US"/>
-        </w:rPr>
-      </w:pPr>
-      <w:bookmarkStart w:id="16" w:name="_Toc469481329"/>
+        <w:pStyle w:val="Overskrift3"/>
+        <w:rPr>
+          <w:lang w:val="en-US"/>
+        </w:rPr>
+      </w:pPr>
+      <w:bookmarkStart w:id="17" w:name="_Toc469561291"/>
       <w:r>
         <w:rPr>
           <w:lang w:val="en-US"/>
         </w:rPr>
         <w:t>Task 3 Player on board Diagram</w:t>
       </w:r>
-      <w:bookmarkEnd w:id="16"/>
+      <w:bookmarkEnd w:id="17"/>
     </w:p>
     <w:p>
       <w:pPr>
@@ -4272,12 +4911,12 @@
     </w:p>
     <w:p>
       <w:pPr>
-        <w:pStyle w:val="Heading2"/>
-        <w:rPr>
-          <w:lang w:val="en-US"/>
-        </w:rPr>
-      </w:pPr>
-      <w:bookmarkStart w:id="17" w:name="_Toc469481330"/>
+        <w:pStyle w:val="Overskrift2"/>
+        <w:rPr>
+          <w:lang w:val="en-US"/>
+        </w:rPr>
+      </w:pPr>
+      <w:bookmarkStart w:id="18" w:name="_Toc469561292"/>
       <w:r>
         <w:rPr>
           <w:lang w:val="en-US"/>
@@ -4285,46 +4924,60 @@
         <w:lastRenderedPageBreak/>
         <w:t>Task 4 Player Pc</w:t>
       </w:r>
-      <w:bookmarkEnd w:id="17"/>
-    </w:p>
-    <w:p>
-      <w:pPr>
-        <w:rPr>
-          <w:lang w:val="en-US"/>
-        </w:rPr>
-      </w:pPr>
-      <w:r>
-        <w:rPr>
+      <w:bookmarkEnd w:id="18"/>
+    </w:p>
+    <w:p>
+      <w:pPr>
+        <w:rPr>
+          <w:sz w:val="24"/>
+          <w:szCs w:val="24"/>
+          <w:lang w:val="en-US"/>
+        </w:rPr>
+      </w:pPr>
+      <w:r>
+        <w:rPr>
+          <w:sz w:val="24"/>
+          <w:szCs w:val="24"/>
           <w:lang w:val="en-US"/>
         </w:rPr>
         <w:t>Task 4 or as it is called in the system</w:t>
       </w:r>
       <w:r>
         <w:rPr>
+          <w:sz w:val="24"/>
+          <w:szCs w:val="24"/>
           <w:lang w:val="en-US"/>
         </w:rPr>
         <w:t>,</w:t>
       </w:r>
       <w:r>
         <w:rPr>
+          <w:sz w:val="24"/>
+          <w:szCs w:val="24"/>
           <w:lang w:val="en-US"/>
         </w:rPr>
         <w:t xml:space="preserve"> </w:t>
       </w:r>
       <w:r>
         <w:rPr>
+          <w:sz w:val="24"/>
+          <w:szCs w:val="24"/>
           <w:lang w:val="en-US"/>
         </w:rPr>
         <w:t>Serial</w:t>
       </w:r>
       <w:r>
         <w:rPr>
+          <w:sz w:val="24"/>
+          <w:szCs w:val="24"/>
           <w:lang w:val="en-US"/>
         </w:rPr>
         <w:t xml:space="preserve"> player is used for reading the input for player two from the pc´s keyboard using the up and down arrows. What this task does is the same as preciously describe in task 3 but instead of listening for port c the task checks the message queue for the upward key stroke and the downward keystroke </w:t>
       </w:r>
       <w:r>
         <w:rPr>
+          <w:sz w:val="24"/>
+          <w:szCs w:val="24"/>
           <w:lang w:val="en-US"/>
         </w:rPr>
         <w:t>the message queue is derived from the serial connection task described earlier in this report.</w:t>
@@ -4337,15 +4990,15 @@
           <w:lang w:eastAsia="da-DK"/>
         </w:rPr>
       </w:pPr>
-      <w:bookmarkStart w:id="18" w:name="_Toc469481331"/>
-      <w:r>
-        <w:rPr>
-          <w:rStyle w:val="Heading3Char"/>
+      <w:bookmarkStart w:id="19" w:name="_Toc469561293"/>
+      <w:r>
+        <w:rPr>
+          <w:rStyle w:val="Overskrift3Tegn"/>
           <w:lang w:val="en-US"/>
         </w:rPr>
         <w:t>Task 4 Player Pc Diagram</w:t>
       </w:r>
-      <w:bookmarkEnd w:id="18"/>
+      <w:bookmarkEnd w:id="19"/>
     </w:p>
     <w:p>
       <w:pPr>
@@ -4410,12 +5063,12 @@
     </w:p>
     <w:p>
       <w:pPr>
-        <w:pStyle w:val="Heading1"/>
-        <w:rPr>
-          <w:lang w:val="en-US"/>
-        </w:rPr>
-      </w:pPr>
-      <w:bookmarkStart w:id="19" w:name="_Toc469481332"/>
+        <w:pStyle w:val="Overskrift1"/>
+        <w:rPr>
+          <w:lang w:val="en-US"/>
+        </w:rPr>
+      </w:pPr>
+      <w:bookmarkStart w:id="20" w:name="_Toc469561294"/>
       <w:r>
         <w:rPr>
           <w:lang w:val="en-US"/>
@@ -4429,7 +5082,7 @@
         </w:rPr>
         <w:t>.</w:t>
       </w:r>
-      <w:bookmarkEnd w:id="19"/>
+      <w:bookmarkEnd w:id="20"/>
       <w:r>
         <w:rPr>
           <w:lang w:val="en-US"/>
@@ -4440,39 +5093,809 @@
     <w:p>
       <w:pPr>
         <w:rPr>
-          <w:lang w:val="en-US"/>
-        </w:rPr>
-      </w:pPr>
-      <w:r>
-        <w:rPr>
-          <w:lang w:val="en-US"/>
-        </w:rPr>
-        <w:t xml:space="preserve">Code snippets here and </w:t>
+          <w:sz w:val="24"/>
+          <w:szCs w:val="24"/>
+          <w:lang w:val="en-US"/>
+        </w:rPr>
+      </w:pPr>
+      <w:r>
+        <w:rPr>
+          <w:sz w:val="24"/>
+          <w:szCs w:val="24"/>
+          <w:lang w:val="en-US"/>
+        </w:rPr>
+        <w:t xml:space="preserve">The implementation was done in C utilizing the given </w:t>
       </w:r>
       <w:proofErr w:type="spellStart"/>
       <w:r>
         <w:rPr>
-          <w:lang w:val="en-US"/>
-        </w:rPr>
-        <w:t>explaination</w:t>
+          <w:sz w:val="24"/>
+          <w:szCs w:val="24"/>
+          <w:lang w:val="en-US"/>
+        </w:rPr>
+        <w:t>FreeRTOS</w:t>
       </w:r>
       <w:proofErr w:type="spellEnd"/>
-    </w:p>
-    <w:p>
-      <w:pPr>
-        <w:pStyle w:val="Heading1"/>
-        <w:rPr>
-          <w:lang w:val="en-US"/>
-        </w:rPr>
-      </w:pPr>
-      <w:bookmarkStart w:id="20" w:name="_Toc469481333"/>
-      <w:r>
-        <w:rPr>
-          <w:lang w:val="en-US"/>
-        </w:rPr>
+      <w:r>
+        <w:rPr>
+          <w:sz w:val="24"/>
+          <w:szCs w:val="24"/>
+          <w:lang w:val="en-US"/>
+        </w:rPr>
+        <w:t xml:space="preserve"> port for the game console part and C# with .NET libraries for the PC part.</w:t>
+      </w:r>
+    </w:p>
+    <w:p>
+      <w:pPr>
+        <w:rPr>
+          <w:sz w:val="24"/>
+          <w:szCs w:val="24"/>
+          <w:lang w:val="en-US"/>
+        </w:rPr>
+      </w:pPr>
+      <w:r>
+        <w:rPr>
+          <w:sz w:val="24"/>
+          <w:szCs w:val="24"/>
+          <w:lang w:val="en-US"/>
+        </w:rPr>
+        <w:t xml:space="preserve">The PC part is implementing the protocol as a class that wraps around the .NET </w:t>
+      </w:r>
+      <w:proofErr w:type="spellStart"/>
+      <w:r>
+        <w:rPr>
+          <w:sz w:val="24"/>
+          <w:szCs w:val="24"/>
+          <w:lang w:val="en-US"/>
+        </w:rPr>
+        <w:t>Syste.IO.Ports.SerialPorts</w:t>
+      </w:r>
+      <w:proofErr w:type="spellEnd"/>
+      <w:r>
+        <w:rPr>
+          <w:sz w:val="24"/>
+          <w:szCs w:val="24"/>
+          <w:lang w:val="en-US"/>
+        </w:rPr>
+        <w:t xml:space="preserve"> class. It has only one public method besides the constructor, that handles takes the input, prepares it and writes it to the serial port as defined by the protocol. The receiver part on the PC is not implemented, as it isn’t need for the project.</w:t>
+      </w:r>
+    </w:p>
+    <w:p>
+      <w:pPr>
+        <w:jc w:val="center"/>
+        <w:rPr>
+          <w:lang w:val="en-US"/>
+        </w:rPr>
+      </w:pPr>
+      <w:r>
+        <w:rPr>
+          <w:noProof/>
+          <w:lang w:eastAsia="da-DK"/>
+        </w:rPr>
+        <w:drawing>
+          <wp:inline distT="0" distB="0" distL="0" distR="0" wp14:anchorId="513E4A0C" wp14:editId="5DAB7F5B">
+            <wp:extent cx="6120130" cy="4137025"/>
+            <wp:effectExtent l="0" t="0" r="0" b="0"/>
+            <wp:docPr id="5" name="Picture 5"/>
+            <wp:cNvGraphicFramePr>
+              <a:graphicFrameLocks xmlns:a="http://schemas.openxmlformats.org/drawingml/2006/main" noChangeAspect="1"/>
+            </wp:cNvGraphicFramePr>
+            <a:graphic xmlns:a="http://schemas.openxmlformats.org/drawingml/2006/main">
+              <a:graphicData uri="http://schemas.openxmlformats.org/drawingml/2006/picture">
+                <pic:pic xmlns:pic="http://schemas.openxmlformats.org/drawingml/2006/picture">
+                  <pic:nvPicPr>
+                    <pic:cNvPr id="5" name="pc_send.png"/>
+                    <pic:cNvPicPr/>
+                  </pic:nvPicPr>
+                  <pic:blipFill>
+                    <a:blip r:embed="rId18">
+                      <a:extLst>
+                        <a:ext uri="{28A0092B-C50C-407E-A947-70E740481C1C}">
+                          <a14:useLocalDpi xmlns:a14="http://schemas.microsoft.com/office/drawing/2010/main" val="0"/>
+                        </a:ext>
+                      </a:extLst>
+                    </a:blip>
+                    <a:stretch>
+                      <a:fillRect/>
+                    </a:stretch>
+                  </pic:blipFill>
+                  <pic:spPr>
+                    <a:xfrm>
+                      <a:off x="0" y="0"/>
+                      <a:ext cx="6120130" cy="4137025"/>
+                    </a:xfrm>
+                    <a:prstGeom prst="rect">
+                      <a:avLst/>
+                    </a:prstGeom>
+                  </pic:spPr>
+                </pic:pic>
+              </a:graphicData>
+            </a:graphic>
+          </wp:inline>
+        </w:drawing>
+      </w:r>
+    </w:p>
+    <w:p>
+      <w:pPr>
+        <w:rPr>
+          <w:lang w:val="en-US"/>
+        </w:rPr>
+      </w:pPr>
+      <w:r>
+        <w:rPr>
+          <w:lang w:val="en-US"/>
+        </w:rPr>
+        <w:br w:type="page"/>
+      </w:r>
+    </w:p>
+    <w:p>
+      <w:pPr>
+        <w:rPr>
+          <w:sz w:val="24"/>
+          <w:szCs w:val="24"/>
+          <w:lang w:val="en-US"/>
+        </w:rPr>
+      </w:pPr>
+      <w:r>
+        <w:rPr>
+          <w:sz w:val="24"/>
+          <w:szCs w:val="24"/>
+          <w:lang w:val="en-US"/>
+        </w:rPr>
+        <w:lastRenderedPageBreak/>
+        <w:t xml:space="preserve">Here it can be seen how was the send method implemented. As it can be seen, every frame is tried maximum 5 times, after unsuccessfully try, the frame will be thrown away and the next one will be tried. This implementation is really simple, because both the Write() and </w:t>
+      </w:r>
+      <w:proofErr w:type="spellStart"/>
+      <w:r>
+        <w:rPr>
+          <w:sz w:val="24"/>
+          <w:szCs w:val="24"/>
+          <w:lang w:val="en-US"/>
+        </w:rPr>
+        <w:t>ReadByte</w:t>
+      </w:r>
+      <w:proofErr w:type="spellEnd"/>
+      <w:r>
+        <w:rPr>
+          <w:sz w:val="24"/>
+          <w:szCs w:val="24"/>
+          <w:lang w:val="en-US"/>
+        </w:rPr>
+        <w:t xml:space="preserve">() method in </w:t>
+      </w:r>
+      <w:proofErr w:type="spellStart"/>
+      <w:r>
+        <w:rPr>
+          <w:sz w:val="24"/>
+          <w:szCs w:val="24"/>
+          <w:lang w:val="en-US"/>
+        </w:rPr>
+        <w:t>System.IO.Ports.SerialPort</w:t>
+      </w:r>
+      <w:proofErr w:type="spellEnd"/>
+      <w:r>
+        <w:rPr>
+          <w:sz w:val="24"/>
+          <w:szCs w:val="24"/>
+          <w:lang w:val="en-US"/>
+        </w:rPr>
+        <w:t xml:space="preserve"> are synchronous, thus the Send() method will hang up until they are finished. This implementation has a downside, that the frames can only be sent one-by-one. This also makes the labeling each frame unnecessary for identification for acknowledgement.</w:t>
+      </w:r>
+    </w:p>
+    <w:p>
+      <w:pPr>
+        <w:rPr>
+          <w:sz w:val="24"/>
+          <w:szCs w:val="24"/>
+          <w:lang w:val="en-US"/>
+        </w:rPr>
+      </w:pPr>
+      <w:r>
+        <w:rPr>
+          <w:sz w:val="24"/>
+          <w:szCs w:val="24"/>
+          <w:lang w:val="en-US"/>
+        </w:rPr>
+        <w:t xml:space="preserve">On the game console side, the serial driver was already implemented in the given </w:t>
+      </w:r>
+      <w:proofErr w:type="spellStart"/>
+      <w:r>
+        <w:rPr>
+          <w:sz w:val="24"/>
+          <w:szCs w:val="24"/>
+          <w:lang w:val="en-US"/>
+        </w:rPr>
+        <w:t>FreeRTOS</w:t>
+      </w:r>
+      <w:proofErr w:type="spellEnd"/>
+      <w:r>
+        <w:rPr>
+          <w:sz w:val="24"/>
+          <w:szCs w:val="24"/>
+          <w:lang w:val="en-US"/>
+        </w:rPr>
+        <w:t xml:space="preserve"> port, but the display driver only had the hardware timer setup.</w:t>
+      </w:r>
+    </w:p>
+    <w:p>
+      <w:pPr>
+        <w:rPr>
+          <w:lang w:val="en-US"/>
+        </w:rPr>
+      </w:pPr>
+      <w:r>
+        <w:rPr>
+          <w:noProof/>
+          <w:lang w:eastAsia="da-DK"/>
+        </w:rPr>
+        <w:drawing>
+          <wp:inline distT="0" distB="0" distL="0" distR="0" wp14:anchorId="1741AD76" wp14:editId="4DA854D1">
+            <wp:extent cx="3143250" cy="3540437"/>
+            <wp:effectExtent l="0" t="0" r="0" b="3175"/>
+            <wp:docPr id="12" name="Picture 6"/>
+            <wp:cNvGraphicFramePr>
+              <a:graphicFrameLocks xmlns:a="http://schemas.openxmlformats.org/drawingml/2006/main" noChangeAspect="1"/>
+            </wp:cNvGraphicFramePr>
+            <a:graphic xmlns:a="http://schemas.openxmlformats.org/drawingml/2006/main">
+              <a:graphicData uri="http://schemas.openxmlformats.org/drawingml/2006/picture">
+                <pic:pic xmlns:pic="http://schemas.openxmlformats.org/drawingml/2006/picture">
+                  <pic:nvPicPr>
+                    <pic:cNvPr id="6" name="display.png"/>
+                    <pic:cNvPicPr/>
+                  </pic:nvPicPr>
+                  <pic:blipFill>
+                    <a:blip r:embed="rId19">
+                      <a:extLst>
+                        <a:ext uri="{28A0092B-C50C-407E-A947-70E740481C1C}">
+                          <a14:useLocalDpi xmlns:a14="http://schemas.microsoft.com/office/drawing/2010/main" val="0"/>
+                        </a:ext>
+                      </a:extLst>
+                    </a:blip>
+                    <a:stretch>
+                      <a:fillRect/>
+                    </a:stretch>
+                  </pic:blipFill>
+                  <pic:spPr>
+                    <a:xfrm>
+                      <a:off x="0" y="0"/>
+                      <a:ext cx="3160384" cy="3559736"/>
+                    </a:xfrm>
+                    <a:prstGeom prst="rect">
+                      <a:avLst/>
+                    </a:prstGeom>
+                  </pic:spPr>
+                </pic:pic>
+              </a:graphicData>
+            </a:graphic>
+          </wp:inline>
+        </w:drawing>
+      </w:r>
+    </w:p>
+    <w:p>
+      <w:pPr>
+        <w:rPr>
+          <w:lang w:val="en-US"/>
+        </w:rPr>
+      </w:pPr>
+      <w:r>
+        <w:rPr>
+          <w:lang w:val="en-US"/>
+        </w:rPr>
+        <w:br w:type="page"/>
+      </w:r>
+    </w:p>
+    <w:p>
+      <w:pPr>
+        <w:rPr>
+          <w:sz w:val="24"/>
+          <w:szCs w:val="24"/>
+          <w:lang w:val="en-US"/>
+        </w:rPr>
+      </w:pPr>
+      <w:r>
+        <w:rPr>
+          <w:sz w:val="24"/>
+          <w:szCs w:val="24"/>
+          <w:lang w:val="en-US"/>
+        </w:rPr>
+        <w:lastRenderedPageBreak/>
+        <w:t xml:space="preserve">The hardware timer fires the </w:t>
+      </w:r>
+      <w:proofErr w:type="spellStart"/>
+      <w:r>
+        <w:rPr>
+          <w:sz w:val="24"/>
+          <w:szCs w:val="24"/>
+          <w:lang w:val="en-US"/>
+        </w:rPr>
+        <w:t>handle_display</w:t>
+      </w:r>
+      <w:proofErr w:type="spellEnd"/>
+      <w:r>
+        <w:rPr>
+          <w:sz w:val="24"/>
+          <w:szCs w:val="24"/>
+          <w:lang w:val="en-US"/>
+        </w:rPr>
+        <w:t>() function every time it expires. First the shift registers’ serial data is clocked to shift the data, then the output is clocked to display the shifted that. Lastly the LEDs in the column need to be lighted up according the columns value. As there are 10 pixels in each column and the ports of the MCU are eight bits, two ports are need. The values of the columns are 16 bits, the PORTA takes bit0 to bit7 and PORTB0 and PORTB1 take bit8 and bit9, as the rest of PORTB is used by other components. These bits then need to complemented as the LEDs’ cathodes are connected to the pins, thus the current is sunk into the MCU. This mean the pins have to be low to light up the LEDs.</w:t>
+      </w:r>
+    </w:p>
+    <w:p>
+      <w:pPr>
+        <w:rPr>
+          <w:lang w:val="en-US"/>
+        </w:rPr>
+      </w:pPr>
+      <w:r>
+        <w:rPr>
+          <w:noProof/>
+          <w:lang w:eastAsia="da-DK"/>
+        </w:rPr>
+        <w:drawing>
+          <wp:inline distT="0" distB="0" distL="0" distR="0" wp14:anchorId="4DCAC4AB" wp14:editId="76E7BFCA">
+            <wp:extent cx="5962650" cy="3543300"/>
+            <wp:effectExtent l="0" t="0" r="0" b="0"/>
+            <wp:docPr id="13" name="Picture 7"/>
+            <wp:cNvGraphicFramePr>
+              <a:graphicFrameLocks xmlns:a="http://schemas.openxmlformats.org/drawingml/2006/main" noChangeAspect="1"/>
+            </wp:cNvGraphicFramePr>
+            <a:graphic xmlns:a="http://schemas.openxmlformats.org/drawingml/2006/main">
+              <a:graphicData uri="http://schemas.openxmlformats.org/drawingml/2006/picture">
+                <pic:pic xmlns:pic="http://schemas.openxmlformats.org/drawingml/2006/picture">
+                  <pic:nvPicPr>
+                    <pic:cNvPr id="7" name="serial_task.png"/>
+                    <pic:cNvPicPr/>
+                  </pic:nvPicPr>
+                  <pic:blipFill>
+                    <a:blip r:embed="rId20">
+                      <a:extLst>
+                        <a:ext uri="{28A0092B-C50C-407E-A947-70E740481C1C}">
+                          <a14:useLocalDpi xmlns:a14="http://schemas.microsoft.com/office/drawing/2010/main" val="0"/>
+                        </a:ext>
+                      </a:extLst>
+                    </a:blip>
+                    <a:stretch>
+                      <a:fillRect/>
+                    </a:stretch>
+                  </pic:blipFill>
+                  <pic:spPr>
+                    <a:xfrm>
+                      <a:off x="0" y="0"/>
+                      <a:ext cx="5963490" cy="3543799"/>
+                    </a:xfrm>
+                    <a:prstGeom prst="rect">
+                      <a:avLst/>
+                    </a:prstGeom>
+                  </pic:spPr>
+                </pic:pic>
+              </a:graphicData>
+            </a:graphic>
+          </wp:inline>
+        </w:drawing>
+      </w:r>
+    </w:p>
+    <w:p>
+      <w:pPr>
+        <w:rPr>
+          <w:lang w:val="en-US"/>
+        </w:rPr>
+      </w:pPr>
+      <w:r>
+        <w:rPr>
+          <w:lang w:val="en-US"/>
+        </w:rPr>
+        <w:br w:type="page"/>
+      </w:r>
+    </w:p>
+    <w:p>
+      <w:pPr>
+        <w:rPr>
+          <w:sz w:val="24"/>
+          <w:szCs w:val="24"/>
+          <w:lang w:val="en-US"/>
+        </w:rPr>
+      </w:pPr>
+      <w:r>
+        <w:rPr>
+          <w:sz w:val="24"/>
+          <w:szCs w:val="24"/>
+          <w:lang w:val="en-US"/>
+        </w:rPr>
+        <w:lastRenderedPageBreak/>
+        <w:t xml:space="preserve">The serial task and game task implement their designed state machines with function pointers. Their </w:t>
+      </w:r>
+      <w:proofErr w:type="spellStart"/>
+      <w:r>
+        <w:rPr>
+          <w:sz w:val="24"/>
+          <w:szCs w:val="24"/>
+          <w:lang w:val="en-US"/>
+        </w:rPr>
+        <w:t>FreeRTOS</w:t>
+      </w:r>
+      <w:proofErr w:type="spellEnd"/>
+      <w:r>
+        <w:rPr>
+          <w:sz w:val="24"/>
+          <w:szCs w:val="24"/>
+          <w:lang w:val="en-US"/>
+        </w:rPr>
+        <w:t xml:space="preserve"> tasks initialize the state machine and variables, then they enter where they call the state function then delay themselves using </w:t>
+      </w:r>
+      <w:proofErr w:type="spellStart"/>
+      <w:r>
+        <w:rPr>
+          <w:sz w:val="24"/>
+          <w:szCs w:val="24"/>
+          <w:lang w:val="en-US"/>
+        </w:rPr>
+        <w:t>vTaskDelayUntil</w:t>
+      </w:r>
+      <w:proofErr w:type="spellEnd"/>
+      <w:r>
+        <w:rPr>
+          <w:sz w:val="24"/>
+          <w:szCs w:val="24"/>
+          <w:lang w:val="en-US"/>
+        </w:rPr>
+        <w:t xml:space="preserve">(). The </w:t>
+      </w:r>
+      <w:proofErr w:type="spellStart"/>
+      <w:r>
+        <w:rPr>
+          <w:sz w:val="24"/>
+          <w:szCs w:val="24"/>
+          <w:lang w:val="en-US"/>
+        </w:rPr>
+        <w:t>vTaskDelayUntil</w:t>
+      </w:r>
+      <w:proofErr w:type="spellEnd"/>
+      <w:r>
+        <w:rPr>
+          <w:sz w:val="24"/>
+          <w:szCs w:val="24"/>
+          <w:lang w:val="en-US"/>
+        </w:rPr>
+        <w:t xml:space="preserve">() was chosen over the simpler </w:t>
+      </w:r>
+      <w:proofErr w:type="spellStart"/>
+      <w:r>
+        <w:rPr>
+          <w:sz w:val="24"/>
+          <w:szCs w:val="24"/>
+          <w:lang w:val="en-US"/>
+        </w:rPr>
+        <w:t>vTaskDelay</w:t>
+      </w:r>
+      <w:proofErr w:type="spellEnd"/>
+      <w:r>
+        <w:rPr>
+          <w:sz w:val="24"/>
+          <w:szCs w:val="24"/>
+          <w:lang w:val="en-US"/>
+        </w:rPr>
+        <w:t xml:space="preserve">(), because the </w:t>
+      </w:r>
+      <w:proofErr w:type="spellStart"/>
+      <w:r>
+        <w:rPr>
+          <w:sz w:val="24"/>
+          <w:szCs w:val="24"/>
+          <w:lang w:val="en-US"/>
+        </w:rPr>
+        <w:t>vTaskDelay</w:t>
+      </w:r>
+      <w:proofErr w:type="spellEnd"/>
+      <w:r>
+        <w:rPr>
+          <w:sz w:val="24"/>
+          <w:szCs w:val="24"/>
+          <w:lang w:val="en-US"/>
+        </w:rPr>
+        <w:t xml:space="preserve"> can’t guarantee a fixed cycle.</w:t>
+      </w:r>
+    </w:p>
+    <w:p>
+      <w:pPr>
+        <w:rPr>
+          <w:sz w:val="24"/>
+          <w:szCs w:val="24"/>
+          <w:lang w:val="en-US"/>
+        </w:rPr>
+      </w:pPr>
+      <w:r>
+        <w:rPr>
+          <w:sz w:val="24"/>
+          <w:szCs w:val="24"/>
+          <w:lang w:val="en-US"/>
+        </w:rPr>
+        <w:t>The state machine themselves are implemented in a way that only the state functions and the initialization can be accessed from outside. In case a state has an entry or exit function, these are implemented as a function, that after execution are returning with the desired state function’s pointer.</w:t>
+      </w:r>
+    </w:p>
+    <w:p>
+      <w:pPr>
+        <w:rPr>
+          <w:sz w:val="24"/>
+          <w:szCs w:val="24"/>
+          <w:lang w:val="en-US"/>
+        </w:rPr>
+      </w:pPr>
+      <w:r>
+        <w:rPr>
+          <w:sz w:val="24"/>
+          <w:szCs w:val="24"/>
+          <w:lang w:val="en-US"/>
+        </w:rPr>
+        <w:t>The two task for the players are simple, two-state state machine. They are mostly identical, they differ only in inputs and accessed resources.</w:t>
+      </w:r>
+    </w:p>
+    <w:p>
+      <w:pPr>
+        <w:rPr>
+          <w:sz w:val="24"/>
+          <w:szCs w:val="24"/>
+          <w:lang w:val="en-US"/>
+        </w:rPr>
+      </w:pPr>
+      <w:r>
+        <w:rPr>
+          <w:sz w:val="24"/>
+          <w:szCs w:val="24"/>
+          <w:lang w:val="en-US"/>
+        </w:rPr>
+        <w:t xml:space="preserve">All of the shared resources between the task are protected either with a </w:t>
+      </w:r>
+      <w:proofErr w:type="spellStart"/>
+      <w:r>
+        <w:rPr>
+          <w:sz w:val="24"/>
+          <w:szCs w:val="24"/>
+          <w:lang w:val="en-US"/>
+        </w:rPr>
+        <w:t>mutex</w:t>
+      </w:r>
+      <w:proofErr w:type="spellEnd"/>
+      <w:r>
+        <w:rPr>
+          <w:sz w:val="24"/>
+          <w:szCs w:val="24"/>
+          <w:lang w:val="en-US"/>
+        </w:rPr>
+        <w:t xml:space="preserve"> or with a queue. In every cases these are taken only for the least amount of time. There is only one case when they are accessed unprotected. The display driver reads the screen buffer without taking the </w:t>
+      </w:r>
+      <w:proofErr w:type="spellStart"/>
+      <w:r>
+        <w:rPr>
+          <w:sz w:val="24"/>
+          <w:szCs w:val="24"/>
+          <w:lang w:val="en-US"/>
+        </w:rPr>
+        <w:t>mutex</w:t>
+      </w:r>
+      <w:proofErr w:type="spellEnd"/>
+      <w:r>
+        <w:rPr>
+          <w:sz w:val="24"/>
+          <w:szCs w:val="24"/>
+          <w:lang w:val="en-US"/>
+        </w:rPr>
+        <w:t>. This can result in displaying a wrong value, but as wrong value is the previous value and the refresh rate is ca. 93Hz, no artifact is produces only a hardly noticeable lag. If it was hardly protected by a semaphore the lag could be noticeable.</w:t>
+      </w:r>
+    </w:p>
+    <w:p>
+      <w:pPr>
+        <w:rPr>
+          <w:sz w:val="24"/>
+          <w:szCs w:val="24"/>
+          <w:lang w:val="en-US"/>
+        </w:rPr>
+      </w:pPr>
+      <w:r>
+        <w:rPr>
+          <w:sz w:val="24"/>
+          <w:szCs w:val="24"/>
+          <w:lang w:val="en-US"/>
+        </w:rPr>
+        <w:t xml:space="preserve">The </w:t>
+      </w:r>
+      <w:proofErr w:type="spellStart"/>
+      <w:r>
+        <w:rPr>
+          <w:sz w:val="24"/>
+          <w:szCs w:val="24"/>
+          <w:lang w:val="en-US"/>
+        </w:rPr>
+        <w:t>mutex</w:t>
+      </w:r>
+      <w:proofErr w:type="spellEnd"/>
+      <w:r>
+        <w:rPr>
+          <w:sz w:val="24"/>
+          <w:szCs w:val="24"/>
+          <w:lang w:val="en-US"/>
+        </w:rPr>
+        <w:t xml:space="preserve"> protecting the screen buffer is also used for signaling. When the game enters score state it takes the </w:t>
+      </w:r>
+      <w:proofErr w:type="spellStart"/>
+      <w:r>
+        <w:rPr>
+          <w:sz w:val="24"/>
+          <w:szCs w:val="24"/>
+          <w:lang w:val="en-US"/>
+        </w:rPr>
+        <w:t>mutex</w:t>
+      </w:r>
+      <w:proofErr w:type="spellEnd"/>
+      <w:r>
+        <w:rPr>
+          <w:sz w:val="24"/>
+          <w:szCs w:val="24"/>
+          <w:lang w:val="en-US"/>
+        </w:rPr>
+        <w:t xml:space="preserve"> and not release it until it enters to run state again. This forces the player tasks to timeout on their screen update and send them to idle.</w:t>
+      </w:r>
+    </w:p>
+    <w:p>
+      <w:pPr>
+        <w:rPr>
+          <w:lang w:val="en-US"/>
+        </w:rPr>
+      </w:pPr>
+      <w:r>
+        <w:rPr>
+          <w:noProof/>
+          <w:lang w:eastAsia="da-DK"/>
+        </w:rPr>
+        <w:drawing>
+          <wp:inline distT="0" distB="0" distL="0" distR="0" wp14:anchorId="33B5A943" wp14:editId="5B2B3300">
+            <wp:extent cx="3838575" cy="4153786"/>
+            <wp:effectExtent l="0" t="0" r="0" b="0"/>
+            <wp:docPr id="8" name="Picture 8"/>
+            <wp:cNvGraphicFramePr>
+              <a:graphicFrameLocks xmlns:a="http://schemas.openxmlformats.org/drawingml/2006/main" noChangeAspect="1"/>
+            </wp:cNvGraphicFramePr>
+            <a:graphic xmlns:a="http://schemas.openxmlformats.org/drawingml/2006/main">
+              <a:graphicData uri="http://schemas.openxmlformats.org/drawingml/2006/picture">
+                <pic:pic xmlns:pic="http://schemas.openxmlformats.org/drawingml/2006/picture">
+                  <pic:nvPicPr>
+                    <pic:cNvPr id="8" name="game_states.png"/>
+                    <pic:cNvPicPr/>
+                  </pic:nvPicPr>
+                  <pic:blipFill>
+                    <a:blip r:embed="rId21">
+                      <a:extLst>
+                        <a:ext uri="{28A0092B-C50C-407E-A947-70E740481C1C}">
+                          <a14:useLocalDpi xmlns:a14="http://schemas.microsoft.com/office/drawing/2010/main" val="0"/>
+                        </a:ext>
+                      </a:extLst>
+                    </a:blip>
+                    <a:stretch>
+                      <a:fillRect/>
+                    </a:stretch>
+                  </pic:blipFill>
+                  <pic:spPr>
+                    <a:xfrm>
+                      <a:off x="0" y="0"/>
+                      <a:ext cx="3861873" cy="4178998"/>
+                    </a:xfrm>
+                    <a:prstGeom prst="rect">
+                      <a:avLst/>
+                    </a:prstGeom>
+                  </pic:spPr>
+                </pic:pic>
+              </a:graphicData>
+            </a:graphic>
+          </wp:inline>
+        </w:drawing>
+      </w:r>
+    </w:p>
+    <w:p>
+      <w:pPr>
+        <w:rPr>
+          <w:sz w:val="24"/>
+          <w:szCs w:val="24"/>
+          <w:lang w:val="en-US"/>
+        </w:rPr>
+      </w:pPr>
+      <w:bookmarkStart w:id="21" w:name="_GoBack"/>
+      <w:bookmarkEnd w:id="21"/>
+      <w:r>
+        <w:rPr>
+          <w:sz w:val="24"/>
+          <w:szCs w:val="24"/>
+          <w:lang w:val="en-US"/>
+        </w:rPr>
+        <w:lastRenderedPageBreak/>
+        <w:t>In some case the tasks also use a local copy of the protected resource. This is used for calculations and predictions if the resource isn’t available. For example the game task using the local copy for the player positions and if the shared data isn’t available, it uses the local to predict the movement of the ball. This local copies are updated as soon as the task get access to the shared one.</w:t>
+      </w:r>
+    </w:p>
+    <w:p>
+      <w:pPr>
+        <w:rPr>
+          <w:lang w:val="en-US"/>
+        </w:rPr>
+      </w:pPr>
+      <w:r>
+        <w:rPr>
+          <w:noProof/>
+          <w:lang w:eastAsia="da-DK"/>
+        </w:rPr>
+        <w:drawing>
+          <wp:inline distT="0" distB="0" distL="0" distR="0" wp14:anchorId="235061AA" wp14:editId="5DBF885A">
+            <wp:extent cx="5106113" cy="4305901"/>
+            <wp:effectExtent l="0" t="0" r="0" b="0"/>
+            <wp:docPr id="14" name="Picture 9"/>
+            <wp:cNvGraphicFramePr>
+              <a:graphicFrameLocks xmlns:a="http://schemas.openxmlformats.org/drawingml/2006/main" noChangeAspect="1"/>
+            </wp:cNvGraphicFramePr>
+            <a:graphic xmlns:a="http://schemas.openxmlformats.org/drawingml/2006/main">
+              <a:graphicData uri="http://schemas.openxmlformats.org/drawingml/2006/picture">
+                <pic:pic xmlns:pic="http://schemas.openxmlformats.org/drawingml/2006/picture">
+                  <pic:nvPicPr>
+                    <pic:cNvPr id="9" name="player_mutex.png"/>
+                    <pic:cNvPicPr/>
+                  </pic:nvPicPr>
+                  <pic:blipFill>
+                    <a:blip r:embed="rId22">
+                      <a:extLst>
+                        <a:ext uri="{28A0092B-C50C-407E-A947-70E740481C1C}">
+                          <a14:useLocalDpi xmlns:a14="http://schemas.microsoft.com/office/drawing/2010/main" val="0"/>
+                        </a:ext>
+                      </a:extLst>
+                    </a:blip>
+                    <a:stretch>
+                      <a:fillRect/>
+                    </a:stretch>
+                  </pic:blipFill>
+                  <pic:spPr>
+                    <a:xfrm>
+                      <a:off x="0" y="0"/>
+                      <a:ext cx="5106113" cy="4305901"/>
+                    </a:xfrm>
+                    <a:prstGeom prst="rect">
+                      <a:avLst/>
+                    </a:prstGeom>
+                  </pic:spPr>
+                </pic:pic>
+              </a:graphicData>
+            </a:graphic>
+          </wp:inline>
+        </w:drawing>
+      </w:r>
+    </w:p>
+    <w:p>
+      <w:pPr>
+        <w:rPr>
+          <w:rFonts w:asciiTheme="majorHAnsi" w:eastAsiaTheme="majorEastAsia" w:hAnsiTheme="majorHAnsi" w:cstheme="majorBidi"/>
+          <w:color w:val="2E74B5" w:themeColor="accent1" w:themeShade="BF"/>
+          <w:sz w:val="32"/>
+          <w:szCs w:val="32"/>
+          <w:lang w:val="en-US"/>
+        </w:rPr>
+      </w:pPr>
+      <w:r>
+        <w:rPr>
+          <w:lang w:val="en-US"/>
+        </w:rPr>
+        <w:br w:type="page"/>
+      </w:r>
+    </w:p>
+    <w:p>
+      <w:pPr>
+        <w:pStyle w:val="Overskrift1"/>
+        <w:rPr>
+          <w:lang w:val="en-US"/>
+        </w:rPr>
+      </w:pPr>
+      <w:bookmarkStart w:id="22" w:name="_Toc469561295"/>
+      <w:r>
+        <w:rPr>
+          <w:lang w:val="en-US"/>
+        </w:rPr>
+        <w:lastRenderedPageBreak/>
         <w:t>Test.</w:t>
       </w:r>
-      <w:bookmarkEnd w:id="20"/>
+      <w:bookmarkEnd w:id="22"/>
     </w:p>
     <w:p>
       <w:pPr>
@@ -4497,35 +5920,35 @@
     </w:p>
     <w:p>
       <w:pPr>
-        <w:pStyle w:val="Heading2"/>
-        <w:rPr>
-          <w:lang w:val="en-US"/>
-        </w:rPr>
-      </w:pPr>
-      <w:bookmarkStart w:id="21" w:name="_Toc469481320"/>
+        <w:pStyle w:val="Overskrift2"/>
+        <w:rPr>
+          <w:lang w:val="en-US"/>
+        </w:rPr>
+      </w:pPr>
+      <w:bookmarkStart w:id="23" w:name="_Toc469561296"/>
       <w:r>
         <w:rPr>
           <w:lang w:val="en-US"/>
         </w:rPr>
         <w:t>System timeline.</w:t>
       </w:r>
-      <w:bookmarkEnd w:id="21"/>
-    </w:p>
-    <w:p>
-      <w:pPr>
-        <w:rPr>
-          <w:lang w:val="en-US"/>
-        </w:rPr>
-      </w:pPr>
-    </w:p>
-    <w:p>
-      <w:pPr>
-        <w:pStyle w:val="Heading1"/>
-        <w:rPr>
-          <w:lang w:val="en-US"/>
-        </w:rPr>
-      </w:pPr>
-      <w:bookmarkStart w:id="22" w:name="_Toc469481334"/>
+      <w:bookmarkEnd w:id="23"/>
+    </w:p>
+    <w:p>
+      <w:pPr>
+        <w:rPr>
+          <w:lang w:val="en-US"/>
+        </w:rPr>
+      </w:pPr>
+    </w:p>
+    <w:p>
+      <w:pPr>
+        <w:pStyle w:val="Overskrift1"/>
+        <w:rPr>
+          <w:lang w:val="en-US"/>
+        </w:rPr>
+      </w:pPr>
+      <w:bookmarkStart w:id="24" w:name="_Toc469561297"/>
       <w:r>
         <w:rPr>
           <w:lang w:val="en-US"/>
@@ -4538,7 +5961,7 @@
         </w:rPr>
         <w:t>.</w:t>
       </w:r>
-      <w:bookmarkEnd w:id="22"/>
+      <w:bookmarkEnd w:id="24"/>
     </w:p>
     <w:p>
       <w:pPr>
@@ -4551,30 +5974,40 @@
       </w:pPr>
       <w:r>
         <w:rPr>
+          <w:sz w:val="24"/>
+          <w:szCs w:val="24"/>
           <w:lang w:val="en-US"/>
         </w:rPr>
         <w:t xml:space="preserve">In the result part, we have concluded from our testing of the Ping pong game what functions are working and what functions are not working. </w:t>
       </w:r>
       <w:r>
         <w:rPr>
+          <w:sz w:val="24"/>
+          <w:szCs w:val="24"/>
           <w:lang w:val="en-US"/>
         </w:rPr>
         <w:t xml:space="preserve">Every </w:t>
       </w:r>
       <w:r>
         <w:rPr>
+          <w:sz w:val="24"/>
+          <w:szCs w:val="24"/>
           <w:lang w:val="en-US"/>
         </w:rPr>
         <w:t>required and necessary</w:t>
       </w:r>
       <w:r>
         <w:rPr>
+          <w:sz w:val="24"/>
+          <w:szCs w:val="24"/>
           <w:lang w:val="en-US"/>
         </w:rPr>
         <w:t xml:space="preserve"> function</w:t>
       </w:r>
       <w:r>
         <w:rPr>
+          <w:sz w:val="24"/>
+          <w:szCs w:val="24"/>
           <w:lang w:val="en-US"/>
         </w:rPr>
         <w:t xml:space="preserve"> are listed below as working or not working.</w:t>
@@ -4582,6 +6015,8 @@
       <w:r>
         <w:rPr>
           <w:rFonts w:cstheme="minorHAnsi"/>
+          <w:sz w:val="24"/>
+          <w:szCs w:val="24"/>
           <w:lang w:val="en-US"/>
         </w:rPr>
         <w:t xml:space="preserve"> </w:t>
@@ -4589,32 +6024,29 @@
     </w:p>
     <w:p>
       <w:pPr>
-        <w:autoSpaceDE w:val="0"/>
-        <w:autoSpaceDN w:val="0"/>
-        <w:adjustRightInd w:val="0"/>
-        <w:spacing w:after="0" w:line="240" w:lineRule="auto"/>
-        <w:rPr>
-          <w:rFonts w:cstheme="minorHAnsi"/>
-          <w:color w:val="000000"/>
-          <w:sz w:val="24"/>
-          <w:szCs w:val="24"/>
-          <w:lang w:val="en-US"/>
-        </w:rPr>
-      </w:pPr>
-      <w:r>
-        <w:rPr>
-          <w:rFonts w:cstheme="minorHAnsi"/>
-          <w:color w:val="000000"/>
-          <w:sz w:val="24"/>
-          <w:szCs w:val="24"/>
-          <w:lang w:val="en-US"/>
-        </w:rPr>
-        <w:t xml:space="preserve">Working: </w:t>
-      </w:r>
-    </w:p>
-    <w:p>
-      <w:pPr>
-        <w:pStyle w:val="ListParagraph"/>
+        <w:pStyle w:val="Overskrift3"/>
+        <w:rPr>
+          <w:lang w:val="en-US"/>
+        </w:rPr>
+      </w:pPr>
+      <w:bookmarkStart w:id="25" w:name="_Toc469561298"/>
+      <w:r>
+        <w:rPr>
+          <w:lang w:val="en-US"/>
+        </w:rPr>
+        <w:t>Working:</w:t>
+      </w:r>
+      <w:bookmarkEnd w:id="25"/>
+      <w:r>
+        <w:rPr>
+          <w:lang w:val="en-US"/>
+        </w:rPr>
+        <w:t xml:space="preserve"> </w:t>
+      </w:r>
+    </w:p>
+    <w:p>
+      <w:pPr>
+        <w:pStyle w:val="Listeafsnit"/>
         <w:numPr>
           <w:ilvl w:val="0"/>
           <w:numId w:val="2"/>
@@ -4644,7 +6076,7 @@
     </w:p>
     <w:p>
       <w:pPr>
-        <w:pStyle w:val="ListParagraph"/>
+        <w:pStyle w:val="Listeafsnit"/>
         <w:numPr>
           <w:ilvl w:val="0"/>
           <w:numId w:val="2"/>
@@ -4674,7 +6106,7 @@
     </w:p>
     <w:p>
       <w:pPr>
-        <w:pStyle w:val="ListParagraph"/>
+        <w:pStyle w:val="Listeafsnit"/>
         <w:numPr>
           <w:ilvl w:val="0"/>
           <w:numId w:val="2"/>
@@ -4716,7 +6148,7 @@
     </w:p>
     <w:p>
       <w:pPr>
-        <w:pStyle w:val="ListParagraph"/>
+        <w:pStyle w:val="Listeafsnit"/>
         <w:numPr>
           <w:ilvl w:val="0"/>
           <w:numId w:val="2"/>
@@ -4756,7 +6188,7 @@
     </w:p>
     <w:p>
       <w:pPr>
-        <w:pStyle w:val="ListParagraph"/>
+        <w:pStyle w:val="Listeafsnit"/>
         <w:numPr>
           <w:ilvl w:val="0"/>
           <w:numId w:val="2"/>
@@ -4806,7 +6238,7 @@
     </w:p>
     <w:p>
       <w:pPr>
-        <w:pStyle w:val="ListParagraph"/>
+        <w:pStyle w:val="Listeafsnit"/>
         <w:numPr>
           <w:ilvl w:val="0"/>
           <w:numId w:val="2"/>
@@ -4836,7 +6268,7 @@
     </w:p>
     <w:p>
       <w:pPr>
-        <w:pStyle w:val="ListParagraph"/>
+        <w:pStyle w:val="Listeafsnit"/>
         <w:numPr>
           <w:ilvl w:val="0"/>
           <w:numId w:val="2"/>
@@ -4886,7 +6318,7 @@
     </w:p>
     <w:p>
       <w:pPr>
-        <w:pStyle w:val="ListParagraph"/>
+        <w:pStyle w:val="Listeafsnit"/>
         <w:numPr>
           <w:ilvl w:val="0"/>
           <w:numId w:val="2"/>
@@ -4931,32 +6363,29 @@
     </w:p>
     <w:p>
       <w:pPr>
-        <w:autoSpaceDE w:val="0"/>
-        <w:autoSpaceDN w:val="0"/>
-        <w:adjustRightInd w:val="0"/>
-        <w:spacing w:after="0" w:line="240" w:lineRule="auto"/>
-        <w:rPr>
-          <w:rFonts w:cstheme="minorHAnsi"/>
-          <w:color w:val="000000"/>
-          <w:sz w:val="24"/>
-          <w:szCs w:val="24"/>
-          <w:lang w:val="en-US"/>
-        </w:rPr>
-      </w:pPr>
-      <w:r>
-        <w:rPr>
-          <w:rFonts w:cstheme="minorHAnsi"/>
-          <w:color w:val="000000"/>
-          <w:sz w:val="24"/>
-          <w:szCs w:val="24"/>
-          <w:lang w:val="en-US"/>
-        </w:rPr>
-        <w:t xml:space="preserve">Not working: </w:t>
-      </w:r>
-    </w:p>
-    <w:p>
-      <w:pPr>
-        <w:pStyle w:val="ListParagraph"/>
+        <w:pStyle w:val="Overskrift3"/>
+        <w:rPr>
+          <w:lang w:val="en-US"/>
+        </w:rPr>
+      </w:pPr>
+      <w:bookmarkStart w:id="26" w:name="_Toc469561299"/>
+      <w:r>
+        <w:rPr>
+          <w:lang w:val="en-US"/>
+        </w:rPr>
+        <w:t>Not working:</w:t>
+      </w:r>
+      <w:bookmarkEnd w:id="26"/>
+      <w:r>
+        <w:rPr>
+          <w:lang w:val="en-US"/>
+        </w:rPr>
+        <w:t xml:space="preserve"> </w:t>
+      </w:r>
+    </w:p>
+    <w:p>
+      <w:pPr>
+        <w:pStyle w:val="Listeafsnit"/>
         <w:numPr>
           <w:ilvl w:val="0"/>
           <w:numId w:val="2"/>
@@ -4966,6 +6395,8 @@
         <w:adjustRightInd w:val="0"/>
         <w:spacing w:after="0" w:line="240" w:lineRule="auto"/>
         <w:rPr>
+          <w:sz w:val="24"/>
+          <w:szCs w:val="24"/>
           <w:lang w:val="en-US"/>
         </w:rPr>
       </w:pPr>
@@ -4982,7 +6413,7 @@
     </w:p>
     <w:p>
       <w:pPr>
-        <w:pStyle w:val="ListParagraph"/>
+        <w:pStyle w:val="Listeafsnit"/>
         <w:numPr>
           <w:ilvl w:val="0"/>
           <w:numId w:val="2"/>
@@ -4992,6 +6423,8 @@
         <w:adjustRightInd w:val="0"/>
         <w:spacing w:after="0" w:line="240" w:lineRule="auto"/>
         <w:rPr>
+          <w:sz w:val="24"/>
+          <w:szCs w:val="24"/>
           <w:lang w:val="en-US"/>
         </w:rPr>
       </w:pPr>
@@ -5008,7 +6441,7 @@
     </w:p>
     <w:p>
       <w:pPr>
-        <w:pStyle w:val="ListParagraph"/>
+        <w:pStyle w:val="Listeafsnit"/>
         <w:numPr>
           <w:ilvl w:val="0"/>
           <w:numId w:val="2"/>
@@ -5018,6 +6451,8 @@
         <w:adjustRightInd w:val="0"/>
         <w:spacing w:after="0" w:line="240" w:lineRule="auto"/>
         <w:rPr>
+          <w:sz w:val="24"/>
+          <w:szCs w:val="24"/>
           <w:lang w:val="en-US"/>
         </w:rPr>
       </w:pPr>
@@ -5034,12 +6469,12 @@
     </w:p>
     <w:p>
       <w:pPr>
-        <w:pStyle w:val="Heading1"/>
-        <w:rPr>
-          <w:lang w:val="en-US"/>
-        </w:rPr>
-      </w:pPr>
-      <w:bookmarkStart w:id="23" w:name="_Toc469481335"/>
+        <w:pStyle w:val="Overskrift1"/>
+        <w:rPr>
+          <w:lang w:val="en-US"/>
+        </w:rPr>
+      </w:pPr>
+      <w:bookmarkStart w:id="27" w:name="_Toc469561300"/>
       <w:r>
         <w:rPr>
           <w:lang w:val="en-US"/>
@@ -5052,23 +6487,23 @@
         </w:rPr>
         <w:t>.</w:t>
       </w:r>
-      <w:bookmarkEnd w:id="23"/>
-    </w:p>
-    <w:p>
-      <w:pPr>
-        <w:rPr>
-          <w:lang w:val="en-US"/>
-        </w:rPr>
-      </w:pPr>
-    </w:p>
-    <w:p>
-      <w:pPr>
-        <w:pStyle w:val="Heading1"/>
-        <w:rPr>
-          <w:lang w:val="en-US"/>
-        </w:rPr>
-      </w:pPr>
-      <w:bookmarkStart w:id="24" w:name="_Toc469481336"/>
+      <w:bookmarkEnd w:id="27"/>
+    </w:p>
+    <w:p>
+      <w:pPr>
+        <w:rPr>
+          <w:lang w:val="en-US"/>
+        </w:rPr>
+      </w:pPr>
+    </w:p>
+    <w:p>
+      <w:pPr>
+        <w:pStyle w:val="Overskrift1"/>
+        <w:rPr>
+          <w:lang w:val="en-US"/>
+        </w:rPr>
+      </w:pPr>
+      <w:bookmarkStart w:id="28" w:name="_Toc469561301"/>
       <w:r>
         <w:rPr>
           <w:lang w:val="en-US"/>
@@ -5081,7 +6516,7 @@
         </w:rPr>
         <w:t>.</w:t>
       </w:r>
-      <w:bookmarkEnd w:id="24"/>
+      <w:bookmarkEnd w:id="28"/>
       <w:r>
         <w:rPr>
           <w:lang w:val="en-US"/>
@@ -5091,12 +6526,12 @@
     </w:p>
     <w:p>
       <w:pPr>
-        <w:pStyle w:val="Heading1"/>
-        <w:rPr>
-          <w:lang w:val="en-US"/>
-        </w:rPr>
-      </w:pPr>
-      <w:bookmarkStart w:id="25" w:name="_Toc469481337"/>
+        <w:pStyle w:val="Overskrift1"/>
+        <w:rPr>
+          <w:lang w:val="en-US"/>
+        </w:rPr>
+      </w:pPr>
+      <w:bookmarkStart w:id="29" w:name="_Toc469561302"/>
       <w:r>
         <w:rPr>
           <w:lang w:val="en-US"/>
@@ -5109,7 +6544,7 @@
         </w:rPr>
         <w:t>.</w:t>
       </w:r>
-      <w:bookmarkEnd w:id="25"/>
+      <w:bookmarkEnd w:id="29"/>
       <w:r>
         <w:rPr>
           <w:lang w:val="en-US"/>
@@ -5119,7 +6554,7 @@
     </w:p>
     <w:p>
       <w:pPr>
-        <w:pStyle w:val="Heading1"/>
+        <w:pStyle w:val="Overskrift1"/>
         <w:rPr>
           <w:lang w:val="en-US"/>
         </w:rPr>
@@ -6003,11 +7438,11 @@
     <w:name w:val="Normal"/>
     <w:qFormat/>
   </w:style>
-  <w:style w:type="paragraph" w:styleId="Heading1">
+  <w:style w:type="paragraph" w:styleId="Overskrift1">
     <w:name w:val="heading 1"/>
     <w:basedOn w:val="Normal"/>
     <w:next w:val="Normal"/>
-    <w:link w:val="Heading1Char"/>
+    <w:link w:val="Overskrift1Tegn"/>
     <w:uiPriority w:val="9"/>
     <w:qFormat/>
     <w:rsid w:val="00A06A59"/>
@@ -6024,11 +7459,11 @@
       <w:szCs w:val="32"/>
     </w:rPr>
   </w:style>
-  <w:style w:type="paragraph" w:styleId="Heading2">
+  <w:style w:type="paragraph" w:styleId="Overskrift2">
     <w:name w:val="heading 2"/>
     <w:basedOn w:val="Normal"/>
     <w:next w:val="Normal"/>
-    <w:link w:val="Heading2Char"/>
+    <w:link w:val="Overskrift2Tegn"/>
     <w:uiPriority w:val="9"/>
     <w:unhideWhenUsed/>
     <w:qFormat/>
@@ -6046,11 +7481,11 @@
       <w:szCs w:val="26"/>
     </w:rPr>
   </w:style>
-  <w:style w:type="paragraph" w:styleId="Heading3">
+  <w:style w:type="paragraph" w:styleId="Overskrift3">
     <w:name w:val="heading 3"/>
     <w:basedOn w:val="Normal"/>
     <w:next w:val="Normal"/>
-    <w:link w:val="Heading3Char"/>
+    <w:link w:val="Overskrift3Tegn"/>
     <w:uiPriority w:val="9"/>
     <w:unhideWhenUsed/>
     <w:qFormat/>
@@ -6068,13 +7503,13 @@
       <w:szCs w:val="24"/>
     </w:rPr>
   </w:style>
-  <w:style w:type="character" w:default="1" w:styleId="DefaultParagraphFont">
+  <w:style w:type="character" w:default="1" w:styleId="Standardskrifttypeiafsnit">
     <w:name w:val="Default Paragraph Font"/>
     <w:uiPriority w:val="1"/>
     <w:semiHidden/>
     <w:unhideWhenUsed/>
   </w:style>
-  <w:style w:type="table" w:default="1" w:styleId="TableNormal">
+  <w:style w:type="table" w:default="1" w:styleId="Tabel-Normal">
     <w:name w:val="Normal Table"/>
     <w:uiPriority w:val="99"/>
     <w:semiHidden/>
@@ -6089,15 +7524,15 @@
       </w:tblCellMar>
     </w:tblPr>
   </w:style>
-  <w:style w:type="numbering" w:default="1" w:styleId="NoList">
+  <w:style w:type="numbering" w:default="1" w:styleId="Ingenoversigt">
     <w:name w:val="No List"/>
     <w:uiPriority w:val="99"/>
     <w:semiHidden/>
     <w:unhideWhenUsed/>
   </w:style>
-  <w:style w:type="paragraph" w:styleId="NoSpacing">
+  <w:style w:type="paragraph" w:styleId="Ingenafstand">
     <w:name w:val="No Spacing"/>
-    <w:link w:val="NoSpacingChar"/>
+    <w:link w:val="IngenafstandTegn"/>
     <w:uiPriority w:val="1"/>
     <w:qFormat/>
     <w:rsid w:val="00A06A59"/>
@@ -6109,10 +7544,10 @@
       <w:lang w:eastAsia="da-DK"/>
     </w:rPr>
   </w:style>
-  <w:style w:type="character" w:customStyle="1" w:styleId="NoSpacingChar">
-    <w:name w:val="No Spacing Char"/>
-    <w:basedOn w:val="DefaultParagraphFont"/>
-    <w:link w:val="NoSpacing"/>
+  <w:style w:type="character" w:customStyle="1" w:styleId="IngenafstandTegn">
+    <w:name w:val="Ingen afstand Tegn"/>
+    <w:basedOn w:val="Standardskrifttypeiafsnit"/>
+    <w:link w:val="Ingenafstand"/>
     <w:uiPriority w:val="1"/>
     <w:rsid w:val="00A06A59"/>
     <w:rPr>
@@ -6120,11 +7555,11 @@
       <w:lang w:eastAsia="da-DK"/>
     </w:rPr>
   </w:style>
-  <w:style w:type="paragraph" w:styleId="Title">
+  <w:style w:type="paragraph" w:styleId="Titel">
     <w:name w:val="Title"/>
     <w:basedOn w:val="Normal"/>
     <w:next w:val="Normal"/>
-    <w:link w:val="TitleChar"/>
+    <w:link w:val="TitelTegn"/>
     <w:uiPriority w:val="10"/>
     <w:qFormat/>
     <w:rsid w:val="00A06A59"/>
@@ -6140,10 +7575,10 @@
       <w:szCs w:val="56"/>
     </w:rPr>
   </w:style>
-  <w:style w:type="character" w:customStyle="1" w:styleId="TitleChar">
-    <w:name w:val="Title Char"/>
-    <w:basedOn w:val="DefaultParagraphFont"/>
-    <w:link w:val="Title"/>
+  <w:style w:type="character" w:customStyle="1" w:styleId="TitelTegn">
+    <w:name w:val="Titel Tegn"/>
+    <w:basedOn w:val="Standardskrifttypeiafsnit"/>
+    <w:link w:val="Titel"/>
     <w:uiPriority w:val="10"/>
     <w:rsid w:val="00A06A59"/>
     <w:rPr>
@@ -6154,10 +7589,10 @@
       <w:szCs w:val="56"/>
     </w:rPr>
   </w:style>
-  <w:style w:type="character" w:customStyle="1" w:styleId="Heading1Char">
-    <w:name w:val="Heading 1 Char"/>
-    <w:basedOn w:val="DefaultParagraphFont"/>
-    <w:link w:val="Heading1"/>
+  <w:style w:type="character" w:customStyle="1" w:styleId="Overskrift1Tegn">
+    <w:name w:val="Overskrift 1 Tegn"/>
+    <w:basedOn w:val="Standardskrifttypeiafsnit"/>
+    <w:link w:val="Overskrift1"/>
     <w:uiPriority w:val="9"/>
     <w:rsid w:val="00A06A59"/>
     <w:rPr>
@@ -6167,9 +7602,9 @@
       <w:szCs w:val="32"/>
     </w:rPr>
   </w:style>
-  <w:style w:type="paragraph" w:styleId="TOCHeading">
+  <w:style w:type="paragraph" w:styleId="Overskrift">
     <w:name w:val="TOC Heading"/>
-    <w:basedOn w:val="Heading1"/>
+    <w:basedOn w:val="Overskrift1"/>
     <w:next w:val="Normal"/>
     <w:uiPriority w:val="39"/>
     <w:unhideWhenUsed/>
@@ -6198,7 +7633,7 @@
       <w:szCs w:val="24"/>
     </w:rPr>
   </w:style>
-  <w:style w:type="paragraph" w:styleId="TOC1">
+  <w:style w:type="paragraph" w:styleId="Indholdsfortegnelse1">
     <w:name w:val="toc 1"/>
     <w:basedOn w:val="Normal"/>
     <w:next w:val="Normal"/>
@@ -6212,7 +7647,7 @@
   </w:style>
   <w:style w:type="character" w:styleId="Hyperlink">
     <w:name w:val="Hyperlink"/>
-    <w:basedOn w:val="DefaultParagraphFont"/>
+    <w:basedOn w:val="Standardskrifttypeiafsnit"/>
     <w:uiPriority w:val="99"/>
     <w:unhideWhenUsed/>
     <w:rsid w:val="00076798"/>
@@ -6221,10 +7656,10 @@
       <w:u w:val="single"/>
     </w:rPr>
   </w:style>
-  <w:style w:type="character" w:customStyle="1" w:styleId="Heading2Char">
-    <w:name w:val="Heading 2 Char"/>
-    <w:basedOn w:val="DefaultParagraphFont"/>
-    <w:link w:val="Heading2"/>
+  <w:style w:type="character" w:customStyle="1" w:styleId="Overskrift2Tegn">
+    <w:name w:val="Overskrift 2 Tegn"/>
+    <w:basedOn w:val="Standardskrifttypeiafsnit"/>
+    <w:link w:val="Overskrift2"/>
     <w:uiPriority w:val="9"/>
     <w:rsid w:val="00C805F2"/>
     <w:rPr>
@@ -6234,7 +7669,7 @@
       <w:szCs w:val="26"/>
     </w:rPr>
   </w:style>
-  <w:style w:type="paragraph" w:styleId="TOC2">
+  <w:style w:type="paragraph" w:styleId="Indholdsfortegnelse2">
     <w:name w:val="toc 2"/>
     <w:basedOn w:val="Normal"/>
     <w:next w:val="Normal"/>
@@ -6247,10 +7682,10 @@
       <w:ind w:left="220"/>
     </w:pPr>
   </w:style>
-  <w:style w:type="character" w:customStyle="1" w:styleId="Heading3Char">
-    <w:name w:val="Heading 3 Char"/>
-    <w:basedOn w:val="DefaultParagraphFont"/>
-    <w:link w:val="Heading3"/>
+  <w:style w:type="character" w:customStyle="1" w:styleId="Overskrift3Tegn">
+    <w:name w:val="Overskrift 3 Tegn"/>
+    <w:basedOn w:val="Standardskrifttypeiafsnit"/>
+    <w:link w:val="Overskrift3"/>
     <w:uiPriority w:val="9"/>
     <w:rsid w:val="00C805F2"/>
     <w:rPr>
@@ -6260,7 +7695,7 @@
       <w:szCs w:val="24"/>
     </w:rPr>
   </w:style>
-  <w:style w:type="paragraph" w:styleId="TOC3">
+  <w:style w:type="paragraph" w:styleId="Indholdsfortegnelse3">
     <w:name w:val="toc 3"/>
     <w:basedOn w:val="Normal"/>
     <w:next w:val="Normal"/>
@@ -6273,7 +7708,7 @@
       <w:ind w:left="440"/>
     </w:pPr>
   </w:style>
-  <w:style w:type="paragraph" w:styleId="Caption">
+  <w:style w:type="paragraph" w:styleId="Billedtekst">
     <w:name w:val="caption"/>
     <w:basedOn w:val="Normal"/>
     <w:next w:val="Normal"/>
@@ -6292,7 +7727,7 @@
       <w:szCs w:val="18"/>
     </w:rPr>
   </w:style>
-  <w:style w:type="paragraph" w:styleId="ListParagraph">
+  <w:style w:type="paragraph" w:styleId="Listeafsnit">
     <w:name w:val="List Paragraph"/>
     <w:basedOn w:val="Normal"/>
     <w:uiPriority w:val="34"/>
@@ -6625,7 +8060,7 @@
 </file>
 
 <file path=customXml/itemProps2.xml><?xml version="1.0" encoding="utf-8"?>
-<ds:datastoreItem xmlns:ds="http://schemas.openxmlformats.org/officeDocument/2006/customXml" ds:itemID="{7F19AB60-CA6D-4253-B1B7-1986DC56F049}">
+<ds:datastoreItem xmlns:ds="http://schemas.openxmlformats.org/officeDocument/2006/customXml" ds:itemID="{B91FC7E3-2ACB-4882-96C3-7012045B0873}">
   <ds:schemaRefs>
     <ds:schemaRef ds:uri="http://schemas.openxmlformats.org/officeDocument/2006/bibliography"/>
   </ds:schemaRefs>

</xml_diff>

<commit_message>
putting report together part 3
</commit_message>
<xml_diff>
--- a/Projcet_Report_For_Game_Console - Jimmi.docx
+++ b/Projcet_Report_For_Game_Console - Jimmi.docx
@@ -881,12 +881,7 @@
             <w:t>Table</w:t>
           </w:r>
           <w:r>
-            <w:t xml:space="preserve"> of </w:t>
-          </w:r>
-          <w:bookmarkStart w:id="0" w:name="_GoBack"/>
-          <w:bookmarkEnd w:id="0"/>
-          <w:r>
-            <w:t>Content.</w:t>
+            <w:t xml:space="preserve"> of Content.</w:t>
           </w:r>
         </w:p>
         <w:p>
@@ -2922,7 +2917,8 @@
           <w:lang w:val="en-US"/>
         </w:rPr>
       </w:pPr>
-      <w:bookmarkStart w:id="1" w:name="_Toc469569433"/>
+      <w:bookmarkStart w:id="0" w:name="_Toc469569439"/>
+      <w:bookmarkStart w:id="1" w:name="_Toc469561274"/>
       <w:r>
         <w:rPr>
           <w:lang w:val="en-US"/>
@@ -2949,52 +2945,7 @@
           <w:szCs w:val="24"/>
           <w:lang w:val="en-US"/>
         </w:rPr>
-        <w:t xml:space="preserve">This project addresses the learning experience of creating a </w:t>
-      </w:r>
-      <w:r>
-        <w:rPr>
-          <w:i/>
-          <w:sz w:val="24"/>
-          <w:szCs w:val="24"/>
-          <w:lang w:val="en-US"/>
-        </w:rPr>
-        <w:t>two-player</w:t>
-      </w:r>
-      <w:r>
-        <w:rPr>
-          <w:i/>
-          <w:sz w:val="24"/>
-          <w:szCs w:val="24"/>
-          <w:lang w:val="en-US"/>
-        </w:rPr>
-        <w:t xml:space="preserve"> cross platform game. This report covers all the steps taken from the introduction of the system until the </w:t>
-      </w:r>
-      <w:r>
-        <w:rPr>
-          <w:i/>
-          <w:sz w:val="24"/>
-          <w:szCs w:val="24"/>
-          <w:lang w:val="en-US"/>
-        </w:rPr>
-        <w:t>results</w:t>
-      </w:r>
-      <w:r>
-        <w:rPr>
-          <w:i/>
-          <w:sz w:val="24"/>
-          <w:szCs w:val="24"/>
-          <w:lang w:val="en-US"/>
-        </w:rPr>
-        <w:t xml:space="preserve"> and </w:t>
-      </w:r>
-      <w:r>
-        <w:rPr>
-          <w:i/>
-          <w:sz w:val="24"/>
-          <w:szCs w:val="24"/>
-          <w:lang w:val="en-US"/>
-        </w:rPr>
-        <w:t>conclusion.</w:t>
+        <w:t>This project addresses the learning experience of creating a two-player cross platform game. This report covers all the steps taken from the introduction of the system until the results and conclusion.</w:t>
       </w:r>
       <w:r>
         <w:rPr>
@@ -3020,23 +2971,12 @@
     </w:p>
     <w:p>
       <w:pPr>
-        <w:rPr>
-          <w:i/>
-          <w:iCs/>
-          <w:sz w:val="23"/>
-          <w:szCs w:val="23"/>
-          <w:lang w:val="en-US"/>
-        </w:rPr>
-      </w:pPr>
-    </w:p>
-    <w:p>
-      <w:pPr>
         <w:pStyle w:val="Overskrift1"/>
         <w:rPr>
           <w:lang w:val="en-US"/>
         </w:rPr>
       </w:pPr>
-      <w:bookmarkStart w:id="2" w:name="_Toc469569434"/>
+      <w:bookmarkStart w:id="2" w:name="_Toc469561275"/>
       <w:r>
         <w:rPr>
           <w:lang w:val="en-US"/>
@@ -3053,7 +2993,6 @@
     </w:p>
     <w:p>
       <w:pPr>
-        <w:spacing w:line="360" w:lineRule="auto"/>
         <w:rPr>
           <w:sz w:val="24"/>
           <w:szCs w:val="24"/>
@@ -3098,7 +3037,55 @@
           <w:szCs w:val="24"/>
           <w:lang w:val="en-US"/>
         </w:rPr>
-        <w:t xml:space="preserve"> a USB port. The task is to develop and program a small micro control board and use this for making a small game of Ping pong the players will be implemented as player one</w:t>
+        <w:t xml:space="preserve"> a USB port. The task is to develop and program a small micro control</w:t>
+      </w:r>
+      <w:r>
+        <w:rPr>
+          <w:sz w:val="24"/>
+          <w:szCs w:val="24"/>
+          <w:lang w:val="en-US"/>
+        </w:rPr>
+        <w:t>ler</w:t>
+      </w:r>
+      <w:r>
+        <w:rPr>
+          <w:sz w:val="24"/>
+          <w:szCs w:val="24"/>
+          <w:lang w:val="en-US"/>
+        </w:rPr>
+        <w:t xml:space="preserve"> board and use </w:t>
+      </w:r>
+      <w:r>
+        <w:rPr>
+          <w:sz w:val="24"/>
+          <w:szCs w:val="24"/>
+          <w:lang w:val="en-US"/>
+        </w:rPr>
+        <w:t>it</w:t>
+      </w:r>
+      <w:r>
+        <w:rPr>
+          <w:sz w:val="24"/>
+          <w:szCs w:val="24"/>
+          <w:lang w:val="en-US"/>
+        </w:rPr>
+        <w:t xml:space="preserve"> f</w:t>
+      </w:r>
+      <w:r>
+        <w:rPr>
+          <w:sz w:val="24"/>
+          <w:szCs w:val="24"/>
+          <w:lang w:val="en-US"/>
+        </w:rPr>
+        <w:t>or making a small game of Ping Pong. P</w:t>
+      </w:r>
+      <w:r>
+        <w:rPr>
+          <w:sz w:val="24"/>
+          <w:szCs w:val="24"/>
+          <w:lang w:val="en-US"/>
+        </w:rPr>
+        <w:t>layers will be implemented as player one</w:t>
       </w:r>
       <w:r>
         <w:rPr>
@@ -3130,94 +3117,79 @@
           <w:szCs w:val="24"/>
           <w:lang w:val="en-US"/>
         </w:rPr>
-        <w:t xml:space="preserve"> and player two is controlled by the keyboard on a computer using the USB connection. The game will be displayed on the small </w:t>
-      </w:r>
-      <w:r>
-        <w:rPr>
-          <w:sz w:val="24"/>
-          <w:szCs w:val="24"/>
-          <w:lang w:val="en-US"/>
-        </w:rPr>
-        <w:t>Dot-matrix</w:t>
-      </w:r>
-      <w:r>
-        <w:rPr>
-          <w:sz w:val="24"/>
-          <w:szCs w:val="24"/>
-          <w:lang w:val="en-US"/>
-        </w:rPr>
-        <w:t xml:space="preserve"> display</w:t>
-      </w:r>
-      <w:r>
-        <w:rPr>
-          <w:sz w:val="24"/>
-          <w:szCs w:val="24"/>
+        <w:t xml:space="preserve"> and player two is controlled by the keyboard on a computer using the USB connection. The game will be displayed on the small Dot-matrix display.</w:t>
+      </w:r>
+      <w:r>
+        <w:rPr>
+          <w:sz w:val="24"/>
+          <w:szCs w:val="24"/>
+          <w:lang w:val="en-US"/>
+        </w:rPr>
+        <w:t xml:space="preserve"> There will not be displayed any Graphical user interface on the computer part because in the future we would like to use two MCU for playing the Ping Pong Game using only the computer as a relay station for transmissions between the MCU.</w:t>
+      </w:r>
+      <w:r>
+        <w:rPr>
+          <w:sz w:val="24"/>
+          <w:szCs w:val="24"/>
+          <w:lang w:val="en-US"/>
+        </w:rPr>
+        <w:t xml:space="preserve"> </w:t>
+      </w:r>
+    </w:p>
+    <w:p>
+      <w:pPr>
+        <w:pStyle w:val="Overskrift1"/>
+        <w:rPr>
+          <w:lang w:val="en-US"/>
+        </w:rPr>
+      </w:pPr>
+      <w:bookmarkStart w:id="3" w:name="_Toc469561276"/>
+      <w:r>
+        <w:rPr>
+          <w:lang w:val="en-US"/>
+        </w:rPr>
+        <w:t>Analysis.</w:t>
+      </w:r>
+      <w:bookmarkEnd w:id="3"/>
+    </w:p>
+    <w:p>
+      <w:pPr>
+        <w:rPr>
+          <w:sz w:val="24"/>
+          <w:szCs w:val="24"/>
+          <w:lang w:val="en-US"/>
+        </w:rPr>
+      </w:pPr>
+      <w:r>
+        <w:rPr>
+          <w:sz w:val="24"/>
+          <w:szCs w:val="24"/>
+          <w:lang w:val="en-US"/>
+        </w:rPr>
+        <w:t>The first step of developing our system is the analysis. All the stated requirements are read, analyzed, and discussed. The requirements are used to make Tasks and then Task diagrams to provide a decent overview of the actions the system should do when completed.</w:t>
+      </w:r>
+    </w:p>
+    <w:p>
+      <w:pPr>
+        <w:pStyle w:val="Overskrift2"/>
+        <w:rPr>
+          <w:lang w:val="en-US"/>
+        </w:rPr>
+      </w:pPr>
+      <w:bookmarkStart w:id="4" w:name="_Toc469561277"/>
+      <w:r>
+        <w:rPr>
+          <w:lang w:val="en-US"/>
+        </w:rPr>
+        <w:lastRenderedPageBreak/>
+        <w:t>Requirements</w:t>
+      </w:r>
+      <w:r>
+        <w:rPr>
           <w:lang w:val="en-US"/>
         </w:rPr>
         <w:t>.</w:t>
       </w:r>
-      <w:r>
-        <w:rPr>
-          <w:sz w:val="24"/>
-          <w:szCs w:val="24"/>
-          <w:lang w:val="en-US"/>
-        </w:rPr>
-        <w:t xml:space="preserve"> There will not be displayed any Graphical user interface on the computer part because in the future we would like to use two MCU for playing the Ping Pong Game using only the computer as a relay station for transmissions between the MCU.</w:t>
-      </w:r>
-      <w:r>
-        <w:rPr>
-          <w:sz w:val="24"/>
-          <w:szCs w:val="24"/>
-          <w:lang w:val="en-US"/>
-        </w:rPr>
-        <w:t xml:space="preserve"> </w:t>
-      </w:r>
-    </w:p>
-    <w:p>
-      <w:pPr>
-        <w:rPr>
-          <w:rFonts w:ascii="Times New Roman" w:hAnsi="Times New Roman" w:cs="Times New Roman"/>
-          <w:color w:val="000000"/>
-          <w:sz w:val="24"/>
-          <w:szCs w:val="24"/>
-          <w:lang w:val="en-US"/>
-        </w:rPr>
-      </w:pPr>
-      <w:r>
-        <w:rPr>
-          <w:lang w:val="en-US"/>
-        </w:rPr>
-        <w:br w:type="page"/>
-      </w:r>
-    </w:p>
-    <w:p>
-      <w:pPr>
-        <w:keepNext/>
-        <w:keepLines/>
-        <w:spacing w:before="240" w:after="0"/>
-        <w:outlineLvl w:val="0"/>
-        <w:rPr>
-          <w:rFonts w:asciiTheme="majorHAnsi" w:eastAsiaTheme="majorEastAsia" w:hAnsiTheme="majorHAnsi" w:cstheme="majorBidi"/>
-          <w:color w:val="2E74B5" w:themeColor="accent1" w:themeShade="BF"/>
-          <w:sz w:val="32"/>
-          <w:szCs w:val="32"/>
-          <w:lang w:val="en-US"/>
-        </w:rPr>
-      </w:pPr>
-      <w:bookmarkStart w:id="3" w:name="_Toc469481315"/>
-      <w:bookmarkStart w:id="4" w:name="_Toc469569435"/>
-      <w:r>
-        <w:rPr>
-          <w:rFonts w:asciiTheme="majorHAnsi" w:eastAsiaTheme="majorEastAsia" w:hAnsiTheme="majorHAnsi" w:cstheme="majorBidi"/>
-          <w:color w:val="2E74B5" w:themeColor="accent1" w:themeShade="BF"/>
-          <w:sz w:val="32"/>
-          <w:szCs w:val="32"/>
-          <w:lang w:val="en-US"/>
-        </w:rPr>
-        <w:lastRenderedPageBreak/>
-        <w:t>Analysis.</w:t>
-      </w:r>
-      <w:bookmarkEnd w:id="3"/>
       <w:bookmarkEnd w:id="4"/>
     </w:p>
     <w:p>
@@ -3230,70 +3202,24 @@
       </w:pPr>
       <w:r>
         <w:rPr>
-          <w:sz w:val="24"/>
-          <w:szCs w:val="24"/>
-          <w:lang w:val="en-US"/>
-        </w:rPr>
-        <w:t>The first step of developing our system is the analysis. All the stated requirements are read, analyzed, and discussed. The requirements are used to make Tasks and then Task diagrams to provide a decent overview of the actions the system should do when completed.</w:t>
-      </w:r>
-    </w:p>
-    <w:p>
-      <w:pPr>
-        <w:keepNext/>
-        <w:keepLines/>
-        <w:spacing w:before="40" w:after="0"/>
-        <w:outlineLvl w:val="1"/>
-        <w:rPr>
-          <w:rFonts w:asciiTheme="majorHAnsi" w:eastAsiaTheme="majorEastAsia" w:hAnsiTheme="majorHAnsi" w:cstheme="majorBidi"/>
-          <w:color w:val="2E74B5" w:themeColor="accent1" w:themeShade="BF"/>
-          <w:sz w:val="26"/>
-          <w:szCs w:val="26"/>
-          <w:lang w:val="en-US"/>
-        </w:rPr>
-      </w:pPr>
-      <w:bookmarkStart w:id="5" w:name="_Toc469481316"/>
-      <w:bookmarkStart w:id="6" w:name="_Toc469569436"/>
-      <w:r>
-        <w:rPr>
-          <w:rFonts w:asciiTheme="majorHAnsi" w:eastAsiaTheme="majorEastAsia" w:hAnsiTheme="majorHAnsi" w:cstheme="majorBidi"/>
-          <w:color w:val="2E74B5" w:themeColor="accent1" w:themeShade="BF"/>
-          <w:sz w:val="26"/>
-          <w:szCs w:val="26"/>
-          <w:lang w:val="en-US"/>
-        </w:rPr>
-        <w:t>Requirements.</w:t>
-      </w:r>
-      <w:bookmarkEnd w:id="5"/>
-      <w:bookmarkEnd w:id="6"/>
-    </w:p>
-    <w:p>
-      <w:pPr>
-        <w:rPr>
-          <w:sz w:val="24"/>
-          <w:szCs w:val="24"/>
-          <w:lang w:val="en-US"/>
-        </w:rPr>
-      </w:pPr>
-      <w:r>
-        <w:rPr>
           <w:noProof/>
           <w:sz w:val="24"/>
           <w:szCs w:val="24"/>
           <w:lang w:eastAsia="da-DK"/>
         </w:rPr>
         <w:drawing>
-          <wp:anchor distT="0" distB="0" distL="114300" distR="114300" simplePos="0" relativeHeight="251663360" behindDoc="0" locked="0" layoutInCell="1" allowOverlap="1" wp14:anchorId="4D2D250A" wp14:editId="57F2DD21">
+          <wp:anchor distT="0" distB="0" distL="114300" distR="114300" simplePos="0" relativeHeight="251669504" behindDoc="0" locked="0" layoutInCell="1" allowOverlap="1" wp14:anchorId="22DE5DDD" wp14:editId="47C3ACAB">
             <wp:simplePos x="0" y="0"/>
             <wp:positionH relativeFrom="margin">
               <wp:posOffset>1251585</wp:posOffset>
             </wp:positionH>
             <wp:positionV relativeFrom="paragraph">
-              <wp:posOffset>1254760</wp:posOffset>
+              <wp:posOffset>1254125</wp:posOffset>
             </wp:positionV>
-            <wp:extent cx="3067050" cy="2278380"/>
-            <wp:effectExtent l="0" t="0" r="0" b="7620"/>
+            <wp:extent cx="3286125" cy="2441575"/>
+            <wp:effectExtent l="0" t="0" r="9525" b="0"/>
             <wp:wrapTopAndBottom/>
-            <wp:docPr id="15" name="Obrázok 5" descr="C:\Users\Marek\AppData\Local\Microsoft\Windows\INetCache\Content.Word\pong.gif"/>
+            <wp:docPr id="15" name="Obrázok 15" descr="C:\Users\Marek\AppData\Local\Microsoft\Windows\INetCache\Content.Word\pong.gif"/>
             <wp:cNvGraphicFramePr>
               <a:graphicFrameLocks xmlns:a="http://schemas.openxmlformats.org/drawingml/2006/main" noChangeAspect="1"/>
             </wp:cNvGraphicFramePr>
@@ -3322,7 +3248,7 @@
                   <pic:spPr bwMode="auto">
                     <a:xfrm>
                       <a:off x="0" y="0"/>
-                      <a:ext cx="3067050" cy="2278380"/>
+                      <a:ext cx="3286125" cy="2441575"/>
                     </a:xfrm>
                     <a:prstGeom prst="rect">
                       <a:avLst/>
@@ -3367,42 +3293,22 @@
           <w:szCs w:val="24"/>
           <w:lang w:val="en-US"/>
         </w:rPr>
-        <w:t xml:space="preserve">game made by Atari in 70’s. It’s a </w:t>
-      </w:r>
-      <w:r>
-        <w:rPr>
-          <w:sz w:val="24"/>
-          <w:szCs w:val="24"/>
-          <w:lang w:val="en-US"/>
-        </w:rPr>
-        <w:t>two-player</w:t>
-      </w:r>
-      <w:r>
-        <w:rPr>
-          <w:sz w:val="24"/>
-          <w:szCs w:val="24"/>
-          <w:lang w:val="en-US"/>
-        </w:rPr>
-        <w:t xml:space="preserve"> game in which players are trying to bounce of the ball by moving their avatars in our case pads on left and right side of the screen. Ball is flying around the screen and bouncing among the players, top and bottom of the screen. Point of the game is not letting the ball reach edge of the screen behind the player. Player one is controlling the pad using the up and down press on joystick on the Game-console board. Player two is using navigation keys on keyboard of PC.</w:t>
-      </w:r>
-    </w:p>
-    <w:p>
-      <w:pPr>
-        <w:spacing w:before="200"/>
-        <w:ind w:left="864" w:right="864"/>
-        <w:jc w:val="center"/>
-        <w:rPr>
-          <w:i/>
-          <w:iCs/>
-          <w:color w:val="404040" w:themeColor="text1" w:themeTint="BF"/>
-          <w:lang w:val="en-US"/>
-        </w:rPr>
-      </w:pPr>
-      <w:r>
-        <w:rPr>
-          <w:i/>
-          <w:iCs/>
-          <w:color w:val="404040" w:themeColor="text1" w:themeTint="BF"/>
+        <w:t>game made by Atari in 70’s. It’s a two player game in which players are trying to bounce of the ball by moving their avatars in our case pads on left and right side of the screen. Ball is flying around the screen and bouncing among the players, top and bottom of the screen. Point of the game is not letting the ball reach edge of the screen behind the player. Player one is controlling the pad using the up and down press on joystick on the Game-console board. Player two is using navigation keys on keyboard of PC.</w:t>
+      </w:r>
+    </w:p>
+    <w:p>
+      <w:pPr>
+        <w:pStyle w:val="Citat"/>
+        <w:rPr>
+          <w:sz w:val="24"/>
+          <w:szCs w:val="24"/>
+          <w:lang w:val="en-US"/>
+        </w:rPr>
+      </w:pPr>
+      <w:r>
+        <w:rPr>
+          <w:sz w:val="24"/>
+          <w:szCs w:val="24"/>
           <w:lang w:val="en-US"/>
         </w:rPr>
         <w:t>Pong game created by Atari</w:t>
@@ -3420,23 +3326,29 @@
           <w:szCs w:val="24"/>
           <w:lang w:val="en-US"/>
         </w:rPr>
-        <w:t xml:space="preserve">Because we are limited by the resolution of the screen. We are not going to show real time representation of the score. </w:t>
-      </w:r>
-      <w:r>
-        <w:rPr>
-          <w:sz w:val="24"/>
-          <w:szCs w:val="24"/>
-          <w:lang w:val="en-US"/>
-        </w:rPr>
-        <w:t>Also,</w:t>
-      </w:r>
-      <w:r>
-        <w:rPr>
-          <w:sz w:val="24"/>
-          <w:szCs w:val="24"/>
-          <w:lang w:val="en-US"/>
-        </w:rPr>
-        <w:t xml:space="preserve"> players are represented by two light up dots on the next to each other.</w:t>
+        <w:t>Because we are limited by the resolution of the screen. We are not going to show real ti</w:t>
+      </w:r>
+      <w:r>
+        <w:rPr>
+          <w:sz w:val="24"/>
+          <w:szCs w:val="24"/>
+          <w:lang w:val="en-US"/>
+        </w:rPr>
+        <w:t xml:space="preserve">me representation of the score. It’s going to be displayed after end of the game round as graphical bar representation on both sides. </w:t>
+      </w:r>
+      <w:r>
+        <w:rPr>
+          <w:sz w:val="24"/>
+          <w:szCs w:val="24"/>
+          <w:lang w:val="en-US"/>
+        </w:rPr>
+        <w:t>Also players are represented by two light up dots on the next to each other</w:t>
+      </w:r>
+      <w:r>
+        <w:rPr>
+          <w:lang w:val="en-US"/>
+        </w:rPr>
+        <w:t>.</w:t>
       </w:r>
     </w:p>
     <w:p>
@@ -3458,40 +3370,35 @@
     </w:p>
     <w:p>
       <w:pPr>
-        <w:keepNext/>
-        <w:keepLines/>
-        <w:spacing w:before="40" w:after="0"/>
-        <w:outlineLvl w:val="2"/>
-        <w:rPr>
-          <w:rFonts w:asciiTheme="majorHAnsi" w:eastAsiaTheme="majorEastAsia" w:hAnsiTheme="majorHAnsi" w:cstheme="majorBidi"/>
-          <w:color w:val="1F4D78" w:themeColor="accent1" w:themeShade="7F"/>
-          <w:sz w:val="24"/>
-          <w:szCs w:val="24"/>
-          <w:lang w:val="en-US"/>
-        </w:rPr>
-      </w:pPr>
-      <w:bookmarkStart w:id="7" w:name="_Toc469481317"/>
-      <w:bookmarkStart w:id="8" w:name="_Toc469569437"/>
-      <w:r>
-        <w:rPr>
-          <w:rFonts w:asciiTheme="majorHAnsi" w:eastAsiaTheme="majorEastAsia" w:hAnsiTheme="majorHAnsi" w:cstheme="majorBidi"/>
-          <w:color w:val="1F4D78" w:themeColor="accent1" w:themeShade="7F"/>
-          <w:sz w:val="24"/>
-          <w:szCs w:val="24"/>
+        <w:pStyle w:val="Overskrift3"/>
+        <w:rPr>
+          <w:lang w:val="en-US"/>
+        </w:rPr>
+      </w:pPr>
+      <w:bookmarkStart w:id="5" w:name="_Toc469561278"/>
+    </w:p>
+    <w:p>
+      <w:pPr>
+        <w:pStyle w:val="Overskrift3"/>
+        <w:rPr>
+          <w:lang w:val="en-US"/>
+        </w:rPr>
+      </w:pPr>
+      <w:r>
+        <w:rPr>
           <w:lang w:val="en-US"/>
         </w:rPr>
         <w:t>Functional:</w:t>
       </w:r>
-      <w:bookmarkEnd w:id="7"/>
-      <w:bookmarkEnd w:id="8"/>
-    </w:p>
-    <w:p>
-      <w:pPr>
+      <w:bookmarkEnd w:id="5"/>
+    </w:p>
+    <w:p>
+      <w:pPr>
+        <w:pStyle w:val="Listeafsnit"/>
         <w:numPr>
           <w:ilvl w:val="0"/>
           <w:numId w:val="1"/>
         </w:numPr>
-        <w:contextualSpacing/>
         <w:rPr>
           <w:sz w:val="24"/>
           <w:szCs w:val="24"/>
@@ -3509,11 +3416,11 @@
     </w:p>
     <w:p>
       <w:pPr>
+        <w:pStyle w:val="Listeafsnit"/>
         <w:numPr>
           <w:ilvl w:val="0"/>
           <w:numId w:val="1"/>
         </w:numPr>
-        <w:contextualSpacing/>
         <w:rPr>
           <w:sz w:val="24"/>
           <w:szCs w:val="24"/>
@@ -3531,11 +3438,11 @@
     </w:p>
     <w:p>
       <w:pPr>
+        <w:pStyle w:val="Listeafsnit"/>
         <w:numPr>
           <w:ilvl w:val="0"/>
           <w:numId w:val="1"/>
         </w:numPr>
-        <w:contextualSpacing/>
         <w:rPr>
           <w:sz w:val="24"/>
           <w:szCs w:val="24"/>
@@ -3553,11 +3460,11 @@
     </w:p>
     <w:p>
       <w:pPr>
+        <w:pStyle w:val="Listeafsnit"/>
         <w:numPr>
           <w:ilvl w:val="0"/>
           <w:numId w:val="1"/>
         </w:numPr>
-        <w:contextualSpacing/>
         <w:rPr>
           <w:sz w:val="24"/>
           <w:szCs w:val="24"/>
@@ -3575,11 +3482,11 @@
     </w:p>
     <w:p>
       <w:pPr>
+        <w:pStyle w:val="Listeafsnit"/>
         <w:numPr>
           <w:ilvl w:val="0"/>
           <w:numId w:val="1"/>
         </w:numPr>
-        <w:contextualSpacing/>
         <w:rPr>
           <w:sz w:val="24"/>
           <w:szCs w:val="24"/>
@@ -3597,11 +3504,11 @@
     </w:p>
     <w:p>
       <w:pPr>
+        <w:pStyle w:val="Listeafsnit"/>
         <w:numPr>
           <w:ilvl w:val="0"/>
           <w:numId w:val="1"/>
         </w:numPr>
-        <w:contextualSpacing/>
         <w:rPr>
           <w:sz w:val="24"/>
           <w:szCs w:val="24"/>
@@ -3619,40 +3526,27 @@
     </w:p>
     <w:p>
       <w:pPr>
-        <w:keepNext/>
-        <w:keepLines/>
-        <w:spacing w:before="40" w:after="0"/>
-        <w:outlineLvl w:val="2"/>
-        <w:rPr>
-          <w:rFonts w:asciiTheme="majorHAnsi" w:eastAsiaTheme="majorEastAsia" w:hAnsiTheme="majorHAnsi" w:cstheme="majorBidi"/>
-          <w:color w:val="1F4D78" w:themeColor="accent1" w:themeShade="7F"/>
-          <w:sz w:val="24"/>
-          <w:szCs w:val="24"/>
-          <w:lang w:val="en-US"/>
-        </w:rPr>
-      </w:pPr>
-      <w:bookmarkStart w:id="9" w:name="_Toc469481318"/>
-      <w:bookmarkStart w:id="10" w:name="_Toc469569438"/>
-      <w:r>
-        <w:rPr>
-          <w:rFonts w:asciiTheme="majorHAnsi" w:eastAsiaTheme="majorEastAsia" w:hAnsiTheme="majorHAnsi" w:cstheme="majorBidi"/>
-          <w:color w:val="1F4D78" w:themeColor="accent1" w:themeShade="7F"/>
-          <w:sz w:val="24"/>
-          <w:szCs w:val="24"/>
+        <w:pStyle w:val="Overskrift3"/>
+        <w:rPr>
+          <w:lang w:val="en-US"/>
+        </w:rPr>
+      </w:pPr>
+      <w:bookmarkStart w:id="6" w:name="_Toc469561279"/>
+      <w:r>
+        <w:rPr>
           <w:lang w:val="en-US"/>
         </w:rPr>
         <w:t>Non-functional:</w:t>
       </w:r>
-      <w:bookmarkEnd w:id="9"/>
-      <w:bookmarkEnd w:id="10"/>
-    </w:p>
-    <w:p>
-      <w:pPr>
+      <w:bookmarkEnd w:id="6"/>
+    </w:p>
+    <w:p>
+      <w:pPr>
+        <w:pStyle w:val="Listeafsnit"/>
         <w:numPr>
           <w:ilvl w:val="0"/>
           <w:numId w:val="2"/>
         </w:numPr>
-        <w:contextualSpacing/>
         <w:rPr>
           <w:sz w:val="24"/>
           <w:szCs w:val="24"/>
@@ -3670,11 +3564,11 @@
     </w:p>
     <w:p>
       <w:pPr>
+        <w:pStyle w:val="Listeafsnit"/>
         <w:numPr>
           <w:ilvl w:val="0"/>
           <w:numId w:val="2"/>
         </w:numPr>
-        <w:contextualSpacing/>
         <w:rPr>
           <w:sz w:val="24"/>
           <w:szCs w:val="24"/>
@@ -3692,24 +3586,32 @@
     </w:p>
     <w:p>
       <w:pPr>
+        <w:pStyle w:val="Listeafsnit"/>
         <w:numPr>
           <w:ilvl w:val="0"/>
           <w:numId w:val="2"/>
         </w:numPr>
-        <w:contextualSpacing/>
-        <w:rPr>
-          <w:sz w:val="24"/>
-          <w:szCs w:val="24"/>
-          <w:lang w:val="en-US"/>
-        </w:rPr>
-      </w:pPr>
-      <w:r>
-        <w:rPr>
-          <w:sz w:val="24"/>
-          <w:szCs w:val="24"/>
-          <w:lang w:val="en-US"/>
-        </w:rPr>
-        <w:t>Game resets when ball is out of bounds.</w:t>
+        <w:rPr>
+          <w:sz w:val="24"/>
+          <w:szCs w:val="24"/>
+          <w:lang w:val="en-US"/>
+        </w:rPr>
+      </w:pPr>
+      <w:r>
+        <w:rPr>
+          <w:sz w:val="24"/>
+          <w:szCs w:val="24"/>
+          <w:lang w:val="en-US"/>
+        </w:rPr>
+        <w:t>Game re</w:t>
+      </w:r>
+      <w:r>
+        <w:rPr>
+          <w:sz w:val="24"/>
+          <w:szCs w:val="24"/>
+          <w:lang w:val="en-US"/>
+        </w:rPr>
+        <w:t>sets when ball is out of bounds</w:t>
       </w:r>
     </w:p>
     <w:p>
@@ -3719,7 +3621,6 @@
           <w:lang w:val="en-US"/>
         </w:rPr>
       </w:pPr>
-      <w:bookmarkStart w:id="11" w:name="_Toc469569439"/>
       <w:r>
         <w:rPr>
           <w:lang w:val="en-US"/>
@@ -3727,7 +3628,7 @@
         <w:lastRenderedPageBreak/>
         <w:t>Use-Case diagram.</w:t>
       </w:r>
-      <w:bookmarkEnd w:id="11"/>
+      <w:bookmarkEnd w:id="0"/>
     </w:p>
     <w:p>
       <w:pPr>
@@ -3909,7 +3810,7 @@
           <w:lang w:val="en-US"/>
         </w:rPr>
       </w:pPr>
-      <w:bookmarkStart w:id="12" w:name="_Toc469569440"/>
+      <w:bookmarkStart w:id="7" w:name="_Toc469569440"/>
       <w:r>
         <w:rPr>
           <w:lang w:val="en-US"/>
@@ -3917,7 +3818,7 @@
         <w:lastRenderedPageBreak/>
         <w:t>Task Diagram.</w:t>
       </w:r>
-      <w:bookmarkEnd w:id="12"/>
+      <w:bookmarkEnd w:id="7"/>
     </w:p>
     <w:p>
       <w:pPr>
@@ -3935,6 +3836,7 @@
       <w:r>
         <w:rPr>
           <w:noProof/>
+          <w:lang w:eastAsia="da-DK"/>
         </w:rPr>
         <w:drawing>
           <wp:inline distT="0" distB="0" distL="0" distR="0" wp14:anchorId="1B1A156E" wp14:editId="52B4D9A7">
@@ -4006,7 +3908,8 @@
           <w:lang w:val="en-US"/>
         </w:rPr>
       </w:pPr>
-      <w:bookmarkStart w:id="13" w:name="_Toc469569441"/>
+      <w:bookmarkStart w:id="8" w:name="_Toc469569452"/>
+      <w:bookmarkStart w:id="9" w:name="_Toc469561281"/>
       <w:r>
         <w:rPr>
           <w:lang w:val="en-US"/>
@@ -4014,63 +3917,47 @@
         <w:lastRenderedPageBreak/>
         <w:t>Design.</w:t>
       </w:r>
-      <w:bookmarkEnd w:id="13"/>
-    </w:p>
-    <w:p>
-      <w:pPr>
-        <w:rPr>
-          <w:sz w:val="24"/>
-          <w:szCs w:val="24"/>
-          <w:lang w:val="en-US"/>
-        </w:rPr>
-      </w:pPr>
-      <w:r>
-        <w:rPr>
-          <w:sz w:val="24"/>
-          <w:szCs w:val="24"/>
-          <w:lang w:val="en-US"/>
-        </w:rPr>
-        <w:t xml:space="preserve">In </w:t>
-      </w:r>
-      <w:r>
-        <w:rPr>
-          <w:sz w:val="24"/>
-          <w:szCs w:val="24"/>
-          <w:lang w:val="en-US"/>
-        </w:rPr>
-        <w:t xml:space="preserve">the design part </w:t>
-      </w:r>
-      <w:r>
-        <w:rPr>
-          <w:sz w:val="24"/>
-          <w:szCs w:val="24"/>
-          <w:lang w:val="en-US"/>
-        </w:rPr>
-        <w:t>describe</w:t>
-      </w:r>
-      <w:r>
-        <w:rPr>
-          <w:sz w:val="24"/>
-          <w:szCs w:val="24"/>
-          <w:lang w:val="en-US"/>
-        </w:rPr>
-        <w:t>s</w:t>
-      </w:r>
-      <w:r>
-        <w:rPr>
-          <w:sz w:val="24"/>
-          <w:szCs w:val="24"/>
-          <w:lang w:val="en-US"/>
-        </w:rPr>
-        <w:t xml:space="preserve"> in detail what our different tasks in the game system is doing and why we chose to use this design over another</w:t>
-      </w:r>
-      <w:r>
-        <w:rPr>
-          <w:sz w:val="24"/>
-          <w:szCs w:val="24"/>
-          <w:lang w:val="en-US"/>
-        </w:rPr>
-        <w:t xml:space="preserve">. For better understanding the task diagrams are shown under the description. </w:t>
+      <w:bookmarkEnd w:id="9"/>
+    </w:p>
+    <w:p>
+      <w:pPr>
+        <w:rPr>
+          <w:sz w:val="24"/>
+          <w:szCs w:val="24"/>
+          <w:lang w:val="en-US"/>
+        </w:rPr>
+      </w:pPr>
+      <w:r>
+        <w:rPr>
+          <w:sz w:val="24"/>
+          <w:szCs w:val="24"/>
+          <w:lang w:val="en-US"/>
+        </w:rPr>
+        <w:t>The</w:t>
+      </w:r>
+      <w:r>
+        <w:rPr>
+          <w:sz w:val="24"/>
+          <w:szCs w:val="24"/>
+          <w:lang w:val="en-US"/>
+        </w:rPr>
+        <w:t xml:space="preserve"> design part describes in detail what our diffe</w:t>
+      </w:r>
+      <w:r>
+        <w:rPr>
+          <w:sz w:val="24"/>
+          <w:szCs w:val="24"/>
+          <w:lang w:val="en-US"/>
+        </w:rPr>
+        <w:t>rent tasks in the game system are</w:t>
+      </w:r>
+      <w:r>
+        <w:rPr>
+          <w:sz w:val="24"/>
+          <w:szCs w:val="24"/>
+          <w:lang w:val="en-US"/>
+        </w:rPr>
+        <w:t xml:space="preserve"> doing and why we chose to use this design over another. For better understanding the task diagrams are shown under the description. </w:t>
       </w:r>
     </w:p>
     <w:p>
@@ -4080,62 +3967,222 @@
           <w:lang w:val="en-US"/>
         </w:rPr>
       </w:pPr>
-      <w:bookmarkStart w:id="14" w:name="_Toc469569442"/>
+      <w:bookmarkStart w:id="10" w:name="_Toc469561282"/>
       <w:r>
         <w:rPr>
           <w:lang w:val="en-US"/>
         </w:rPr>
         <w:t>Game Protocol</w:t>
       </w:r>
-      <w:bookmarkEnd w:id="14"/>
-    </w:p>
-    <w:p>
-      <w:pPr>
-        <w:rPr>
-          <w:sz w:val="24"/>
-          <w:szCs w:val="24"/>
-          <w:lang w:val="en-US"/>
-        </w:rPr>
-      </w:pPr>
-      <w:r>
-        <w:rPr>
-          <w:sz w:val="24"/>
-          <w:szCs w:val="24"/>
-          <w:lang w:val="en-US"/>
-        </w:rPr>
-        <w:t xml:space="preserve">In this project, we have used a protocol design that ensures the security of the system by sending acknowledgments to the sender for every message received. The system also uses timers to ensure the messages is received synchronously. To explain further what the system does is when sender is sending the message it uses a timer for handling the fact that the system does not send or the system has some interrupted communication of the ANC (message acknowledgment) if the sender manages to throw a timeout exception we then resend the message to the receiver. The sender listens after the ANC or the NANC (message not Acknowledged) if the sender </w:t>
-      </w:r>
-      <w:r>
-        <w:rPr>
-          <w:sz w:val="24"/>
-          <w:szCs w:val="24"/>
-          <w:lang w:val="en-US"/>
-        </w:rPr>
-        <w:t>receives</w:t>
-      </w:r>
-      <w:r>
-        <w:rPr>
-          <w:sz w:val="24"/>
-          <w:szCs w:val="24"/>
-          <w:lang w:val="en-US"/>
-        </w:rPr>
-        <w:t xml:space="preserve"> the ANC it will send the next message to the receiver on the other hand if the sender receives the NANC it will send the </w:t>
-      </w:r>
-      <w:r>
-        <w:rPr>
-          <w:sz w:val="24"/>
-          <w:szCs w:val="24"/>
-          <w:lang w:val="en-US"/>
-        </w:rPr>
-        <w:t>current message again until ANC is received this gives you the security of knowing that the system will receive all messages synchronously. This kind of protocol design will take more computation time than the simple protocol design where you just send messages as fast as possible for instance if you don’t care if the message is correct on the receiver side you just care that the system receives the messages.</w:t>
-      </w:r>
-      <w:r>
-        <w:rPr>
-          <w:sz w:val="24"/>
-          <w:szCs w:val="24"/>
-          <w:lang w:val="en-US"/>
-        </w:rPr>
-        <w:t xml:space="preserve"> Game Protocol Diagram</w:t>
+      <w:bookmarkEnd w:id="10"/>
+    </w:p>
+    <w:p>
+      <w:pPr>
+        <w:rPr>
+          <w:sz w:val="24"/>
+          <w:szCs w:val="24"/>
+          <w:lang w:val="en-US"/>
+        </w:rPr>
+      </w:pPr>
+      <w:r>
+        <w:rPr>
+          <w:sz w:val="24"/>
+          <w:szCs w:val="24"/>
+          <w:lang w:val="en-US"/>
+        </w:rPr>
+        <w:t xml:space="preserve">In this project, we have used a protocol design that ensures the security of the system by sending acknowledgments to the sender for every message received. The system also uses </w:t>
+      </w:r>
+      <w:r>
+        <w:rPr>
+          <w:sz w:val="24"/>
+          <w:szCs w:val="24"/>
+          <w:lang w:val="en-US"/>
+        </w:rPr>
+        <w:t>timers to ensure the messages are</w:t>
+      </w:r>
+      <w:r>
+        <w:rPr>
+          <w:sz w:val="24"/>
+          <w:szCs w:val="24"/>
+          <w:lang w:val="en-US"/>
+        </w:rPr>
+        <w:t xml:space="preserve"> received synchronously. To explain further what the system does is when sender is sending the message it uses a timer for handling the fact that the system does not send or the system has some interrupted com</w:t>
+      </w:r>
+      <w:r>
+        <w:rPr>
+          <w:sz w:val="24"/>
+          <w:szCs w:val="24"/>
+          <w:lang w:val="en-US"/>
+        </w:rPr>
+        <w:t>munication of the A</w:t>
+      </w:r>
+      <w:r>
+        <w:rPr>
+          <w:sz w:val="24"/>
+          <w:szCs w:val="24"/>
+          <w:lang w:val="en-US"/>
+        </w:rPr>
+        <w:t>C</w:t>
+      </w:r>
+      <w:r>
+        <w:rPr>
+          <w:sz w:val="24"/>
+          <w:szCs w:val="24"/>
+          <w:lang w:val="en-US"/>
+        </w:rPr>
+        <w:t>K</w:t>
+      </w:r>
+      <w:r>
+        <w:rPr>
+          <w:sz w:val="24"/>
+          <w:szCs w:val="24"/>
+          <w:lang w:val="en-US"/>
+        </w:rPr>
+        <w:t xml:space="preserve"> (message acknowledgment) if the sender manages to throw a timeout exception we then resend the message to the receiver. The sender </w:t>
+      </w:r>
+      <w:r>
+        <w:rPr>
+          <w:sz w:val="24"/>
+          <w:szCs w:val="24"/>
+          <w:lang w:val="en-US"/>
+        </w:rPr>
+        <w:t>listens after the ACK or the NA</w:t>
+      </w:r>
+      <w:r>
+        <w:rPr>
+          <w:sz w:val="24"/>
+          <w:szCs w:val="24"/>
+          <w:lang w:val="en-US"/>
+        </w:rPr>
+        <w:t>C</w:t>
+      </w:r>
+      <w:r>
+        <w:rPr>
+          <w:sz w:val="24"/>
+          <w:szCs w:val="24"/>
+          <w:lang w:val="en-US"/>
+        </w:rPr>
+        <w:t>K</w:t>
+      </w:r>
+      <w:r>
+        <w:rPr>
+          <w:sz w:val="24"/>
+          <w:szCs w:val="24"/>
+          <w:lang w:val="en-US"/>
+        </w:rPr>
+        <w:t xml:space="preserve"> (message not Acknowledged) if the sender receives</w:t>
+      </w:r>
+      <w:r>
+        <w:rPr>
+          <w:sz w:val="24"/>
+          <w:szCs w:val="24"/>
+          <w:lang w:val="en-US"/>
+        </w:rPr>
+        <w:t xml:space="preserve"> the A</w:t>
+      </w:r>
+      <w:r>
+        <w:rPr>
+          <w:sz w:val="24"/>
+          <w:szCs w:val="24"/>
+          <w:lang w:val="en-US"/>
+        </w:rPr>
+        <w:t>C</w:t>
+      </w:r>
+      <w:r>
+        <w:rPr>
+          <w:sz w:val="24"/>
+          <w:szCs w:val="24"/>
+          <w:lang w:val="en-US"/>
+        </w:rPr>
+        <w:t>K</w:t>
+      </w:r>
+      <w:r>
+        <w:rPr>
+          <w:sz w:val="24"/>
+          <w:szCs w:val="24"/>
+          <w:lang w:val="en-US"/>
+        </w:rPr>
+        <w:t xml:space="preserve"> it will send the next message to the receiver on the other han</w:t>
+      </w:r>
+      <w:r>
+        <w:rPr>
+          <w:sz w:val="24"/>
+          <w:szCs w:val="24"/>
+          <w:lang w:val="en-US"/>
+        </w:rPr>
+        <w:t>d if the sender receives the NA</w:t>
+      </w:r>
+      <w:r>
+        <w:rPr>
+          <w:sz w:val="24"/>
+          <w:szCs w:val="24"/>
+          <w:lang w:val="en-US"/>
+        </w:rPr>
+        <w:t>C</w:t>
+      </w:r>
+      <w:r>
+        <w:rPr>
+          <w:sz w:val="24"/>
+          <w:szCs w:val="24"/>
+          <w:lang w:val="en-US"/>
+        </w:rPr>
+        <w:t>K</w:t>
+      </w:r>
+      <w:r>
+        <w:rPr>
+          <w:sz w:val="24"/>
+          <w:szCs w:val="24"/>
+          <w:lang w:val="en-US"/>
+        </w:rPr>
+        <w:t xml:space="preserve"> it will send the </w:t>
+      </w:r>
+      <w:r>
+        <w:rPr>
+          <w:sz w:val="24"/>
+          <w:szCs w:val="24"/>
+          <w:lang w:val="en-US"/>
+        </w:rPr>
+        <w:t>current message again until A</w:t>
+      </w:r>
+      <w:r>
+        <w:rPr>
+          <w:sz w:val="24"/>
+          <w:szCs w:val="24"/>
+          <w:lang w:val="en-US"/>
+        </w:rPr>
+        <w:t>C</w:t>
+      </w:r>
+      <w:r>
+        <w:rPr>
+          <w:sz w:val="24"/>
+          <w:szCs w:val="24"/>
+          <w:lang w:val="en-US"/>
+        </w:rPr>
+        <w:t>K</w:t>
+      </w:r>
+      <w:r>
+        <w:rPr>
+          <w:sz w:val="24"/>
+          <w:szCs w:val="24"/>
+          <w:lang w:val="en-US"/>
+        </w:rPr>
+        <w:t xml:space="preserve"> is received this gives you the security of knowing that the system will receive all messages synchronously. This kind of protocol design wil</w:t>
+      </w:r>
+      <w:r>
+        <w:rPr>
+          <w:sz w:val="24"/>
+          <w:szCs w:val="24"/>
+          <w:lang w:val="en-US"/>
+        </w:rPr>
+        <w:t>l take more computation time the</w:t>
+      </w:r>
+      <w:r>
+        <w:rPr>
+          <w:sz w:val="24"/>
+          <w:szCs w:val="24"/>
+          <w:lang w:val="en-US"/>
+        </w:rPr>
+        <w:t>n the simple protocol design where you just send messages as fast as possible for instance if you don’t care if the message is correct on the receiver side you just care that the system receives the messages. Game Protocol Diagram</w:t>
       </w:r>
     </w:p>
     <w:p>
@@ -4151,7 +4198,7 @@
           <w:lang w:eastAsia="da-DK"/>
         </w:rPr>
         <w:drawing>
-          <wp:inline distT="0" distB="0" distL="0" distR="0" wp14:anchorId="4F51B682" wp14:editId="633FDAE3">
+          <wp:inline distT="0" distB="0" distL="0" distR="0" wp14:anchorId="221FFDF5" wp14:editId="405E6EAE">
             <wp:extent cx="3019425" cy="3705225"/>
             <wp:effectExtent l="0" t="0" r="9525" b="9525"/>
             <wp:docPr id="2" name="Picture 2"/>
@@ -4192,7 +4239,7 @@
           <w:lang w:eastAsia="da-DK"/>
         </w:rPr>
         <w:drawing>
-          <wp:inline distT="0" distB="0" distL="0" distR="0" wp14:anchorId="0B4FC8A2" wp14:editId="0ED09E49">
+          <wp:inline distT="0" distB="0" distL="0" distR="0" wp14:anchorId="01C8D86A" wp14:editId="11230DC3">
             <wp:extent cx="2781300" cy="3829050"/>
             <wp:effectExtent l="0" t="0" r="0" b="0"/>
             <wp:docPr id="6" name="Billede 6"/>
@@ -4315,7 +4362,7 @@
           <w:lang w:val="en-US"/>
         </w:rPr>
       </w:pPr>
-      <w:bookmarkStart w:id="15" w:name="_Toc469569443"/>
+      <w:bookmarkStart w:id="11" w:name="_Toc469561283"/>
       <w:r>
         <w:rPr>
           <w:lang w:val="en-US"/>
@@ -4329,80 +4376,59 @@
         </w:rPr>
         <w:t>Connection</w:t>
       </w:r>
-      <w:bookmarkEnd w:id="15"/>
-    </w:p>
-    <w:p>
-      <w:pPr>
-        <w:rPr>
-          <w:sz w:val="24"/>
-          <w:szCs w:val="24"/>
-          <w:lang w:val="en-US"/>
-        </w:rPr>
-      </w:pPr>
-      <w:r>
-        <w:rPr>
-          <w:sz w:val="24"/>
-          <w:szCs w:val="24"/>
-          <w:lang w:val="en-US"/>
-        </w:rPr>
-        <w:t xml:space="preserve">The Serial connection is the task that takes care of the protocol part of communication between the Micro Control Unit (MCU) and the Computer. What it does is that it reads the byte queue applied from the Serial driver and if the first byte is the flag it goes to data mode, if it does not read a flag it will halt at read mode until flag is read. In data </w:t>
-      </w:r>
-      <w:r>
-        <w:rPr>
-          <w:sz w:val="24"/>
-          <w:szCs w:val="24"/>
-          <w:lang w:val="en-US"/>
-        </w:rPr>
-        <w:t>mode,</w:t>
-      </w:r>
-      <w:r>
-        <w:rPr>
-          <w:sz w:val="24"/>
-          <w:szCs w:val="24"/>
-          <w:lang w:val="en-US"/>
-        </w:rPr>
-        <w:t xml:space="preserve"> it will start reading the queue and here it will read until flag if it reads a flag it will add the payload and send the ACK back to sender. When the data mode receives an </w:t>
-      </w:r>
-      <w:r>
-        <w:rPr>
-          <w:sz w:val="24"/>
-          <w:szCs w:val="24"/>
-          <w:lang w:val="en-US"/>
-        </w:rPr>
-        <w:t>ESC,</w:t>
-      </w:r>
-      <w:r>
-        <w:rPr>
-          <w:sz w:val="24"/>
-          <w:szCs w:val="24"/>
-          <w:lang w:val="en-US"/>
-        </w:rPr>
-        <w:t xml:space="preserve"> it will check for the flag or another ESC</w:t>
-      </w:r>
-      <w:r>
-        <w:rPr>
-          <w:sz w:val="24"/>
-          <w:szCs w:val="24"/>
-          <w:lang w:val="en-US"/>
-        </w:rPr>
-        <w:t xml:space="preserve"> if nothing it will send the NACK to the sender otherwise it will add the data and send the ACK to sender. If the data mode is corrupted it will send the NACK to sender in the corrupted part, we could have used the CLC but decided not to do that because we know what the messages are supposed to be and there for do not need the CLC. </w:t>
-      </w:r>
+      <w:bookmarkEnd w:id="11"/>
     </w:p>
     <w:p>
       <w:pPr>
         <w:pStyle w:val="Overskrift3"/>
         <w:rPr>
-          <w:lang w:val="en-US"/>
-        </w:rPr>
-      </w:pPr>
-      <w:bookmarkStart w:id="16" w:name="_Toc469569444"/>
+          <w:rFonts w:asciiTheme="minorHAnsi" w:eastAsiaTheme="minorHAnsi" w:hAnsiTheme="minorHAnsi" w:cstheme="minorBidi"/>
+          <w:color w:val="auto"/>
+          <w:lang w:val="en-US"/>
+        </w:rPr>
+      </w:pPr>
+      <w:bookmarkStart w:id="12" w:name="_Toc469561284"/>
+      <w:r>
+        <w:rPr>
+          <w:rFonts w:asciiTheme="minorHAnsi" w:eastAsiaTheme="minorHAnsi" w:hAnsiTheme="minorHAnsi" w:cstheme="minorBidi"/>
+          <w:color w:val="auto"/>
+          <w:lang w:val="en-US"/>
+        </w:rPr>
+        <w:t>The Serial connection is the task that takes care of the protocol part of communication between the Micro Control Unit (MCU) and the Computer. What it does is that it reads the byte queue applied from the Serial driver and if the first byte is the flag it goes to data mode, if it does not read a flag it will halt at read mode until the flag is read. In data mode, it will start reading the queue and here it will read until flag if it reads a flag it will keep the payload and send the ACK back to the sender. When the data mode receives an ESC, it will check for the flag or another ESC if nothing it will send the NACK to the sender, otherwise, it will add the data and send the ACK to the sender. If the data mode is corrupted it will send the NACK to the sender in the corrupted part, we could have used the CRC but we decided not to do that because we know what the messages are supposed to be and therefore do not need the CRC.</w:t>
+      </w:r>
+    </w:p>
+    <w:p>
+      <w:pPr>
+        <w:pStyle w:val="Overskrift3"/>
+        <w:rPr>
+          <w:rFonts w:asciiTheme="minorHAnsi" w:eastAsiaTheme="minorHAnsi" w:hAnsiTheme="minorHAnsi" w:cstheme="minorBidi"/>
+          <w:color w:val="auto"/>
+          <w:lang w:val="en-US"/>
+        </w:rPr>
+      </w:pPr>
+      <w:r>
+        <w:rPr>
+          <w:rFonts w:asciiTheme="minorHAnsi" w:eastAsiaTheme="minorHAnsi" w:hAnsiTheme="minorHAnsi" w:cstheme="minorBidi"/>
+          <w:color w:val="auto"/>
+          <w:lang w:val="en-US"/>
+        </w:rPr>
+        <w:t xml:space="preserve"> </w:t>
+      </w:r>
+    </w:p>
+    <w:p>
+      <w:pPr>
+        <w:pStyle w:val="Overskrift3"/>
+        <w:rPr>
+          <w:lang w:val="en-US"/>
+        </w:rPr>
+      </w:pPr>
       <w:r>
         <w:rPr>
           <w:lang w:val="en-US"/>
         </w:rPr>
         <w:t>Task 1 Serial Connection Diagram</w:t>
       </w:r>
-      <w:bookmarkEnd w:id="16"/>
+      <w:bookmarkEnd w:id="12"/>
     </w:p>
     <w:p>
       <w:pPr>
@@ -4416,7 +4442,7 @@
           <w:lang w:eastAsia="da-DK"/>
         </w:rPr>
         <w:drawing>
-          <wp:inline distT="0" distB="0" distL="0" distR="0" wp14:anchorId="5E0C2C1A" wp14:editId="132EE8DC">
+          <wp:inline distT="0" distB="0" distL="0" distR="0" wp14:anchorId="08D3AE9D" wp14:editId="3BDE6D11">
             <wp:extent cx="6120130" cy="5025390"/>
             <wp:effectExtent l="0" t="0" r="0" b="3810"/>
             <wp:docPr id="7" name="Billede 7"/>
@@ -4479,7 +4505,7 @@
           <w:lang w:val="en-US"/>
         </w:rPr>
       </w:pPr>
-      <w:bookmarkStart w:id="17" w:name="_Toc469569445"/>
+      <w:bookmarkStart w:id="13" w:name="_Toc469561285"/>
       <w:r>
         <w:rPr>
           <w:lang w:val="en-US"/>
@@ -4490,41 +4516,43 @@
         <w:rPr>
           <w:lang w:val="en-US"/>
         </w:rPr>
-        <w:t xml:space="preserve"> </w:t>
-      </w:r>
-      <w:r>
-        <w:rPr>
-          <w:lang w:val="en-US"/>
-        </w:rPr>
-        <w:t>Game</w:t>
-      </w:r>
-      <w:bookmarkEnd w:id="17"/>
-    </w:p>
-    <w:p>
-      <w:pPr>
-        <w:rPr>
-          <w:sz w:val="24"/>
-          <w:szCs w:val="24"/>
-          <w:lang w:val="en-US"/>
-        </w:rPr>
-      </w:pPr>
-      <w:r>
-        <w:rPr>
-          <w:sz w:val="24"/>
-          <w:szCs w:val="24"/>
-          <w:lang w:val="en-US"/>
-        </w:rPr>
-        <w:t>The Game task is implemented as the state machine. The task will be in idle state until the joystick is pressed then it will go to the run state where the ball and game is updated if the ball gets out of the frame it will go to score state and add points to the player. In the score state it waits for button to be pressed before it goes back to idle state.</w:t>
-      </w:r>
+        <w:t xml:space="preserve"> Game</w:t>
+      </w:r>
+      <w:bookmarkEnd w:id="13"/>
     </w:p>
     <w:p>
       <w:pPr>
         <w:pStyle w:val="Overskrift3"/>
         <w:rPr>
-          <w:lang w:val="en-US"/>
-        </w:rPr>
-      </w:pPr>
-      <w:bookmarkStart w:id="18" w:name="_Toc469569446"/>
+          <w:rFonts w:asciiTheme="minorHAnsi" w:eastAsiaTheme="minorHAnsi" w:hAnsiTheme="minorHAnsi" w:cstheme="minorBidi"/>
+          <w:color w:val="auto"/>
+          <w:lang w:val="en-US"/>
+        </w:rPr>
+      </w:pPr>
+      <w:bookmarkStart w:id="14" w:name="_Toc469561286"/>
+      <w:r>
+        <w:rPr>
+          <w:rFonts w:asciiTheme="minorHAnsi" w:eastAsiaTheme="minorHAnsi" w:hAnsiTheme="minorHAnsi" w:cstheme="minorBidi"/>
+          <w:color w:val="auto"/>
+          <w:lang w:val="en-US"/>
+        </w:rPr>
+        <w:t>The Game task is implemented as the state machine. The task will be in idle state until the joystick is pressed and then it will go to the run state, where the ball and game are updated. If the ball gets out of the frame it will go to score state and add points to the player. In the score state, it waits for the button to be pressed before it goes back to idle state.</w:t>
+      </w:r>
+    </w:p>
+    <w:p>
+      <w:pPr>
+        <w:rPr>
+          <w:lang w:val="en-US"/>
+        </w:rPr>
+      </w:pPr>
+    </w:p>
+    <w:p>
+      <w:pPr>
+        <w:pStyle w:val="Overskrift3"/>
+        <w:rPr>
+          <w:lang w:val="en-US"/>
+        </w:rPr>
+      </w:pPr>
       <w:r>
         <w:rPr>
           <w:lang w:val="en-US"/>
@@ -4537,28 +4565,30 @@
         </w:rPr>
         <w:t>State Machine</w:t>
       </w:r>
-      <w:bookmarkEnd w:id="18"/>
-    </w:p>
-    <w:p>
-      <w:pPr>
-        <w:rPr>
-          <w:lang w:val="en-US"/>
-        </w:rPr>
-      </w:pPr>
-    </w:p>
-    <w:p>
-      <w:pPr>
-        <w:pStyle w:val="Overskrift4"/>
-        <w:rPr>
-          <w:lang w:val="en-US"/>
-        </w:rPr>
-      </w:pPr>
+      <w:bookmarkEnd w:id="14"/>
+    </w:p>
+    <w:p>
+      <w:pPr>
+        <w:rPr>
+          <w:lang w:val="en-US"/>
+        </w:rPr>
+      </w:pPr>
+    </w:p>
+    <w:p>
+      <w:pPr>
+        <w:pStyle w:val="Overskrift3"/>
+        <w:rPr>
+          <w:lang w:val="en-US"/>
+        </w:rPr>
+      </w:pPr>
+      <w:bookmarkStart w:id="15" w:name="_Toc469561287"/>
       <w:r>
         <w:rPr>
           <w:lang w:val="en-US"/>
         </w:rPr>
         <w:t>Game State Machine Diagram</w:t>
       </w:r>
+      <w:bookmarkEnd w:id="15"/>
     </w:p>
     <w:p>
       <w:pPr>
@@ -4572,7 +4602,7 @@
           <w:lang w:eastAsia="da-DK"/>
         </w:rPr>
         <w:drawing>
-          <wp:inline distT="0" distB="0" distL="0" distR="0" wp14:anchorId="400FBB85" wp14:editId="16D38B59">
+          <wp:inline distT="0" distB="0" distL="0" distR="0" wp14:anchorId="5F0AE936" wp14:editId="40A193C2">
             <wp:extent cx="6315075" cy="3274823"/>
             <wp:effectExtent l="0" t="0" r="0" b="1905"/>
             <wp:docPr id="3" name="Picture 3"/>
@@ -4699,81 +4729,81 @@
           <w:szCs w:val="24"/>
           <w:lang w:val="en-US"/>
         </w:rPr>
-        <w:lastRenderedPageBreak/>
-        <w:t>This is the activity diagram displaying the idle and the score state</w:t>
-      </w:r>
-      <w:r>
-        <w:rPr>
-          <w:sz w:val="24"/>
-          <w:szCs w:val="24"/>
-          <w:lang w:val="en-US"/>
-        </w:rPr>
-        <w:t>. The idle state is listening for the joystick to be pressed and if it is pressed it will go to run state if it is not pressed it will return the idle state to the Game task where the loop will make it run again therefore there are no loop in the idle state like in the score state. In the score state, we have a loop to take care of the not pressed state it will just loop until pressed and then go to idle state.</w:t>
-      </w:r>
-    </w:p>
-    <w:p>
-      <w:pPr>
-        <w:pStyle w:val="Overskrift4"/>
-        <w:rPr>
-          <w:lang w:val="en-US"/>
-        </w:rPr>
-      </w:pPr>
-      <w:bookmarkStart w:id="19" w:name="_Toc469569447"/>
-      <w:r>
-        <w:rPr>
-          <w:rStyle w:val="Overskrift3Tegn"/>
-          <w:lang w:val="en-US"/>
-        </w:rPr>
-        <w:t>Idle State Diagram.</w:t>
-      </w:r>
-      <w:bookmarkEnd w:id="19"/>
-      <w:r>
-        <w:rPr>
-          <w:lang w:val="en-US"/>
-        </w:rPr>
-        <w:tab/>
-      </w:r>
-      <w:r>
-        <w:rPr>
-          <w:lang w:val="en-US"/>
-        </w:rPr>
-        <w:tab/>
-      </w:r>
-      <w:r>
-        <w:rPr>
-          <w:lang w:val="en-US"/>
-        </w:rPr>
-        <w:tab/>
-      </w:r>
-      <w:r>
-        <w:rPr>
-          <w:lang w:val="en-US"/>
-        </w:rPr>
-        <w:tab/>
-      </w:r>
-      <w:r>
-        <w:rPr>
-          <w:rStyle w:val="Overskrift3Tegn"/>
-          <w:lang w:val="en-US"/>
-        </w:rPr>
-        <w:t>Score State Diagram</w:t>
-      </w:r>
-    </w:p>
-    <w:p>
-      <w:pPr>
-        <w:rPr>
-          <w:lang w:val="en-US"/>
-        </w:rPr>
-      </w:pPr>
+        <w:t>This is the activity diagram displaying the idle and the score state. The idle state is listening for the joystick to be pressed and if it is pressed it will go to run state</w:t>
+      </w:r>
+      <w:r>
+        <w:rPr>
+          <w:sz w:val="24"/>
+          <w:szCs w:val="24"/>
+          <w:lang w:val="en-US"/>
+        </w:rPr>
+        <w:t>,</w:t>
+      </w:r>
+      <w:r>
+        <w:rPr>
+          <w:sz w:val="24"/>
+          <w:szCs w:val="24"/>
+          <w:lang w:val="en-US"/>
+        </w:rPr>
+        <w:t xml:space="preserve"> if it is not pressed it will return the idle state to the Game task where the loop will make it run again</w:t>
+      </w:r>
+      <w:r>
+        <w:rPr>
+          <w:sz w:val="24"/>
+          <w:szCs w:val="24"/>
+          <w:lang w:val="en-US"/>
+        </w:rPr>
+        <w:t>,</w:t>
+      </w:r>
+      <w:r>
+        <w:rPr>
+          <w:sz w:val="24"/>
+          <w:szCs w:val="24"/>
+          <w:lang w:val="en-US"/>
+        </w:rPr>
+        <w:t xml:space="preserve"> therefore there are no loop</w:t>
+      </w:r>
+      <w:r>
+        <w:rPr>
+          <w:sz w:val="24"/>
+          <w:szCs w:val="24"/>
+          <w:lang w:val="en-US"/>
+        </w:rPr>
+        <w:t>s</w:t>
+      </w:r>
+      <w:r>
+        <w:rPr>
+          <w:sz w:val="24"/>
+          <w:szCs w:val="24"/>
+          <w:lang w:val="en-US"/>
+        </w:rPr>
+        <w:t xml:space="preserve"> in the idle state like in the score state. In the score state, we have a loop to take care of the not pressed state it will just loop until pressed and then go to idle state.</w:t>
+      </w:r>
+    </w:p>
+    <w:p>
+      <w:pPr>
+        <w:rPr>
+          <w:lang w:val="en-US"/>
+        </w:rPr>
+      </w:pPr>
+      <w:bookmarkStart w:id="16" w:name="_Toc469561288"/>
       <w:r>
         <w:rPr>
           <w:noProof/>
           <w:lang w:eastAsia="da-DK"/>
         </w:rPr>
         <w:drawing>
-          <wp:inline distT="0" distB="0" distL="0" distR="0" wp14:anchorId="0CAE6627" wp14:editId="0B1FE59C">
-            <wp:extent cx="2800350" cy="2548391"/>
+          <wp:anchor distT="0" distB="0" distL="114300" distR="114300" simplePos="0" relativeHeight="251666432" behindDoc="0" locked="0" layoutInCell="1" allowOverlap="1" wp14:anchorId="11AE5CD6" wp14:editId="692C2BAC">
+            <wp:simplePos x="0" y="0"/>
+            <wp:positionH relativeFrom="margin">
+              <wp:align>left</wp:align>
+            </wp:positionH>
+            <wp:positionV relativeFrom="paragraph">
+              <wp:posOffset>302260</wp:posOffset>
+            </wp:positionV>
+            <wp:extent cx="2800350" cy="2548255"/>
             <wp:effectExtent l="0" t="0" r="0" b="4445"/>
+            <wp:wrapTopAndBottom/>
             <wp:docPr id="4" name="Picture 4"/>
             <wp:cNvGraphicFramePr>
               <a:graphicFrameLocks xmlns:a="http://schemas.openxmlformats.org/drawingml/2006/main" noChangeAspect="1"/>
@@ -4786,7 +4816,13 @@
                     <pic:cNvPicPr/>
                   </pic:nvPicPr>
                   <pic:blipFill>
-                    <a:blip r:embed="rId16"/>
+                    <a:blip r:embed="rId16">
+                      <a:extLst>
+                        <a:ext uri="{28A0092B-C50C-407E-A947-70E740481C1C}">
+                          <a14:useLocalDpi xmlns:a14="http://schemas.microsoft.com/office/drawing/2010/main" val="0"/>
+                        </a:ext>
+                      </a:extLst>
+                    </a:blip>
                     <a:stretch>
                       <a:fillRect/>
                     </a:stretch>
@@ -4794,7 +4830,7 @@
                   <pic:spPr>
                     <a:xfrm>
                       <a:off x="0" y="0"/>
-                      <a:ext cx="2854459" cy="2597632"/>
+                      <a:ext cx="2800350" cy="2548255"/>
                     </a:xfrm>
                     <a:prstGeom prst="rect">
                       <a:avLst/>
@@ -4803,7 +4839,7 @@
                 </pic:pic>
               </a:graphicData>
             </a:graphic>
-          </wp:inline>
+          </wp:anchor>
         </w:drawing>
       </w:r>
       <w:r>
@@ -4812,9 +4848,17 @@
           <w:lang w:eastAsia="da-DK"/>
         </w:rPr>
         <w:drawing>
-          <wp:inline distT="0" distB="0" distL="0" distR="0" wp14:anchorId="57ADDEFF" wp14:editId="681630BF">
-            <wp:extent cx="2822245" cy="2228850"/>
+          <wp:anchor distT="0" distB="0" distL="114300" distR="114300" simplePos="0" relativeHeight="251667456" behindDoc="0" locked="0" layoutInCell="1" allowOverlap="1" wp14:anchorId="5E944C96" wp14:editId="7A4AEDEE">
+            <wp:simplePos x="0" y="0"/>
+            <wp:positionH relativeFrom="margin">
+              <wp:align>right</wp:align>
+            </wp:positionH>
+            <wp:positionV relativeFrom="paragraph">
+              <wp:posOffset>515620</wp:posOffset>
+            </wp:positionV>
+            <wp:extent cx="2821940" cy="2228850"/>
             <wp:effectExtent l="0" t="0" r="0" b="0"/>
+            <wp:wrapTopAndBottom/>
             <wp:docPr id="11" name="Picture 11"/>
             <wp:cNvGraphicFramePr>
               <a:graphicFrameLocks xmlns:a="http://schemas.openxmlformats.org/drawingml/2006/main" noChangeAspect="1"/>
@@ -4827,7 +4871,13 @@
                     <pic:cNvPicPr/>
                   </pic:nvPicPr>
                   <pic:blipFill>
-                    <a:blip r:embed="rId17"/>
+                    <a:blip r:embed="rId17">
+                      <a:extLst>
+                        <a:ext uri="{28A0092B-C50C-407E-A947-70E740481C1C}">
+                          <a14:useLocalDpi xmlns:a14="http://schemas.microsoft.com/office/drawing/2010/main" val="0"/>
+                        </a:ext>
+                      </a:extLst>
+                    </a:blip>
                     <a:stretch>
                       <a:fillRect/>
                     </a:stretch>
@@ -4835,7 +4885,7 @@
                   <pic:spPr>
                     <a:xfrm>
                       <a:off x="0" y="0"/>
-                      <a:ext cx="2848990" cy="2249972"/>
+                      <a:ext cx="2821940" cy="2228850"/>
                     </a:xfrm>
                     <a:prstGeom prst="rect">
                       <a:avLst/>
@@ -4844,9 +4894,55 @@
                 </pic:pic>
               </a:graphicData>
             </a:graphic>
-          </wp:inline>
+          </wp:anchor>
         </w:drawing>
       </w:r>
+      <w:r>
+        <w:rPr>
+          <w:rStyle w:val="Overskrift3Tegn"/>
+          <w:lang w:val="en-US"/>
+        </w:rPr>
+        <w:t>Idle State Diagram.</w:t>
+      </w:r>
+      <w:bookmarkEnd w:id="16"/>
+      <w:r>
+        <w:rPr>
+          <w:lang w:val="en-US"/>
+        </w:rPr>
+        <w:tab/>
+      </w:r>
+      <w:r>
+        <w:rPr>
+          <w:lang w:val="en-US"/>
+        </w:rPr>
+        <w:tab/>
+      </w:r>
+      <w:r>
+        <w:rPr>
+          <w:lang w:val="en-US"/>
+        </w:rPr>
+        <w:tab/>
+      </w:r>
+      <w:r>
+        <w:rPr>
+          <w:lang w:val="en-US"/>
+        </w:rPr>
+        <w:tab/>
+      </w:r>
+      <w:r>
+        <w:rPr>
+          <w:rStyle w:val="Overskrift3Tegn"/>
+          <w:lang w:val="en-US"/>
+        </w:rPr>
+        <w:t>Score State Diagram</w:t>
+      </w:r>
+    </w:p>
+    <w:p>
+      <w:pPr>
+        <w:rPr>
+          <w:lang w:val="en-US"/>
+        </w:rPr>
+      </w:pPr>
     </w:p>
     <w:p>
       <w:pPr>
@@ -4863,179 +4959,28 @@
     </w:p>
     <w:p>
       <w:pPr>
-        <w:rPr>
-          <w:sz w:val="24"/>
-          <w:szCs w:val="24"/>
-          <w:lang w:val="en-US"/>
-        </w:rPr>
-      </w:pPr>
-      <w:r>
-        <w:rPr>
-          <w:sz w:val="24"/>
-          <w:szCs w:val="24"/>
+        <w:pStyle w:val="Overskrift3"/>
+        <w:rPr>
+          <w:rFonts w:asciiTheme="minorHAnsi" w:eastAsiaTheme="minorHAnsi" w:hAnsiTheme="minorHAnsi" w:cstheme="minorBidi"/>
+          <w:color w:val="auto"/>
+          <w:lang w:val="en-US"/>
+        </w:rPr>
+      </w:pPr>
+      <w:bookmarkStart w:id="17" w:name="_Toc469561289"/>
+      <w:r>
+        <w:rPr>
+          <w:rFonts w:asciiTheme="minorHAnsi" w:eastAsiaTheme="minorHAnsi" w:hAnsiTheme="minorHAnsi" w:cstheme="minorBidi"/>
+          <w:color w:val="auto"/>
           <w:lang w:val="en-US"/>
         </w:rPr>
         <w:lastRenderedPageBreak/>
-        <w:t xml:space="preserve">The run state is displayed below an is more complex then idle and score state. When the run state </w:t>
-      </w:r>
-      <w:r>
-        <w:rPr>
-          <w:sz w:val="24"/>
-          <w:szCs w:val="24"/>
-          <w:lang w:val="en-US"/>
-        </w:rPr>
-        <w:t>starts,</w:t>
-      </w:r>
-      <w:r>
-        <w:rPr>
-          <w:sz w:val="24"/>
-          <w:szCs w:val="24"/>
-          <w:lang w:val="en-US"/>
-        </w:rPr>
-        <w:t xml:space="preserve"> it sets the bounce to 1 to get into the loop. Then it calls the calculate next position function which gives the (x, y) coordinates for the ball to travel to. Then it checks the x </w:t>
-      </w:r>
-      <w:r>
-        <w:rPr>
-          <w:sz w:val="24"/>
-          <w:szCs w:val="24"/>
-          <w:lang w:val="en-US"/>
-        </w:rPr>
-        <w:t>coordinate</w:t>
-      </w:r>
-      <w:r>
-        <w:rPr>
-          <w:sz w:val="24"/>
-          <w:szCs w:val="24"/>
-          <w:lang w:val="en-US"/>
-        </w:rPr>
-        <w:t xml:space="preserve"> and if this is equal to 14 or 255 then the ball will be out of the frame and go to score state. If the x </w:t>
-      </w:r>
-      <w:r>
-        <w:rPr>
-          <w:sz w:val="24"/>
-          <w:szCs w:val="24"/>
-          <w:lang w:val="en-US"/>
-        </w:rPr>
-        <w:t>coordinate</w:t>
-      </w:r>
-      <w:r>
-        <w:rPr>
-          <w:sz w:val="24"/>
-          <w:szCs w:val="24"/>
-          <w:lang w:val="en-US"/>
-        </w:rPr>
-        <w:t xml:space="preserve"> is equal to 0 or 13 the it will check the players position and if the next position is the same as the </w:t>
-      </w:r>
-      <w:r>
-        <w:rPr>
-          <w:sz w:val="24"/>
-          <w:szCs w:val="24"/>
-          <w:lang w:val="en-US"/>
-        </w:rPr>
-        <w:t>player’s</w:t>
-      </w:r>
-      <w:r>
-        <w:rPr>
-          <w:sz w:val="24"/>
-          <w:szCs w:val="24"/>
-          <w:lang w:val="en-US"/>
-        </w:rPr>
-        <w:t xml:space="preserve"> </w:t>
-      </w:r>
-      <w:r>
-        <w:rPr>
-          <w:sz w:val="24"/>
-          <w:szCs w:val="24"/>
-          <w:lang w:val="en-US"/>
-        </w:rPr>
-        <w:t>position,</w:t>
-      </w:r>
-      <w:r>
-        <w:rPr>
-          <w:sz w:val="24"/>
-          <w:szCs w:val="24"/>
-          <w:lang w:val="en-US"/>
-        </w:rPr>
-        <w:t xml:space="preserve"> then it will bounce back and start calculating a new position. If </w:t>
-      </w:r>
-      <w:r>
-        <w:rPr>
-          <w:sz w:val="24"/>
-          <w:szCs w:val="24"/>
-          <w:lang w:val="en-US"/>
-        </w:rPr>
-        <w:t xml:space="preserve">it is different from player position, then it will move the ball and update display. When checking the coordinates if the y coordinate is more </w:t>
-      </w:r>
-      <w:r>
-        <w:rPr>
-          <w:sz w:val="24"/>
-          <w:szCs w:val="24"/>
-          <w:lang w:val="en-US"/>
-        </w:rPr>
-        <w:t>than</w:t>
-      </w:r>
-      <w:r>
-        <w:rPr>
-          <w:sz w:val="24"/>
-          <w:szCs w:val="24"/>
-          <w:lang w:val="en-US"/>
-        </w:rPr>
-        <w:t xml:space="preserve"> 9 the ball will bounce back because it </w:t>
-      </w:r>
-      <w:r>
-        <w:rPr>
-          <w:sz w:val="24"/>
-          <w:szCs w:val="24"/>
-          <w:lang w:val="en-US"/>
-        </w:rPr>
-        <w:t>has</w:t>
-      </w:r>
-      <w:r>
-        <w:rPr>
-          <w:sz w:val="24"/>
-          <w:szCs w:val="24"/>
-          <w:lang w:val="en-US"/>
-        </w:rPr>
-        <w:t>,</w:t>
-      </w:r>
-      <w:r>
-        <w:rPr>
-          <w:sz w:val="24"/>
-          <w:szCs w:val="24"/>
-          <w:lang w:val="en-US"/>
-        </w:rPr>
-        <w:t xml:space="preserve"> hit the frame top </w:t>
-      </w:r>
-      <w:r>
-        <w:rPr>
-          <w:sz w:val="24"/>
-          <w:szCs w:val="24"/>
-          <w:lang w:val="en-US"/>
-        </w:rPr>
-        <w:t>and if the y coordinate is less than 0 it will bounce because of the lower frame wall.</w:t>
-      </w:r>
-    </w:p>
-    <w:p>
-      <w:pPr>
-        <w:pStyle w:val="Overskrift4"/>
-        <w:rPr>
-          <w:lang w:val="en-US"/>
-        </w:rPr>
-      </w:pPr>
-      <w:r>
-        <w:rPr>
-          <w:lang w:val="en-US"/>
-        </w:rPr>
-        <w:t>Run State Diagram.</w:t>
-      </w:r>
-    </w:p>
-    <w:p>
-      <w:pPr>
-        <w:rPr>
-          <w:rFonts w:asciiTheme="majorHAnsi" w:eastAsiaTheme="majorEastAsia" w:hAnsiTheme="majorHAnsi" w:cstheme="majorBidi"/>
-          <w:color w:val="2E74B5" w:themeColor="accent1" w:themeShade="BF"/>
-          <w:sz w:val="26"/>
-          <w:szCs w:val="26"/>
+        <w:t>The run state is displayed below. It is more complex then idle and score state. When the run state starts, it sets the bounce to 1 to get into the loop. Then it calls the calculate next position function which gives the (x, y) coordinates for the ball to travel to. Then it checks the x coordinate and if this is equal to 14 or 255 then the ball will be out of the frame and go to score state. If the x coordinate is equal to 0 or 13 it will check the player's position and if the next position is the same as the player’s position, then it will bounce back and start calculating a new position. If it is different from a player position, then it will move the ball and update display. When checking the coordinates if the y coordinate is more than 9 the ball will bounce back because it has, hit the frame top and if the y coordinate is less than 0 it will bounce because of the lower frame wall.</w:t>
+      </w:r>
+    </w:p>
+    <w:p>
+      <w:pPr>
+        <w:pStyle w:val="Overskrift3"/>
+        <w:rPr>
           <w:lang w:val="en-US"/>
         </w:rPr>
       </w:pPr>
@@ -5045,9 +4990,17 @@
           <w:lang w:eastAsia="da-DK"/>
         </w:rPr>
         <w:drawing>
-          <wp:inline distT="0" distB="0" distL="0" distR="0" wp14:anchorId="74487D02" wp14:editId="79446273">
+          <wp:anchor distT="0" distB="0" distL="114300" distR="114300" simplePos="0" relativeHeight="251665408" behindDoc="0" locked="0" layoutInCell="1" allowOverlap="1" wp14:anchorId="2796C2B1" wp14:editId="5DB7C442">
+            <wp:simplePos x="0" y="0"/>
+            <wp:positionH relativeFrom="margin">
+              <wp:align>center</wp:align>
+            </wp:positionH>
+            <wp:positionV relativeFrom="paragraph">
+              <wp:posOffset>305435</wp:posOffset>
+            </wp:positionV>
             <wp:extent cx="5410200" cy="5736530"/>
             <wp:effectExtent l="0" t="0" r="0" b="0"/>
+            <wp:wrapTopAndBottom/>
             <wp:docPr id="10" name="Picture 10"/>
             <wp:cNvGraphicFramePr>
               <a:graphicFrameLocks xmlns:a="http://schemas.openxmlformats.org/drawingml/2006/main" noChangeAspect="1"/>
@@ -5060,7 +5013,13 @@
                     <pic:cNvPicPr/>
                   </pic:nvPicPr>
                   <pic:blipFill>
-                    <a:blip r:embed="rId18"/>
+                    <a:blip r:embed="rId18">
+                      <a:extLst>
+                        <a:ext uri="{28A0092B-C50C-407E-A947-70E740481C1C}">
+                          <a14:useLocalDpi xmlns:a14="http://schemas.microsoft.com/office/drawing/2010/main" val="0"/>
+                        </a:ext>
+                      </a:extLst>
+                    </a:blip>
                     <a:stretch>
                       <a:fillRect/>
                     </a:stretch>
@@ -5068,7 +5027,7 @@
                   <pic:spPr>
                     <a:xfrm>
                       <a:off x="0" y="0"/>
-                      <a:ext cx="5447554" cy="5776137"/>
+                      <a:ext cx="5410200" cy="5736530"/>
                     </a:xfrm>
                     <a:prstGeom prst="rect">
                       <a:avLst/>
@@ -5077,13 +5036,31 @@
                 </pic:pic>
               </a:graphicData>
             </a:graphic>
-          </wp:inline>
+          </wp:anchor>
         </w:drawing>
       </w:r>
       <w:r>
         <w:rPr>
           <w:lang w:val="en-US"/>
         </w:rPr>
+        <w:t>Run State Diagram.</w:t>
+      </w:r>
+      <w:bookmarkEnd w:id="17"/>
+    </w:p>
+    <w:p>
+      <w:pPr>
+        <w:rPr>
+          <w:rFonts w:asciiTheme="majorHAnsi" w:eastAsiaTheme="majorEastAsia" w:hAnsiTheme="majorHAnsi" w:cstheme="majorBidi"/>
+          <w:color w:val="2E74B5" w:themeColor="accent1" w:themeShade="BF"/>
+          <w:sz w:val="26"/>
+          <w:szCs w:val="26"/>
+          <w:lang w:val="en-US"/>
+        </w:rPr>
+      </w:pPr>
+      <w:r>
+        <w:rPr>
+          <w:lang w:val="en-US"/>
+        </w:rPr>
         <w:br w:type="page"/>
       </w:r>
     </w:p>
@@ -5094,7 +5071,7 @@
           <w:lang w:val="en-US"/>
         </w:rPr>
       </w:pPr>
-      <w:bookmarkStart w:id="20" w:name="_Toc469569448"/>
+      <w:bookmarkStart w:id="18" w:name="_Toc469561290"/>
       <w:r>
         <w:rPr>
           <w:lang w:val="en-US"/>
@@ -5102,23 +5079,55 @@
         <w:lastRenderedPageBreak/>
         <w:t>Task 3 Player on board</w:t>
       </w:r>
-      <w:bookmarkEnd w:id="20"/>
-    </w:p>
-    <w:p>
-      <w:pPr>
-        <w:rPr>
-          <w:sz w:val="24"/>
-          <w:szCs w:val="24"/>
-          <w:lang w:val="en-US"/>
-        </w:rPr>
-      </w:pPr>
-      <w:r>
-        <w:rPr>
-          <w:sz w:val="24"/>
-          <w:szCs w:val="24"/>
-          <w:lang w:val="en-US"/>
-        </w:rPr>
-        <w:t>Task 3 or as it is called in the system</w:t>
+      <w:bookmarkEnd w:id="18"/>
+    </w:p>
+    <w:p>
+      <w:pPr>
+        <w:rPr>
+          <w:sz w:val="24"/>
+          <w:szCs w:val="24"/>
+          <w:lang w:val="en-US"/>
+        </w:rPr>
+      </w:pPr>
+      <w:r>
+        <w:rPr>
+          <w:sz w:val="24"/>
+          <w:szCs w:val="24"/>
+          <w:lang w:val="en-US"/>
+        </w:rPr>
+        <w:t>Task 3 or as it is called in the system, Board player is used to read the input from the player using the boards joystick to control one of the pads of the ping pong game</w:t>
+      </w:r>
+      <w:r>
+        <w:rPr>
+          <w:sz w:val="24"/>
+          <w:szCs w:val="24"/>
+          <w:lang w:val="en-US"/>
+        </w:rPr>
+        <w:t>.</w:t>
+      </w:r>
+      <w:r>
+        <w:rPr>
+          <w:sz w:val="24"/>
+          <w:szCs w:val="24"/>
+          <w:lang w:val="en-US"/>
+        </w:rPr>
+        <w:t xml:space="preserve"> </w:t>
+      </w:r>
+      <w:r>
+        <w:rPr>
+          <w:sz w:val="24"/>
+          <w:szCs w:val="24"/>
+          <w:lang w:val="en-US"/>
+        </w:rPr>
+        <w:t>W</w:t>
+      </w:r>
+      <w:r>
+        <w:rPr>
+          <w:sz w:val="24"/>
+          <w:szCs w:val="24"/>
+          <w:lang w:val="en-US"/>
+        </w:rPr>
+        <w:t>hat it does is that</w:t>
       </w:r>
       <w:r>
         <w:rPr>
@@ -5134,39 +5143,255 @@
           <w:szCs w:val="24"/>
           <w:lang w:val="en-US"/>
         </w:rPr>
-        <w:t xml:space="preserve"> Board player is used to read the input from the player using the boards joystick to control one of the pads of the ping pong game what it does is that when called the task checks what the input value of port c on the microcontroller is and if port c pin 6 is high that means the </w:t>
-      </w:r>
-      <w:r>
-        <w:rPr>
-          <w:sz w:val="24"/>
-          <w:szCs w:val="24"/>
-          <w:lang w:val="en-US"/>
-        </w:rPr>
-        <w:t>joystick</w:t>
-      </w:r>
-      <w:r>
-        <w:rPr>
-          <w:sz w:val="24"/>
-          <w:szCs w:val="24"/>
-          <w:lang w:val="en-US"/>
-        </w:rPr>
-        <w:t xml:space="preserve"> has been pressed upward what the task then does is that it checks the pads current position and if the pad is at the top of the game boarder it will then do nothing but keep looping the task to listen for downward press from the joystick but if the player pad is not at the top most position it will move one place up and then loop back to the beginning to listen for new input from user. If port c pin 0 is high at the </w:t>
-      </w:r>
-      <w:r>
-        <w:rPr>
-          <w:sz w:val="24"/>
-          <w:szCs w:val="24"/>
-          <w:lang w:val="en-US"/>
-        </w:rPr>
-        <w:t>beginning,</w:t>
-      </w:r>
-      <w:r>
-        <w:rPr>
-          <w:sz w:val="24"/>
-          <w:szCs w:val="24"/>
-          <w:lang w:val="en-US"/>
-        </w:rPr>
-        <w:t xml:space="preserve"> we do the same as described for the upward movement but for the downward movement.</w:t>
+        <w:t xml:space="preserve"> when </w:t>
+      </w:r>
+      <w:r>
+        <w:rPr>
+          <w:sz w:val="24"/>
+          <w:szCs w:val="24"/>
+          <w:lang w:val="en-US"/>
+        </w:rPr>
+        <w:t xml:space="preserve">it’s </w:t>
+      </w:r>
+      <w:r>
+        <w:rPr>
+          <w:sz w:val="24"/>
+          <w:szCs w:val="24"/>
+          <w:lang w:val="en-US"/>
+        </w:rPr>
+        <w:t>called the task checks what the input value o</w:t>
+      </w:r>
+      <w:r>
+        <w:rPr>
+          <w:sz w:val="24"/>
+          <w:szCs w:val="24"/>
+          <w:lang w:val="en-US"/>
+        </w:rPr>
+        <w:t>f port c on the microcontroller. If the</w:t>
+      </w:r>
+      <w:r>
+        <w:rPr>
+          <w:sz w:val="24"/>
+          <w:szCs w:val="24"/>
+          <w:lang w:val="en-US"/>
+        </w:rPr>
+        <w:t xml:space="preserve"> </w:t>
+      </w:r>
+      <w:r>
+        <w:rPr>
+          <w:sz w:val="24"/>
+          <w:szCs w:val="24"/>
+          <w:lang w:val="en-US"/>
+        </w:rPr>
+        <w:t xml:space="preserve">pin 6 </w:t>
+      </w:r>
+      <w:r>
+        <w:rPr>
+          <w:sz w:val="24"/>
+          <w:szCs w:val="24"/>
+          <w:lang w:val="en-US"/>
+        </w:rPr>
+        <w:t xml:space="preserve">on the </w:t>
+      </w:r>
+      <w:r>
+        <w:rPr>
+          <w:sz w:val="24"/>
+          <w:szCs w:val="24"/>
+          <w:lang w:val="en-US"/>
+        </w:rPr>
+        <w:t xml:space="preserve">port </w:t>
+      </w:r>
+      <w:r>
+        <w:rPr>
+          <w:sz w:val="24"/>
+          <w:szCs w:val="24"/>
+          <w:lang w:val="en-US"/>
+        </w:rPr>
+        <w:t>C</w:t>
+      </w:r>
+      <w:r>
+        <w:rPr>
+          <w:sz w:val="24"/>
+          <w:szCs w:val="24"/>
+          <w:lang w:val="en-US"/>
+        </w:rPr>
+        <w:t xml:space="preserve"> is high</w:t>
+      </w:r>
+      <w:r>
+        <w:rPr>
+          <w:sz w:val="24"/>
+          <w:szCs w:val="24"/>
+          <w:lang w:val="en-US"/>
+        </w:rPr>
+        <w:t>,</w:t>
+      </w:r>
+      <w:r>
+        <w:rPr>
+          <w:sz w:val="24"/>
+          <w:szCs w:val="24"/>
+          <w:lang w:val="en-US"/>
+        </w:rPr>
+        <w:t xml:space="preserve"> that means the joystick has been pressed upward</w:t>
+      </w:r>
+      <w:r>
+        <w:rPr>
+          <w:sz w:val="24"/>
+          <w:szCs w:val="24"/>
+          <w:lang w:val="en-US"/>
+        </w:rPr>
+        <w:t>s. Task</w:t>
+      </w:r>
+      <w:r>
+        <w:rPr>
+          <w:sz w:val="24"/>
+          <w:szCs w:val="24"/>
+          <w:lang w:val="en-US"/>
+        </w:rPr>
+        <w:t xml:space="preserve"> then checks the current position </w:t>
+      </w:r>
+      <w:r>
+        <w:rPr>
+          <w:sz w:val="24"/>
+          <w:szCs w:val="24"/>
+          <w:lang w:val="en-US"/>
+        </w:rPr>
+        <w:t xml:space="preserve">of </w:t>
+      </w:r>
+      <w:r>
+        <w:rPr>
+          <w:sz w:val="24"/>
+          <w:szCs w:val="24"/>
+          <w:lang w:val="en-US"/>
+        </w:rPr>
+        <w:t>pads and if the pad is at the top</w:t>
+      </w:r>
+      <w:r>
+        <w:rPr>
+          <w:sz w:val="24"/>
+          <w:szCs w:val="24"/>
+          <w:lang w:val="en-US"/>
+        </w:rPr>
+        <w:t xml:space="preserve"> </w:t>
+      </w:r>
+      <w:r>
+        <w:rPr>
+          <w:sz w:val="24"/>
+          <w:szCs w:val="24"/>
+          <w:lang w:val="en-US"/>
+        </w:rPr>
+        <w:t>border</w:t>
+      </w:r>
+      <w:r>
+        <w:rPr>
+          <w:sz w:val="24"/>
+          <w:szCs w:val="24"/>
+          <w:lang w:val="en-US"/>
+        </w:rPr>
+        <w:t xml:space="preserve"> of the playground, it will</w:t>
+      </w:r>
+      <w:r>
+        <w:rPr>
+          <w:sz w:val="24"/>
+          <w:szCs w:val="24"/>
+          <w:lang w:val="en-US"/>
+        </w:rPr>
+        <w:t xml:space="preserve"> do nothing</w:t>
+      </w:r>
+      <w:r>
+        <w:rPr>
+          <w:sz w:val="24"/>
+          <w:szCs w:val="24"/>
+          <w:lang w:val="en-US"/>
+        </w:rPr>
+        <w:t xml:space="preserve"> and continue</w:t>
+      </w:r>
+      <w:r>
+        <w:rPr>
+          <w:sz w:val="24"/>
+          <w:szCs w:val="24"/>
+          <w:lang w:val="en-US"/>
+        </w:rPr>
+        <w:t xml:space="preserve"> looping the task</w:t>
+      </w:r>
+      <w:r>
+        <w:rPr>
+          <w:sz w:val="24"/>
+          <w:szCs w:val="24"/>
+          <w:lang w:val="en-US"/>
+        </w:rPr>
+        <w:t xml:space="preserve">. If there was an </w:t>
+      </w:r>
+      <w:r>
+        <w:rPr>
+          <w:sz w:val="24"/>
+          <w:szCs w:val="24"/>
+          <w:lang w:val="en-US"/>
+        </w:rPr>
+        <w:t>downward press from the joystick</w:t>
+      </w:r>
+      <w:r>
+        <w:rPr>
+          <w:sz w:val="24"/>
+          <w:szCs w:val="24"/>
+          <w:lang w:val="en-US"/>
+        </w:rPr>
+        <w:t xml:space="preserve">, but the position of </w:t>
+      </w:r>
+      <w:r>
+        <w:rPr>
+          <w:sz w:val="24"/>
+          <w:szCs w:val="24"/>
+          <w:lang w:val="en-US"/>
+        </w:rPr>
+        <w:t>the player pad is not at the top most position</w:t>
+      </w:r>
+      <w:r>
+        <w:rPr>
+          <w:sz w:val="24"/>
+          <w:szCs w:val="24"/>
+          <w:lang w:val="en-US"/>
+        </w:rPr>
+        <w:t>,</w:t>
+      </w:r>
+      <w:r>
+        <w:rPr>
+          <w:sz w:val="24"/>
+          <w:szCs w:val="24"/>
+          <w:lang w:val="en-US"/>
+        </w:rPr>
+        <w:t xml:space="preserve"> it will move one place up and then loop back to the beginning</w:t>
+      </w:r>
+      <w:r>
+        <w:rPr>
+          <w:sz w:val="24"/>
+          <w:szCs w:val="24"/>
+          <w:lang w:val="en-US"/>
+        </w:rPr>
+        <w:t xml:space="preserve"> of the task</w:t>
+      </w:r>
+      <w:r>
+        <w:rPr>
+          <w:sz w:val="24"/>
+          <w:szCs w:val="24"/>
+          <w:lang w:val="en-US"/>
+        </w:rPr>
+        <w:t xml:space="preserve"> to listen for new input from user. If pin 0 </w:t>
+      </w:r>
+      <w:r>
+        <w:rPr>
+          <w:sz w:val="24"/>
+          <w:szCs w:val="24"/>
+          <w:lang w:val="en-US"/>
+        </w:rPr>
+        <w:t>of port C</w:t>
+      </w:r>
+      <w:r>
+        <w:rPr>
+          <w:sz w:val="24"/>
+          <w:szCs w:val="24"/>
+          <w:lang w:val="en-US"/>
+        </w:rPr>
+        <w:t xml:space="preserve"> is high at the beginning, we do the same as described for the upward movement but for the downward movement.</w:t>
       </w:r>
     </w:p>
     <w:p>
@@ -5176,14 +5401,14 @@
           <w:lang w:val="en-US"/>
         </w:rPr>
       </w:pPr>
-      <w:bookmarkStart w:id="21" w:name="_Toc469569449"/>
+      <w:bookmarkStart w:id="19" w:name="_Toc469561291"/>
       <w:r>
         <w:rPr>
           <w:lang w:val="en-US"/>
         </w:rPr>
         <w:t>Task 3 Player on board Diagram</w:t>
       </w:r>
-      <w:bookmarkEnd w:id="21"/>
+      <w:bookmarkEnd w:id="19"/>
     </w:p>
     <w:p>
       <w:pPr>
@@ -5197,7 +5422,7 @@
           <w:lang w:eastAsia="da-DK"/>
         </w:rPr>
         <w:drawing>
-          <wp:inline distT="0" distB="0" distL="0" distR="0" wp14:anchorId="0180DE7D" wp14:editId="59941C9E">
+          <wp:inline distT="0" distB="0" distL="0" distR="0" wp14:anchorId="6DF10E83" wp14:editId="53C69F11">
             <wp:extent cx="6120130" cy="4180840"/>
             <wp:effectExtent l="0" t="0" r="0" b="0"/>
             <wp:docPr id="9" name="Billede 9"/>
@@ -5253,7 +5478,7 @@
           <w:lang w:val="en-US"/>
         </w:rPr>
       </w:pPr>
-      <w:bookmarkStart w:id="22" w:name="_Toc469569450"/>
+      <w:bookmarkStart w:id="20" w:name="_Toc469561292"/>
       <w:r>
         <w:rPr>
           <w:lang w:val="en-US"/>
@@ -5261,32 +5486,16 @@
         <w:lastRenderedPageBreak/>
         <w:t>Task 4 Player Pc</w:t>
       </w:r>
-      <w:bookmarkEnd w:id="22"/>
-    </w:p>
-    <w:p>
-      <w:pPr>
-        <w:rPr>
-          <w:sz w:val="24"/>
-          <w:szCs w:val="24"/>
-          <w:lang w:val="en-US"/>
-        </w:rPr>
-      </w:pPr>
-      <w:r>
-        <w:rPr>
-          <w:sz w:val="24"/>
-          <w:szCs w:val="24"/>
-          <w:lang w:val="en-US"/>
-        </w:rPr>
-        <w:t>Task 4 or as it is called in the system</w:t>
-      </w:r>
-      <w:r>
-        <w:rPr>
-          <w:sz w:val="24"/>
-          <w:szCs w:val="24"/>
-          <w:lang w:val="en-US"/>
-        </w:rPr>
-        <w:t>,</w:t>
-      </w:r>
+      <w:bookmarkEnd w:id="20"/>
+    </w:p>
+    <w:p>
+      <w:pPr>
+        <w:rPr>
+          <w:sz w:val="24"/>
+          <w:szCs w:val="24"/>
+          <w:lang w:val="en-US"/>
+        </w:rPr>
+      </w:pPr>
       <w:r>
         <w:rPr>
           <w:sz w:val="24"/>
@@ -5301,24 +5510,97 @@
           <w:szCs w:val="24"/>
           <w:lang w:val="en-US"/>
         </w:rPr>
-        <w:t>Serial</w:t>
-      </w:r>
-      <w:r>
-        <w:rPr>
-          <w:sz w:val="24"/>
-          <w:szCs w:val="24"/>
-          <w:lang w:val="en-US"/>
-        </w:rPr>
-        <w:t xml:space="preserve"> player is used for reading the input for player two from the pc´s keyboard using the up and down arrows. What this task does is the same as preciously describe in task 3 but instead of listening for port c the task checks the message queue for the upward key stroke and the downward keystroke </w:t>
-      </w:r>
-      <w:r>
-        <w:rPr>
-          <w:sz w:val="24"/>
-          <w:szCs w:val="24"/>
-          <w:lang w:val="en-US"/>
-        </w:rPr>
-        <w:t>the message queue is derived from the serial connection task described earlier in this report.</w:t>
-      </w:r>
+        <w:t>Task 4 or as it is called in the system, Serial player is used for reading the input for player two</w:t>
+      </w:r>
+      <w:r>
+        <w:rPr>
+          <w:sz w:val="24"/>
+          <w:szCs w:val="24"/>
+          <w:lang w:val="en-US"/>
+        </w:rPr>
+        <w:t xml:space="preserve"> movement</w:t>
+      </w:r>
+      <w:r>
+        <w:rPr>
+          <w:sz w:val="24"/>
+          <w:szCs w:val="24"/>
+          <w:lang w:val="en-US"/>
+        </w:rPr>
+        <w:t xml:space="preserve"> from the pc´s keyboard using the up and down arrows</w:t>
+      </w:r>
+      <w:r>
+        <w:rPr>
+          <w:sz w:val="24"/>
+          <w:szCs w:val="24"/>
+          <w:lang w:val="en-US"/>
+        </w:rPr>
+        <w:t xml:space="preserve"> keys</w:t>
+      </w:r>
+      <w:r>
+        <w:rPr>
+          <w:sz w:val="24"/>
+          <w:szCs w:val="24"/>
+          <w:lang w:val="en-US"/>
+        </w:rPr>
+        <w:t>. What this task d</w:t>
+      </w:r>
+      <w:r>
+        <w:rPr>
+          <w:sz w:val="24"/>
+          <w:szCs w:val="24"/>
+          <w:lang w:val="en-US"/>
+        </w:rPr>
+        <w:t>oes is the same as prev</w:t>
+      </w:r>
+      <w:r>
+        <w:rPr>
+          <w:sz w:val="24"/>
+          <w:szCs w:val="24"/>
+          <w:lang w:val="en-US"/>
+        </w:rPr>
+        <w:t>iously describe</w:t>
+      </w:r>
+      <w:r>
+        <w:rPr>
+          <w:sz w:val="24"/>
+          <w:szCs w:val="24"/>
+          <w:lang w:val="en-US"/>
+        </w:rPr>
+        <w:t>d</w:t>
+      </w:r>
+      <w:r>
+        <w:rPr>
+          <w:sz w:val="24"/>
+          <w:szCs w:val="24"/>
+          <w:lang w:val="en-US"/>
+        </w:rPr>
+        <w:t xml:space="preserve"> in task 3 but instead of listening for port </w:t>
+      </w:r>
+      <w:r>
+        <w:rPr>
+          <w:sz w:val="24"/>
+          <w:szCs w:val="24"/>
+          <w:lang w:val="en-US"/>
+        </w:rPr>
+        <w:t>C</w:t>
+      </w:r>
+      <w:r>
+        <w:rPr>
+          <w:sz w:val="24"/>
+          <w:szCs w:val="24"/>
+          <w:lang w:val="en-US"/>
+        </w:rPr>
+        <w:t xml:space="preserve"> the task checks the message queue for the upward key stroke and the downward keystroke the message queue is derived from the serial connection task described earlier in this report.</w:t>
+      </w:r>
+    </w:p>
+    <w:p>
+      <w:pPr>
+        <w:rPr>
+          <w:sz w:val="24"/>
+          <w:szCs w:val="24"/>
+          <w:lang w:val="en-US"/>
+        </w:rPr>
+      </w:pPr>
     </w:p>
     <w:p>
       <w:pPr>
@@ -5327,7 +5609,7 @@
           <w:lang w:eastAsia="da-DK"/>
         </w:rPr>
       </w:pPr>
-      <w:bookmarkStart w:id="23" w:name="_Toc469569451"/>
+      <w:bookmarkStart w:id="21" w:name="_Toc469561293"/>
       <w:r>
         <w:rPr>
           <w:rStyle w:val="Overskrift3Tegn"/>
@@ -5335,7 +5617,7 @@
         </w:rPr>
         <w:t>Task 4 Player Pc Diagram</w:t>
       </w:r>
-      <w:bookmarkEnd w:id="23"/>
+      <w:bookmarkEnd w:id="21"/>
     </w:p>
     <w:p>
       <w:pPr>
@@ -5349,7 +5631,7 @@
           <w:lang w:eastAsia="da-DK"/>
         </w:rPr>
         <w:drawing>
-          <wp:inline distT="0" distB="0" distL="0" distR="0" wp14:anchorId="2B1C0E15" wp14:editId="1DFDA582">
+          <wp:inline distT="0" distB="0" distL="0" distR="0" wp14:anchorId="05D1232D" wp14:editId="433F1A36">
             <wp:extent cx="6120130" cy="4429760"/>
             <wp:effectExtent l="0" t="0" r="0" b="8890"/>
             <wp:docPr id="1" name="Billede 1"/>
@@ -5400,12 +5682,595 @@
     </w:p>
     <w:p>
       <w:pPr>
+        <w:pStyle w:val="Overskrift2"/>
+        <w:rPr>
+          <w:lang w:val="en-US"/>
+        </w:rPr>
+      </w:pPr>
+      <w:r>
+        <w:rPr>
+          <w:lang w:val="en-US"/>
+        </w:rPr>
+        <w:lastRenderedPageBreak/>
+        <w:t>Deadlines and priorities</w:t>
+      </w:r>
+    </w:p>
+    <w:p>
+      <w:pPr>
+        <w:rPr>
+          <w:lang w:val="en-US"/>
+        </w:rPr>
+      </w:pPr>
+      <w:r>
+        <w:rPr>
+          <w:lang w:val="en-US"/>
+        </w:rPr>
+        <w:t>The task with the smallest period will be the serial task. The original configuration for the serial connection is using 115200 baud rate, with no parity and one stop bits. This result in an effective data rate:</w:t>
+      </w:r>
+    </w:p>
+    <w:p>
+      <w:pPr>
+        <w:jc w:val="center"/>
+        <w:rPr>
+          <w:lang w:val="en-US"/>
+        </w:rPr>
+      </w:pPr>
+      <w:r>
+        <w:rPr>
+          <w:noProof/>
+          <w:lang w:eastAsia="da-DK"/>
+        </w:rPr>
+        <w:drawing>
+          <wp:inline distT="0" distB="0" distL="0" distR="0" wp14:anchorId="568B0653" wp14:editId="2E7E77C5">
+            <wp:extent cx="4584700" cy="614591"/>
+            <wp:effectExtent l="0" t="0" r="0" b="0"/>
+            <wp:docPr id="17" name="Picture 15"/>
+            <wp:cNvGraphicFramePr>
+              <a:graphicFrameLocks xmlns:a="http://schemas.openxmlformats.org/drawingml/2006/main" noChangeAspect="1"/>
+            </wp:cNvGraphicFramePr>
+            <a:graphic xmlns:a="http://schemas.openxmlformats.org/drawingml/2006/main">
+              <a:graphicData uri="http://schemas.openxmlformats.org/drawingml/2006/picture">
+                <pic:pic xmlns:pic="http://schemas.openxmlformats.org/drawingml/2006/picture">
+                  <pic:nvPicPr>
+                    <pic:cNvPr id="15" name="serial_framing.png"/>
+                    <pic:cNvPicPr/>
+                  </pic:nvPicPr>
+                  <pic:blipFill>
+                    <a:blip r:embed="rId21" cstate="print">
+                      <a:extLst>
+                        <a:ext uri="{28A0092B-C50C-407E-A947-70E740481C1C}">
+                          <a14:useLocalDpi xmlns:a14="http://schemas.microsoft.com/office/drawing/2010/main" val="0"/>
+                        </a:ext>
+                      </a:extLst>
+                    </a:blip>
+                    <a:stretch>
+                      <a:fillRect/>
+                    </a:stretch>
+                  </pic:blipFill>
+                  <pic:spPr>
+                    <a:xfrm>
+                      <a:off x="0" y="0"/>
+                      <a:ext cx="4643886" cy="622525"/>
+                    </a:xfrm>
+                    <a:prstGeom prst="rect">
+                      <a:avLst/>
+                    </a:prstGeom>
+                  </pic:spPr>
+                </pic:pic>
+              </a:graphicData>
+            </a:graphic>
+          </wp:inline>
+        </w:drawing>
+      </w:r>
+    </w:p>
+    <w:p>
+      <w:pPr>
+        <w:rPr>
+          <w:lang w:val="en-US"/>
+        </w:rPr>
+      </w:pPr>
+      <m:oMathPara>
+        <m:oMath>
+          <m:f>
+            <m:fPr>
+              <m:ctrlPr>
+                <w:rPr>
+                  <w:rFonts w:ascii="Cambria Math" w:hAnsi="Cambria Math"/>
+                  <w:i/>
+                  <w:lang w:val="en-US"/>
+                </w:rPr>
+              </m:ctrlPr>
+            </m:fPr>
+            <m:num>
+              <m:r>
+                <w:rPr>
+                  <w:rFonts w:ascii="Cambria Math" w:hAnsi="Cambria Math"/>
+                  <w:lang w:val="en-US"/>
+                </w:rPr>
+                <m:t>115200 baud</m:t>
+              </m:r>
+            </m:num>
+            <m:den>
+              <m:r>
+                <w:rPr>
+                  <w:rFonts w:ascii="Cambria Math" w:hAnsi="Cambria Math"/>
+                  <w:lang w:val="en-US"/>
+                </w:rPr>
+                <m:t>10 bits</m:t>
+              </m:r>
+            </m:den>
+          </m:f>
+          <m:r>
+            <w:rPr>
+              <w:rFonts w:ascii="Cambria Math" w:hAnsi="Cambria Math"/>
+              <w:lang w:val="en-US"/>
+            </w:rPr>
+            <m:t xml:space="preserve"> =11520 bytes/second </m:t>
+          </m:r>
+        </m:oMath>
+      </m:oMathPara>
+    </w:p>
+    <w:p>
+      <w:pPr>
+        <w:rPr>
+          <w:rFonts w:cstheme="minorHAnsi"/>
+          <w:lang w:val="en-US"/>
+        </w:rPr>
+      </w:pPr>
+      <w:r>
+        <w:rPr>
+          <w:lang w:val="en-US"/>
+        </w:rPr>
+        <w:t xml:space="preserve">This means, that the serial ports </w:t>
+      </w:r>
+      <w:proofErr w:type="spellStart"/>
+      <w:r>
+        <w:rPr>
+          <w:lang w:val="en-US"/>
+        </w:rPr>
+        <w:t>rx</w:t>
+      </w:r>
+      <w:proofErr w:type="spellEnd"/>
+      <w:r>
+        <w:rPr>
+          <w:lang w:val="en-US"/>
+        </w:rPr>
+        <w:t xml:space="preserve"> register will be full in every 86.81 </w:t>
+      </w:r>
+      <w:proofErr w:type="spellStart"/>
+      <w:r>
+        <w:rPr>
+          <w:rFonts w:cstheme="minorHAnsi"/>
+          <w:lang w:val="en-US"/>
+        </w:rPr>
+        <w:t>μs</w:t>
+      </w:r>
+      <w:proofErr w:type="spellEnd"/>
+      <w:r>
+        <w:rPr>
+          <w:rFonts w:cstheme="minorHAnsi"/>
+          <w:lang w:val="en-US"/>
+        </w:rPr>
+        <w:t xml:space="preserve"> as:</w:t>
+      </w:r>
+    </w:p>
+    <w:p>
+      <w:pPr>
+        <w:rPr>
+          <w:rFonts w:eastAsiaTheme="minorEastAsia"/>
+          <w:lang w:val="en-US"/>
+        </w:rPr>
+      </w:pPr>
+      <m:oMathPara>
+        <m:oMath>
+          <m:f>
+            <m:fPr>
+              <m:ctrlPr>
+                <w:rPr>
+                  <w:rFonts w:ascii="Cambria Math" w:hAnsi="Cambria Math"/>
+                  <w:i/>
+                  <w:lang w:val="en-US"/>
+                </w:rPr>
+              </m:ctrlPr>
+            </m:fPr>
+            <m:num>
+              <m:r>
+                <w:rPr>
+                  <w:rFonts w:ascii="Cambria Math" w:hAnsi="Cambria Math"/>
+                  <w:lang w:val="en-US"/>
+                </w:rPr>
+                <m:t>1s</m:t>
+              </m:r>
+            </m:num>
+            <m:den>
+              <m:r>
+                <w:rPr>
+                  <w:rFonts w:ascii="Cambria Math" w:hAnsi="Cambria Math"/>
+                  <w:lang w:val="en-US"/>
+                </w:rPr>
+                <m:t>11520</m:t>
+              </m:r>
+            </m:den>
+          </m:f>
+          <m:r>
+            <w:rPr>
+              <w:rFonts w:ascii="Cambria Math" w:hAnsi="Cambria Math"/>
+              <w:lang w:val="en-US"/>
+            </w:rPr>
+            <m:t>=8.681*</m:t>
+          </m:r>
+          <m:sSup>
+            <m:sSupPr>
+              <m:ctrlPr>
+                <w:rPr>
+                  <w:rFonts w:ascii="Cambria Math" w:hAnsi="Cambria Math"/>
+                  <w:i/>
+                  <w:lang w:val="en-US"/>
+                </w:rPr>
+              </m:ctrlPr>
+            </m:sSupPr>
+            <m:e>
+              <m:r>
+                <w:rPr>
+                  <w:rFonts w:ascii="Cambria Math" w:hAnsi="Cambria Math"/>
+                  <w:lang w:val="en-US"/>
+                </w:rPr>
+                <m:t>10</m:t>
+              </m:r>
+            </m:e>
+            <m:sup>
+              <m:r>
+                <w:rPr>
+                  <w:rFonts w:ascii="Cambria Math" w:hAnsi="Cambria Math"/>
+                  <w:lang w:val="en-US"/>
+                </w:rPr>
+                <m:t>-5</m:t>
+              </m:r>
+            </m:sup>
+          </m:sSup>
+          <m:r>
+            <w:rPr>
+              <w:rFonts w:ascii="Cambria Math" w:hAnsi="Cambria Math"/>
+              <w:lang w:val="en-US"/>
+            </w:rPr>
+            <m:t>s</m:t>
+          </m:r>
+        </m:oMath>
+      </m:oMathPara>
+    </w:p>
+    <w:p>
+      <w:pPr>
+        <w:rPr>
+          <w:rFonts w:eastAsiaTheme="minorEastAsia"/>
+          <w:lang w:val="en-US"/>
+        </w:rPr>
+      </w:pPr>
+      <w:r>
+        <w:rPr>
+          <w:rFonts w:eastAsiaTheme="minorEastAsia"/>
+          <w:lang w:val="en-US"/>
+        </w:rPr>
+        <w:t>The queue for the serial driver is 30 bytes deep, therefore the empty queue will be filled in:</w:t>
+      </w:r>
+    </w:p>
+    <w:p>
+      <w:pPr>
+        <w:rPr>
+          <w:rFonts w:eastAsiaTheme="minorEastAsia"/>
+          <w:lang w:val="en-US"/>
+        </w:rPr>
+      </w:pPr>
+      <m:oMathPara>
+        <m:oMath>
+          <m:r>
+            <w:rPr>
+              <w:rFonts w:ascii="Cambria Math" w:hAnsi="Cambria Math"/>
+              <w:lang w:val="en-US"/>
+            </w:rPr>
+            <m:t>30*86.81</m:t>
+          </m:r>
+          <m:r>
+            <m:rPr>
+              <m:sty m:val="p"/>
+            </m:rPr>
+            <w:rPr>
+              <w:rFonts w:ascii="Cambria Math" w:hAnsi="Cambria Math" w:cstheme="minorHAnsi"/>
+              <w:lang w:val="en-US"/>
+            </w:rPr>
+            <m:t>μs</m:t>
+          </m:r>
+          <m:r>
+            <m:rPr>
+              <m:sty m:val="p"/>
+            </m:rPr>
+            <w:rPr>
+              <w:rFonts w:ascii="Cambria Math" w:cstheme="minorHAnsi"/>
+              <w:lang w:val="en-US"/>
+            </w:rPr>
+            <m:t xml:space="preserve">=2604.3 </m:t>
+          </m:r>
+          <m:r>
+            <m:rPr>
+              <m:sty m:val="p"/>
+            </m:rPr>
+            <w:rPr>
+              <w:rFonts w:ascii="Cambria Math" w:hAnsi="Cambria Math" w:cstheme="minorHAnsi"/>
+              <w:lang w:val="en-US"/>
+            </w:rPr>
+            <m:t>μs ≈2.6 ms</m:t>
+          </m:r>
+          <m:r>
+            <m:rPr>
+              <m:sty m:val="p"/>
+            </m:rPr>
+            <w:rPr>
+              <w:rFonts w:ascii="Cambria Math" w:cstheme="minorHAnsi"/>
+              <w:lang w:val="en-US"/>
+            </w:rPr>
+            <m:t xml:space="preserve"> </m:t>
+          </m:r>
+        </m:oMath>
+      </m:oMathPara>
+    </w:p>
+    <w:p>
+      <w:pPr>
+        <w:rPr>
+          <w:rFonts w:eastAsiaTheme="minorEastAsia"/>
+          <w:lang w:val="en-US"/>
+        </w:rPr>
+      </w:pPr>
+      <w:r>
+        <w:rPr>
+          <w:rFonts w:eastAsiaTheme="minorEastAsia"/>
+          <w:lang w:val="en-US"/>
+        </w:rPr>
+        <w:t xml:space="preserve">The deadline for the serial task should be less than 2.6ms to prevent data loss. As the periods in </w:t>
+      </w:r>
+      <w:proofErr w:type="spellStart"/>
+      <w:r>
+        <w:rPr>
+          <w:rFonts w:eastAsiaTheme="minorEastAsia"/>
+          <w:lang w:val="en-US"/>
+        </w:rPr>
+        <w:t>FreeRTOS</w:t>
+      </w:r>
+      <w:proofErr w:type="spellEnd"/>
+      <w:r>
+        <w:rPr>
+          <w:rFonts w:eastAsiaTheme="minorEastAsia"/>
+          <w:lang w:val="en-US"/>
+        </w:rPr>
+        <w:t xml:space="preserve"> can be setup with system ticks and the given configuration uses 1000 ticks/s rate, that results in 1ms/tick, the period can only be either 1ms or 2ms. The 2ms is more preferable as it leaves more computation time for other tasks as its own computation time is expected to be minimal, even though the expected depth of the queue is around 23-24 bytes at continuous serial transmission. To guarantee that the serial task always gets the needed computation time, it should be the highest priority task.</w:t>
+      </w:r>
+    </w:p>
+    <w:p>
+      <w:pPr>
+        <w:rPr>
+          <w:rFonts w:eastAsiaTheme="minorEastAsia"/>
+          <w:lang w:val="en-US"/>
+        </w:rPr>
+      </w:pPr>
+      <w:r>
+        <w:rPr>
+          <w:rFonts w:eastAsiaTheme="minorEastAsia"/>
+          <w:lang w:val="en-US"/>
+        </w:rPr>
+        <w:t>The game tasks period should be set according to the desired ball speed. The game task however also controls the two player tasks and uses all of their shared resources, it is ideal for the task to have higher priority than them, to prevent deadlocks.</w:t>
+      </w:r>
+    </w:p>
+    <w:p>
+      <w:pPr>
+        <w:rPr>
+          <w:rFonts w:eastAsiaTheme="minorEastAsia"/>
+          <w:lang w:val="en-US"/>
+        </w:rPr>
+      </w:pPr>
+      <w:r>
+        <w:rPr>
+          <w:rFonts w:eastAsiaTheme="minorEastAsia"/>
+          <w:lang w:val="en-US"/>
+        </w:rPr>
+        <w:t>The two game tasks are non-critical. Their period should be set according to their desired movement speed. As they share the screen resource it would be good to have one of them at higher priority than the other.</w:t>
+      </w:r>
+    </w:p>
+    <w:p>
+      <w:pPr>
+        <w:rPr>
+          <w:rFonts w:eastAsiaTheme="minorEastAsia"/>
+          <w:lang w:val="en-US"/>
+        </w:rPr>
+      </w:pPr>
+      <w:r>
+        <w:rPr>
+          <w:rFonts w:eastAsiaTheme="minorEastAsia"/>
+          <w:lang w:val="en-US"/>
+        </w:rPr>
+        <w:t>The conclude this:</w:t>
+      </w:r>
+    </w:p>
+    <w:p>
+      <w:pPr>
+        <w:pStyle w:val="Listeafsnit"/>
+        <w:numPr>
+          <w:ilvl w:val="0"/>
+          <w:numId w:val="5"/>
+        </w:numPr>
+        <w:rPr>
+          <w:rFonts w:eastAsiaTheme="minorEastAsia"/>
+          <w:lang w:val="en-US"/>
+        </w:rPr>
+      </w:pPr>
+      <w:r>
+        <w:rPr>
+          <w:rFonts w:eastAsiaTheme="minorEastAsia"/>
+          <w:lang w:val="en-US"/>
+        </w:rPr>
+        <w:t>Serial task</w:t>
+      </w:r>
+      <w:r>
+        <w:rPr>
+          <w:rFonts w:eastAsiaTheme="minorEastAsia"/>
+          <w:lang w:val="en-US"/>
+        </w:rPr>
+        <w:tab/>
+        <w:t>Priority: 4</w:t>
+      </w:r>
+      <w:r>
+        <w:rPr>
+          <w:rFonts w:eastAsiaTheme="minorEastAsia"/>
+          <w:lang w:val="en-US"/>
+        </w:rPr>
+        <w:tab/>
+        <w:t>Period: 2ms</w:t>
+      </w:r>
+    </w:p>
+    <w:p>
+      <w:pPr>
+        <w:pStyle w:val="Listeafsnit"/>
+        <w:numPr>
+          <w:ilvl w:val="0"/>
+          <w:numId w:val="5"/>
+        </w:numPr>
+        <w:rPr>
+          <w:rFonts w:eastAsiaTheme="minorEastAsia"/>
+          <w:lang w:val="en-US"/>
+        </w:rPr>
+      </w:pPr>
+      <w:r>
+        <w:rPr>
+          <w:rFonts w:eastAsiaTheme="minorEastAsia"/>
+          <w:lang w:val="en-US"/>
+        </w:rPr>
+        <w:t>Game task</w:t>
+      </w:r>
+      <w:r>
+        <w:rPr>
+          <w:rFonts w:eastAsiaTheme="minorEastAsia"/>
+          <w:lang w:val="en-US"/>
+        </w:rPr>
+        <w:tab/>
+        <w:t>Priority: 3</w:t>
+      </w:r>
+      <w:r>
+        <w:rPr>
+          <w:rFonts w:eastAsiaTheme="minorEastAsia"/>
+          <w:lang w:val="en-US"/>
+        </w:rPr>
+        <w:tab/>
+        <w:t>Period: to be determined</w:t>
+      </w:r>
+    </w:p>
+    <w:p>
+      <w:pPr>
+        <w:pStyle w:val="Listeafsnit"/>
+        <w:numPr>
+          <w:ilvl w:val="0"/>
+          <w:numId w:val="5"/>
+        </w:numPr>
+        <w:rPr>
+          <w:rFonts w:eastAsiaTheme="minorEastAsia"/>
+          <w:lang w:val="en-US"/>
+        </w:rPr>
+      </w:pPr>
+      <w:r>
+        <w:rPr>
+          <w:rFonts w:eastAsiaTheme="minorEastAsia"/>
+          <w:lang w:val="en-US"/>
+        </w:rPr>
+        <w:t>Local player task</w:t>
+      </w:r>
+      <w:r>
+        <w:rPr>
+          <w:rFonts w:eastAsiaTheme="minorEastAsia"/>
+          <w:lang w:val="en-US"/>
+        </w:rPr>
+        <w:tab/>
+        <w:t>Priority: 2</w:t>
+      </w:r>
+      <w:r>
+        <w:rPr>
+          <w:rFonts w:eastAsiaTheme="minorEastAsia"/>
+          <w:lang w:val="en-US"/>
+        </w:rPr>
+        <w:tab/>
+        <w:t>Period: to be determined</w:t>
+      </w:r>
+    </w:p>
+    <w:p>
+      <w:pPr>
+        <w:pStyle w:val="Listeafsnit"/>
+        <w:numPr>
+          <w:ilvl w:val="0"/>
+          <w:numId w:val="5"/>
+        </w:numPr>
+        <w:rPr>
+          <w:rFonts w:eastAsiaTheme="minorEastAsia"/>
+          <w:lang w:val="en-US"/>
+        </w:rPr>
+      </w:pPr>
+      <w:r>
+        <w:rPr>
+          <w:rFonts w:eastAsiaTheme="minorEastAsia"/>
+          <w:lang w:val="en-US"/>
+        </w:rPr>
+        <w:t>Serial player task</w:t>
+      </w:r>
+      <w:r>
+        <w:rPr>
+          <w:rFonts w:eastAsiaTheme="minorEastAsia"/>
+          <w:lang w:val="en-US"/>
+        </w:rPr>
+        <w:tab/>
+        <w:t>Priority: 1</w:t>
+      </w:r>
+      <w:r>
+        <w:rPr>
+          <w:rFonts w:eastAsiaTheme="minorEastAsia"/>
+          <w:lang w:val="en-US"/>
+        </w:rPr>
+        <w:tab/>
+        <w:t>Period: to be determined</w:t>
+      </w:r>
+    </w:p>
+    <w:p>
+      <w:pPr>
+        <w:rPr>
+          <w:rFonts w:eastAsiaTheme="minorEastAsia"/>
+          <w:lang w:val="en-US"/>
+        </w:rPr>
+      </w:pPr>
+      <w:r>
+        <w:rPr>
+          <w:rFonts w:eastAsiaTheme="minorEastAsia"/>
+          <w:lang w:val="en-US"/>
+        </w:rPr>
+        <w:t>If the serial task uses so much computation time that it can empty the queue before the next cycle, or the other tasks can get enough computation time to finish, the baud rate has to be changed to smaller. Halving the baud rate would result in doubled deadline.</w:t>
+      </w:r>
+    </w:p>
+    <w:p>
+      <w:pPr>
+        <w:rPr>
+          <w:rFonts w:asciiTheme="majorHAnsi" w:eastAsiaTheme="majorEastAsia" w:hAnsiTheme="majorHAnsi" w:cstheme="majorBidi"/>
+          <w:color w:val="2E74B5" w:themeColor="accent1" w:themeShade="BF"/>
+          <w:sz w:val="32"/>
+          <w:szCs w:val="32"/>
+          <w:lang w:val="en-US"/>
+        </w:rPr>
+      </w:pPr>
+      <w:r>
+        <w:rPr>
+          <w:lang w:val="en-US"/>
+        </w:rPr>
+        <w:br w:type="page"/>
+      </w:r>
+    </w:p>
+    <w:p>
+      <w:pPr>
         <w:pStyle w:val="Overskrift1"/>
         <w:rPr>
           <w:lang w:val="en-US"/>
         </w:rPr>
       </w:pPr>
-      <w:bookmarkStart w:id="24" w:name="_Toc469569452"/>
       <w:r>
         <w:rPr>
           <w:lang w:val="en-US"/>
@@ -5419,7 +6284,7 @@
         </w:rPr>
         <w:t>.</w:t>
       </w:r>
-      <w:bookmarkEnd w:id="24"/>
+      <w:bookmarkEnd w:id="8"/>
       <w:r>
         <w:rPr>
           <w:lang w:val="en-US"/>
@@ -5525,7 +6390,7 @@
                     <pic:cNvPicPr/>
                   </pic:nvPicPr>
                   <pic:blipFill>
-                    <a:blip r:embed="rId21">
+                    <a:blip r:embed="rId22">
                       <a:extLst>
                         <a:ext uri="{28A0092B-C50C-407E-A947-70E740481C1C}">
                           <a14:useLocalDpi xmlns:a14="http://schemas.microsoft.com/office/drawing/2010/main" val="0"/>
@@ -5681,7 +6546,7 @@
                     <pic:cNvPicPr/>
                   </pic:nvPicPr>
                   <pic:blipFill>
-                    <a:blip r:embed="rId22">
+                    <a:blip r:embed="rId23">
                       <a:extLst>
                         <a:ext uri="{28A0092B-C50C-407E-A947-70E740481C1C}">
                           <a14:useLocalDpi xmlns:a14="http://schemas.microsoft.com/office/drawing/2010/main" val="0"/>
@@ -5784,7 +6649,7 @@
                     <pic:cNvPicPr/>
                   </pic:nvPicPr>
                   <pic:blipFill>
-                    <a:blip r:embed="rId23">
+                    <a:blip r:embed="rId24">
                       <a:extLst>
                         <a:ext uri="{28A0092B-C50C-407E-A947-70E740481C1C}">
                           <a14:useLocalDpi xmlns:a14="http://schemas.microsoft.com/office/drawing/2010/main" val="0"/>
@@ -6099,7 +6964,7 @@
                     <pic:cNvPicPr/>
                   </pic:nvPicPr>
                   <pic:blipFill>
-                    <a:blip r:embed="rId24">
+                    <a:blip r:embed="rId25">
                       <a:extLst>
                         <a:ext uri="{28A0092B-C50C-407E-A947-70E740481C1C}">
                           <a14:useLocalDpi xmlns:a14="http://schemas.microsoft.com/office/drawing/2010/main" val="0"/>
@@ -6171,7 +7036,7 @@
                     <pic:cNvPicPr/>
                   </pic:nvPicPr>
                   <pic:blipFill>
-                    <a:blip r:embed="rId25">
+                    <a:blip r:embed="rId26">
                       <a:extLst>
                         <a:ext uri="{28A0092B-C50C-407E-A947-70E740481C1C}">
                           <a14:useLocalDpi xmlns:a14="http://schemas.microsoft.com/office/drawing/2010/main" val="0"/>
@@ -6222,7 +7087,7 @@
           <w:lang w:val="en-US"/>
         </w:rPr>
       </w:pPr>
-      <w:bookmarkStart w:id="25" w:name="_Toc469569453"/>
+      <w:bookmarkStart w:id="22" w:name="_Toc469569453"/>
       <w:r>
         <w:rPr>
           <w:lang w:val="en-US"/>
@@ -6230,148 +7095,149 @@
         <w:lastRenderedPageBreak/>
         <w:t>Test.</w:t>
       </w:r>
+      <w:bookmarkEnd w:id="22"/>
+    </w:p>
+    <w:p>
+      <w:pPr>
+        <w:rPr>
+          <w:lang w:val="en-US"/>
+        </w:rPr>
+      </w:pPr>
+      <w:proofErr w:type="spellStart"/>
+      <w:r>
+        <w:rPr>
+          <w:lang w:val="en-US"/>
+        </w:rPr>
+        <w:t>Picoscope</w:t>
+      </w:r>
+      <w:proofErr w:type="spellEnd"/>
+      <w:r>
+        <w:rPr>
+          <w:lang w:val="en-US"/>
+        </w:rPr>
+        <w:t xml:space="preserve"> and calculations here</w:t>
+      </w:r>
+    </w:p>
+    <w:p>
+      <w:pPr>
+        <w:pStyle w:val="Overskrift2"/>
+        <w:rPr>
+          <w:lang w:val="en-US"/>
+        </w:rPr>
+      </w:pPr>
+      <w:bookmarkStart w:id="23" w:name="_Toc469569454"/>
+      <w:r>
+        <w:rPr>
+          <w:lang w:val="en-US"/>
+        </w:rPr>
+        <w:t>System timeline.</w:t>
+      </w:r>
+      <w:bookmarkEnd w:id="23"/>
+    </w:p>
+    <w:p>
+      <w:pPr>
+        <w:rPr>
+          <w:lang w:val="en-US"/>
+        </w:rPr>
+      </w:pPr>
+    </w:p>
+    <w:p>
+      <w:pPr>
+        <w:pStyle w:val="Overskrift1"/>
+        <w:rPr>
+          <w:lang w:val="en-US"/>
+        </w:rPr>
+      </w:pPr>
+      <w:bookmarkStart w:id="24" w:name="_Toc469569458"/>
+      <w:bookmarkStart w:id="25" w:name="_Toc469561297"/>
+      <w:r>
+        <w:rPr>
+          <w:lang w:val="en-US"/>
+        </w:rPr>
+        <w:t>Result</w:t>
+      </w:r>
+      <w:r>
+        <w:rPr>
+          <w:lang w:val="en-US"/>
+        </w:rPr>
+        <w:t>.</w:t>
+      </w:r>
       <w:bookmarkEnd w:id="25"/>
     </w:p>
     <w:p>
       <w:pPr>
         <w:rPr>
-          <w:lang w:val="en-US"/>
-        </w:rPr>
-      </w:pPr>
-      <w:proofErr w:type="spellStart"/>
-      <w:r>
-        <w:rPr>
-          <w:lang w:val="en-US"/>
-        </w:rPr>
-        <w:t>Picoscope</w:t>
-      </w:r>
-      <w:proofErr w:type="spellEnd"/>
-      <w:r>
-        <w:rPr>
-          <w:lang w:val="en-US"/>
-        </w:rPr>
-        <w:t xml:space="preserve"> and calculations here</w:t>
-      </w:r>
-    </w:p>
-    <w:p>
-      <w:pPr>
-        <w:pStyle w:val="Overskrift2"/>
-        <w:rPr>
-          <w:lang w:val="en-US"/>
-        </w:rPr>
-      </w:pPr>
-      <w:bookmarkStart w:id="26" w:name="_Toc469569454"/>
-      <w:r>
-        <w:rPr>
-          <w:lang w:val="en-US"/>
-        </w:rPr>
-        <w:t>System timeline.</w:t>
+          <w:rFonts w:cstheme="minorHAnsi"/>
+          <w:sz w:val="24"/>
+          <w:szCs w:val="24"/>
+          <w:lang w:val="en-US"/>
+        </w:rPr>
+      </w:pPr>
+      <w:r>
+        <w:rPr>
+          <w:sz w:val="24"/>
+          <w:szCs w:val="24"/>
+          <w:lang w:val="en-US"/>
+        </w:rPr>
+        <w:t>In the result part, we have concluded from o</w:t>
+      </w:r>
+      <w:r>
+        <w:rPr>
+          <w:sz w:val="24"/>
+          <w:szCs w:val="24"/>
+          <w:lang w:val="en-US"/>
+        </w:rPr>
+        <w:t>ur testing of the Ping pong game.</w:t>
+      </w:r>
+      <w:r>
+        <w:rPr>
+          <w:sz w:val="24"/>
+          <w:szCs w:val="24"/>
+          <w:lang w:val="en-US"/>
+        </w:rPr>
+        <w:t xml:space="preserve"> </w:t>
+      </w:r>
+      <w:r>
+        <w:rPr>
+          <w:sz w:val="24"/>
+          <w:szCs w:val="24"/>
+          <w:lang w:val="en-US"/>
+        </w:rPr>
+        <w:t>W</w:t>
+      </w:r>
+      <w:r>
+        <w:rPr>
+          <w:sz w:val="24"/>
+          <w:szCs w:val="24"/>
+          <w:lang w:val="en-US"/>
+        </w:rPr>
+        <w:t>hat functions are working and what functions are not working. Every required and necessary function are listed below as working or not working.</w:t>
+      </w:r>
+      <w:r>
+        <w:rPr>
+          <w:rFonts w:cstheme="minorHAnsi"/>
+          <w:sz w:val="24"/>
+          <w:szCs w:val="24"/>
+          <w:lang w:val="en-US"/>
+        </w:rPr>
+        <w:t xml:space="preserve"> </w:t>
+      </w:r>
+    </w:p>
+    <w:p>
+      <w:pPr>
+        <w:pStyle w:val="Overskrift3"/>
+        <w:rPr>
+          <w:lang w:val="en-US"/>
+        </w:rPr>
+      </w:pPr>
+      <w:bookmarkStart w:id="26" w:name="_Toc469561298"/>
+      <w:r>
+        <w:rPr>
+          <w:lang w:val="en-US"/>
+        </w:rPr>
+        <w:t>Working:</w:t>
       </w:r>
       <w:bookmarkEnd w:id="26"/>
-    </w:p>
-    <w:p>
-      <w:pPr>
-        <w:rPr>
-          <w:lang w:val="en-US"/>
-        </w:rPr>
-      </w:pPr>
-    </w:p>
-    <w:p>
-      <w:pPr>
-        <w:pStyle w:val="Overskrift1"/>
-        <w:rPr>
-          <w:lang w:val="en-US"/>
-        </w:rPr>
-      </w:pPr>
-      <w:bookmarkStart w:id="27" w:name="_Toc469569455"/>
-      <w:r>
-        <w:rPr>
-          <w:lang w:val="en-US"/>
-        </w:rPr>
-        <w:t>Result</w:t>
-      </w:r>
-      <w:r>
-        <w:rPr>
-          <w:lang w:val="en-US"/>
-        </w:rPr>
-        <w:t>.</w:t>
-      </w:r>
-      <w:bookmarkEnd w:id="27"/>
-    </w:p>
-    <w:p>
-      <w:pPr>
-        <w:rPr>
-          <w:rFonts w:cstheme="minorHAnsi"/>
-          <w:sz w:val="24"/>
-          <w:szCs w:val="24"/>
-          <w:lang w:val="en-US"/>
-        </w:rPr>
-      </w:pPr>
-      <w:r>
-        <w:rPr>
-          <w:sz w:val="24"/>
-          <w:szCs w:val="24"/>
-          <w:lang w:val="en-US"/>
-        </w:rPr>
-        <w:t xml:space="preserve">In the result part, we have concluded from our testing of the Ping pong game what functions are working and what functions are not working. </w:t>
-      </w:r>
-      <w:r>
-        <w:rPr>
-          <w:sz w:val="24"/>
-          <w:szCs w:val="24"/>
-          <w:lang w:val="en-US"/>
-        </w:rPr>
-        <w:t xml:space="preserve">Every </w:t>
-      </w:r>
-      <w:r>
-        <w:rPr>
-          <w:sz w:val="24"/>
-          <w:szCs w:val="24"/>
-          <w:lang w:val="en-US"/>
-        </w:rPr>
-        <w:t>required and necessary</w:t>
-      </w:r>
-      <w:r>
-        <w:rPr>
-          <w:sz w:val="24"/>
-          <w:szCs w:val="24"/>
-          <w:lang w:val="en-US"/>
-        </w:rPr>
-        <w:t xml:space="preserve"> function</w:t>
-      </w:r>
-      <w:r>
-        <w:rPr>
-          <w:sz w:val="24"/>
-          <w:szCs w:val="24"/>
-          <w:lang w:val="en-US"/>
-        </w:rPr>
-        <w:t xml:space="preserve"> are listed below as working or not working.</w:t>
-      </w:r>
-      <w:r>
-        <w:rPr>
-          <w:rFonts w:cstheme="minorHAnsi"/>
-          <w:sz w:val="24"/>
-          <w:szCs w:val="24"/>
-          <w:lang w:val="en-US"/>
-        </w:rPr>
-        <w:t xml:space="preserve"> </w:t>
-      </w:r>
-    </w:p>
-    <w:p>
-      <w:pPr>
-        <w:pStyle w:val="Overskrift3"/>
-        <w:rPr>
-          <w:lang w:val="en-US"/>
-        </w:rPr>
-      </w:pPr>
-      <w:bookmarkStart w:id="28" w:name="_Toc469569456"/>
-      <w:r>
-        <w:rPr>
-          <w:lang w:val="en-US"/>
-        </w:rPr>
-        <w:t>Working:</w:t>
-      </w:r>
-      <w:bookmarkEnd w:id="28"/>
       <w:r>
         <w:rPr>
           <w:lang w:val="en-US"/>
@@ -6496,17 +7362,7 @@
           <w:szCs w:val="24"/>
           <w:lang w:val="en-US"/>
         </w:rPr>
-        <w:t xml:space="preserve">input from </w:t>
-      </w:r>
-      <w:r>
-        <w:rPr>
-          <w:rFonts w:cstheme="minorHAnsi"/>
-          <w:color w:val="000000"/>
-          <w:sz w:val="24"/>
-          <w:szCs w:val="24"/>
-          <w:lang w:val="en-US"/>
-        </w:rPr>
-        <w:t>joystick (Local player moves)</w:t>
+        <w:t>input from joystick (Local player moves)</w:t>
       </w:r>
     </w:p>
     <w:p>
@@ -6536,27 +7392,7 @@
           <w:szCs w:val="24"/>
           <w:lang w:val="en-US"/>
         </w:rPr>
-        <w:t xml:space="preserve">input from </w:t>
-      </w:r>
-      <w:r>
-        <w:rPr>
-          <w:rFonts w:cstheme="minorHAnsi"/>
-          <w:color w:val="000000"/>
-          <w:sz w:val="24"/>
-          <w:szCs w:val="24"/>
-          <w:lang w:val="en-US"/>
-        </w:rPr>
-        <w:t>Computer (Serial player moves)</w:t>
-      </w:r>
-      <w:r>
-        <w:rPr>
-          <w:rFonts w:cstheme="minorHAnsi"/>
-          <w:color w:val="000000"/>
-          <w:sz w:val="24"/>
-          <w:szCs w:val="24"/>
-          <w:lang w:val="en-US"/>
-        </w:rPr>
-        <w:t xml:space="preserve"> </w:t>
+        <w:t xml:space="preserve">input from Computer (Serial player moves) </w:t>
       </w:r>
     </w:p>
     <w:p>
@@ -6616,27 +7452,7 @@
           <w:szCs w:val="24"/>
           <w:lang w:val="en-US"/>
         </w:rPr>
-        <w:t>D</w:t>
-      </w:r>
-      <w:r>
-        <w:rPr>
-          <w:rFonts w:cstheme="minorHAnsi"/>
-          <w:color w:val="000000"/>
-          <w:sz w:val="24"/>
-          <w:szCs w:val="24"/>
-          <w:lang w:val="en-US"/>
-        </w:rPr>
-        <w:t xml:space="preserve">isplay working </w:t>
-      </w:r>
-      <w:r>
-        <w:rPr>
-          <w:rFonts w:cstheme="minorHAnsi"/>
-          <w:color w:val="000000"/>
-          <w:sz w:val="24"/>
-          <w:szCs w:val="24"/>
-          <w:lang w:val="en-US"/>
-        </w:rPr>
-        <w:t>as interrupt</w:t>
+        <w:t>Display working as interrupt</w:t>
       </w:r>
     </w:p>
     <w:p>
@@ -6666,7 +7482,7 @@
           <w:szCs w:val="24"/>
           <w:lang w:val="en-US"/>
         </w:rPr>
-        <w:t>Protocol working.</w:t>
+        <w:t>Protocol working</w:t>
       </w:r>
     </w:p>
     <w:p>
@@ -6691,14 +7507,14 @@
           <w:lang w:val="en-US"/>
         </w:rPr>
       </w:pPr>
-      <w:bookmarkStart w:id="29" w:name="_Toc469569457"/>
+      <w:bookmarkStart w:id="27" w:name="_Toc469561299"/>
       <w:r>
         <w:rPr>
           <w:lang w:val="en-US"/>
         </w:rPr>
         <w:t>Not working:</w:t>
       </w:r>
-      <w:bookmarkEnd w:id="29"/>
+      <w:bookmarkEnd w:id="27"/>
       <w:r>
         <w:rPr>
           <w:lang w:val="en-US"/>
@@ -6731,7 +7547,17 @@
           <w:szCs w:val="24"/>
           <w:lang w:val="en-US"/>
         </w:rPr>
-        <w:t xml:space="preserve">CLC not implemented </w:t>
+        <w:t>CR</w:t>
+      </w:r>
+      <w:r>
+        <w:rPr>
+          <w:rFonts w:cstheme="minorHAnsi"/>
+          <w:color w:val="000000"/>
+          <w:sz w:val="24"/>
+          <w:szCs w:val="24"/>
+          <w:lang w:val="en-US"/>
+        </w:rPr>
+        <w:t xml:space="preserve">C not implemented </w:t>
       </w:r>
     </w:p>
     <w:p>
@@ -6797,7 +7623,8 @@
           <w:lang w:val="en-US"/>
         </w:rPr>
       </w:pPr>
-      <w:bookmarkStart w:id="30" w:name="_Toc469569458"/>
+      <w:bookmarkStart w:id="28" w:name="_GoBack"/>
+      <w:bookmarkEnd w:id="28"/>
       <w:r>
         <w:rPr>
           <w:lang w:val="en-US"/>
@@ -6810,7 +7637,7 @@
         </w:rPr>
         <w:t>.</w:t>
       </w:r>
-      <w:bookmarkEnd w:id="30"/>
+      <w:bookmarkEnd w:id="24"/>
     </w:p>
     <w:p>
       <w:pPr>
@@ -6860,7 +7687,7 @@
           <w:lang w:val="en-US"/>
         </w:rPr>
       </w:pPr>
-      <w:bookmarkStart w:id="31" w:name="_Toc469569459"/>
+      <w:bookmarkStart w:id="29" w:name="_Toc469569459"/>
       <w:r>
         <w:rPr>
           <w:lang w:val="en-US"/>
@@ -6873,7 +7700,7 @@
         </w:rPr>
         <w:t>.</w:t>
       </w:r>
-      <w:bookmarkEnd w:id="31"/>
+      <w:bookmarkEnd w:id="29"/>
       <w:r>
         <w:rPr>
           <w:lang w:val="en-US"/>
@@ -6894,23 +7721,22 @@
         <w:br w:type="page"/>
       </w:r>
     </w:p>
-    <w:bookmarkStart w:id="32" w:name="_Toc469569460" w:displacedByCustomXml="next"/>
+    <w:bookmarkStart w:id="30" w:name="_Toc469569460" w:displacedByCustomXml="next"/>
     <w:sdt>
       <w:sdtPr>
+        <w:rPr>
+          <w:rFonts w:asciiTheme="minorHAnsi" w:eastAsiaTheme="minorHAnsi" w:hAnsiTheme="minorHAnsi" w:cstheme="minorBidi"/>
+          <w:color w:val="auto"/>
+          <w:sz w:val="22"/>
+          <w:szCs w:val="22"/>
+        </w:rPr>
         <w:id w:val="-405231272"/>
         <w:docPartObj>
           <w:docPartGallery w:val="Bibliographies"/>
           <w:docPartUnique/>
         </w:docPartObj>
       </w:sdtPr>
-      <w:sdtEndPr>
-        <w:rPr>
-          <w:rFonts w:asciiTheme="minorHAnsi" w:eastAsiaTheme="minorHAnsi" w:hAnsiTheme="minorHAnsi" w:cstheme="minorBidi"/>
-          <w:color w:val="auto"/>
-          <w:sz w:val="22"/>
-          <w:szCs w:val="22"/>
-        </w:rPr>
-      </w:sdtEndPr>
+      <w:sdtEndPr/>
       <w:sdtContent>
         <w:p>
           <w:pPr>
@@ -6925,13 +7751,14 @@
             </w:rPr>
             <w:t>References</w:t>
           </w:r>
-          <w:bookmarkEnd w:id="32"/>
+          <w:bookmarkEnd w:id="30"/>
         </w:p>
         <w:sdt>
           <w:sdtPr>
             <w:id w:val="-573587230"/>
             <w:bibliography/>
           </w:sdtPr>
+          <w:sdtEndPr/>
           <w:sdtContent>
             <w:p>
               <w:pPr>
@@ -7082,6 +7909,92 @@
 <file path=word/numbering.xml><?xml version="1.0" encoding="utf-8"?>
 <w:numbering xmlns:wpc="http://schemas.microsoft.com/office/word/2010/wordprocessingCanvas" xmlns:cx="http://schemas.microsoft.com/office/drawing/2014/chartex" xmlns:cx1="http://schemas.microsoft.com/office/drawing/2015/9/8/chartex" xmlns:cx2="http://schemas.microsoft.com/office/drawing/2015/10/21/chartex" xmlns:cx3="http://schemas.microsoft.com/office/drawing/2016/5/9/chartex" xmlns:cx4="http://schemas.microsoft.com/office/drawing/2016/5/10/chartex" xmlns:cx5="http://schemas.microsoft.com/office/drawing/2016/5/11/chartex" xmlns:mc="http://schemas.openxmlformats.org/markup-compatibility/2006" xmlns:o="urn:schemas-microsoft-com:office:office" xmlns:r="http://schemas.openxmlformats.org/officeDocument/2006/relationships" xmlns:m="http://schemas.openxmlformats.org/officeDocument/2006/math" xmlns:v="urn:schemas-microsoft-com:vml" xmlns:wp14="http://schemas.microsoft.com/office/word/2010/wordprocessingDrawing" xmlns:wp="http://schemas.openxmlformats.org/drawingml/2006/wordprocessingDrawing" xmlns:w10="urn:schemas-microsoft-com:office:word" xmlns:w="http://schemas.openxmlformats.org/wordprocessingml/2006/main" xmlns:w14="http://schemas.microsoft.com/office/word/2010/wordml" xmlns:w15="http://schemas.microsoft.com/office/word/2012/wordml" xmlns:w16se="http://schemas.microsoft.com/office/word/2015/wordml/symex" xmlns:wpg="http://schemas.microsoft.com/office/word/2010/wordprocessingGroup" xmlns:wpi="http://schemas.microsoft.com/office/word/2010/wordprocessingInk" xmlns:wne="http://schemas.microsoft.com/office/word/2006/wordml" xmlns:wps="http://schemas.microsoft.com/office/word/2010/wordprocessingShape" mc:Ignorable="w14 w15 w16se wp14">
   <w:abstractNum w:abstractNumId="0" w15:restartNumberingAfterBreak="0">
+    <w:nsid w:val="18B35096"/>
+    <w:multiLevelType w:val="hybridMultilevel"/>
+    <w:tmpl w:val="B1E66598"/>
+    <w:lvl w:ilvl="0" w:tplc="0809000F">
+      <w:start w:val="1"/>
+      <w:numFmt w:val="decimal"/>
+      <w:lvlText w:val="%1."/>
+      <w:lvlJc w:val="left"/>
+      <w:pPr>
+        <w:ind w:left="720" w:hanging="360"/>
+      </w:pPr>
+    </w:lvl>
+    <w:lvl w:ilvl="1" w:tplc="08090019" w:tentative="1">
+      <w:start w:val="1"/>
+      <w:numFmt w:val="lowerLetter"/>
+      <w:lvlText w:val="%2."/>
+      <w:lvlJc w:val="left"/>
+      <w:pPr>
+        <w:ind w:left="1440" w:hanging="360"/>
+      </w:pPr>
+    </w:lvl>
+    <w:lvl w:ilvl="2" w:tplc="0809001B" w:tentative="1">
+      <w:start w:val="1"/>
+      <w:numFmt w:val="lowerRoman"/>
+      <w:lvlText w:val="%3."/>
+      <w:lvlJc w:val="right"/>
+      <w:pPr>
+        <w:ind w:left="2160" w:hanging="180"/>
+      </w:pPr>
+    </w:lvl>
+    <w:lvl w:ilvl="3" w:tplc="0809000F" w:tentative="1">
+      <w:start w:val="1"/>
+      <w:numFmt w:val="decimal"/>
+      <w:lvlText w:val="%4."/>
+      <w:lvlJc w:val="left"/>
+      <w:pPr>
+        <w:ind w:left="2880" w:hanging="360"/>
+      </w:pPr>
+    </w:lvl>
+    <w:lvl w:ilvl="4" w:tplc="08090019" w:tentative="1">
+      <w:start w:val="1"/>
+      <w:numFmt w:val="lowerLetter"/>
+      <w:lvlText w:val="%5."/>
+      <w:lvlJc w:val="left"/>
+      <w:pPr>
+        <w:ind w:left="3600" w:hanging="360"/>
+      </w:pPr>
+    </w:lvl>
+    <w:lvl w:ilvl="5" w:tplc="0809001B" w:tentative="1">
+      <w:start w:val="1"/>
+      <w:numFmt w:val="lowerRoman"/>
+      <w:lvlText w:val="%6."/>
+      <w:lvlJc w:val="right"/>
+      <w:pPr>
+        <w:ind w:left="4320" w:hanging="180"/>
+      </w:pPr>
+    </w:lvl>
+    <w:lvl w:ilvl="6" w:tplc="0809000F" w:tentative="1">
+      <w:start w:val="1"/>
+      <w:numFmt w:val="decimal"/>
+      <w:lvlText w:val="%7."/>
+      <w:lvlJc w:val="left"/>
+      <w:pPr>
+        <w:ind w:left="5040" w:hanging="360"/>
+      </w:pPr>
+    </w:lvl>
+    <w:lvl w:ilvl="7" w:tplc="08090019" w:tentative="1">
+      <w:start w:val="1"/>
+      <w:numFmt w:val="lowerLetter"/>
+      <w:lvlText w:val="%8."/>
+      <w:lvlJc w:val="left"/>
+      <w:pPr>
+        <w:ind w:left="5760" w:hanging="360"/>
+      </w:pPr>
+    </w:lvl>
+    <w:lvl w:ilvl="8" w:tplc="0809001B" w:tentative="1">
+      <w:start w:val="1"/>
+      <w:numFmt w:val="lowerRoman"/>
+      <w:lvlText w:val="%9."/>
+      <w:lvlJc w:val="right"/>
+      <w:pPr>
+        <w:ind w:left="6480" w:hanging="180"/>
+      </w:pPr>
+    </w:lvl>
+  </w:abstractNum>
+  <w:abstractNum w:abstractNumId="1" w15:restartNumberingAfterBreak="0">
     <w:nsid w:val="27866BDD"/>
     <w:multiLevelType w:val="hybridMultilevel"/>
     <w:tmpl w:val="A582E8A0"/>
@@ -7194,7 +8107,7 @@
       </w:rPr>
     </w:lvl>
   </w:abstractNum>
-  <w:abstractNum w:abstractNumId="1" w15:restartNumberingAfterBreak="0">
+  <w:abstractNum w:abstractNumId="2" w15:restartNumberingAfterBreak="0">
     <w:nsid w:val="2BEE74F1"/>
     <w:multiLevelType w:val="hybridMultilevel"/>
     <w:tmpl w:val="5F5A7AB8"/>
@@ -7307,7 +8220,7 @@
       </w:rPr>
     </w:lvl>
   </w:abstractNum>
-  <w:abstractNum w:abstractNumId="2" w15:restartNumberingAfterBreak="0">
+  <w:abstractNum w:abstractNumId="3" w15:restartNumberingAfterBreak="0">
     <w:nsid w:val="47F70B81"/>
     <w:multiLevelType w:val="hybridMultilevel"/>
     <w:tmpl w:val="137276B8"/>
@@ -7420,7 +8333,7 @@
       </w:rPr>
     </w:lvl>
   </w:abstractNum>
-  <w:abstractNum w:abstractNumId="3" w15:restartNumberingAfterBreak="0">
+  <w:abstractNum w:abstractNumId="4" w15:restartNumberingAfterBreak="0">
     <w:nsid w:val="763C1B68"/>
     <w:multiLevelType w:val="hybridMultilevel"/>
     <w:tmpl w:val="3612CD8C"/>
@@ -7534,16 +8447,19 @@
     </w:lvl>
   </w:abstractNum>
   <w:num w:numId="1">
-    <w:abstractNumId w:val="0"/>
+    <w:abstractNumId w:val="1"/>
   </w:num>
   <w:num w:numId="2">
-    <w:abstractNumId w:val="1"/>
+    <w:abstractNumId w:val="2"/>
   </w:num>
   <w:num w:numId="3">
-    <w:abstractNumId w:val="2"/>
+    <w:abstractNumId w:val="3"/>
   </w:num>
   <w:num w:numId="4">
-    <w:abstractNumId w:val="3"/>
+    <w:abstractNumId w:val="4"/>
+  </w:num>
+  <w:num w:numId="5">
+    <w:abstractNumId w:val="0"/>
   </w:num>
 </w:numbering>
 </file>
@@ -8288,6 +9204,37 @@
     <w:unhideWhenUsed/>
     <w:rsid w:val="00C03708"/>
   </w:style>
+  <w:style w:type="paragraph" w:styleId="Citat">
+    <w:name w:val="Quote"/>
+    <w:basedOn w:val="Normal"/>
+    <w:next w:val="Normal"/>
+    <w:link w:val="CitatTegn"/>
+    <w:uiPriority w:val="29"/>
+    <w:qFormat/>
+    <w:rsid w:val="00E05C13"/>
+    <w:pPr>
+      <w:spacing w:before="200"/>
+      <w:ind w:left="864" w:right="864"/>
+      <w:jc w:val="center"/>
+    </w:pPr>
+    <w:rPr>
+      <w:i/>
+      <w:iCs/>
+      <w:color w:val="404040" w:themeColor="text1" w:themeTint="BF"/>
+    </w:rPr>
+  </w:style>
+  <w:style w:type="character" w:customStyle="1" w:styleId="CitatTegn">
+    <w:name w:val="Citat Tegn"/>
+    <w:basedOn w:val="Standardskrifttypeiafsnit"/>
+    <w:link w:val="Citat"/>
+    <w:uiPriority w:val="29"/>
+    <w:rsid w:val="00E05C13"/>
+    <w:rPr>
+      <w:i/>
+      <w:iCs/>
+      <w:color w:val="404040" w:themeColor="text1" w:themeTint="BF"/>
+    </w:rPr>
+  </w:style>
 </w:styles>
 </file>
 
@@ -8671,7 +9618,7 @@
 </file>
 
 <file path=customXml/itemProps2.xml><?xml version="1.0" encoding="utf-8"?>
-<ds:datastoreItem xmlns:ds="http://schemas.openxmlformats.org/officeDocument/2006/customXml" ds:itemID="{A32471FA-2243-41B2-AB4F-8E3BED009FA4}">
+<ds:datastoreItem xmlns:ds="http://schemas.openxmlformats.org/officeDocument/2006/customXml" ds:itemID="{7BB2A1C1-6274-4C21-9EEE-2075BDCD8283}">
   <ds:schemaRefs>
     <ds:schemaRef ds:uri="http://schemas.openxmlformats.org/officeDocument/2006/bibliography"/>
   </ds:schemaRefs>

</xml_diff>

<commit_message>
putting report together part 4
</commit_message>
<xml_diff>
--- a/Projcet_Report_For_Game_Console - Jimmi.docx
+++ b/Projcet_Report_For_Game_Console - Jimmi.docx
@@ -905,7 +905,7 @@
           <w:r>
             <w:fldChar w:fldCharType="separate"/>
           </w:r>
-          <w:hyperlink w:anchor="_Toc469569433" w:history="1">
+          <w:hyperlink w:anchor="_Toc469572393" w:history="1">
             <w:r>
               <w:rPr>
                 <w:rStyle w:val="Hyperlink"/>
@@ -933,7 +933,7 @@
                 <w:noProof/>
                 <w:webHidden/>
               </w:rPr>
-              <w:instrText xml:space="preserve"> PAGEREF _Toc469569433 \h </w:instrText>
+              <w:instrText xml:space="preserve"> PAGEREF _Toc469572393 \h </w:instrText>
             </w:r>
             <w:r>
               <w:rPr>
@@ -953,7 +953,7 @@
                 <w:noProof/>
                 <w:webHidden/>
               </w:rPr>
-              <w:t>2</w:t>
+              <w:t>3</w:t>
             </w:r>
             <w:r>
               <w:rPr>
@@ -976,7 +976,7 @@
               <w:lang w:eastAsia="da-DK"/>
             </w:rPr>
           </w:pPr>
-          <w:hyperlink w:anchor="_Toc469569434" w:history="1">
+          <w:hyperlink w:anchor="_Toc469572394" w:history="1">
             <w:r>
               <w:rPr>
                 <w:rStyle w:val="Hyperlink"/>
@@ -1004,7 +1004,7 @@
                 <w:noProof/>
                 <w:webHidden/>
               </w:rPr>
-              <w:instrText xml:space="preserve"> PAGEREF _Toc469569434 \h </w:instrText>
+              <w:instrText xml:space="preserve"> PAGEREF _Toc469572394 \h </w:instrText>
             </w:r>
             <w:r>
               <w:rPr>
@@ -1024,7 +1024,7 @@
                 <w:noProof/>
                 <w:webHidden/>
               </w:rPr>
-              <w:t>2</w:t>
+              <w:t>3</w:t>
             </w:r>
             <w:r>
               <w:rPr>
@@ -1047,11 +1047,10 @@
               <w:lang w:eastAsia="da-DK"/>
             </w:rPr>
           </w:pPr>
-          <w:hyperlink w:anchor="_Toc469569435" w:history="1">
+          <w:hyperlink w:anchor="_Toc469572395" w:history="1">
             <w:r>
               <w:rPr>
                 <w:rStyle w:val="Hyperlink"/>
-                <w:rFonts w:asciiTheme="majorHAnsi" w:eastAsiaTheme="majorEastAsia" w:hAnsiTheme="majorHAnsi" w:cstheme="majorBidi"/>
                 <w:noProof/>
                 <w:lang w:val="en-US"/>
               </w:rPr>
@@ -1076,7 +1075,7 @@
                 <w:noProof/>
                 <w:webHidden/>
               </w:rPr>
-              <w:instrText xml:space="preserve"> PAGEREF _Toc469569435 \h </w:instrText>
+              <w:instrText xml:space="preserve"> PAGEREF _Toc469572395 \h </w:instrText>
             </w:r>
             <w:r>
               <w:rPr>
@@ -1119,11 +1118,10 @@
               <w:lang w:eastAsia="da-DK"/>
             </w:rPr>
           </w:pPr>
-          <w:hyperlink w:anchor="_Toc469569436" w:history="1">
+          <w:hyperlink w:anchor="_Toc469572396" w:history="1">
             <w:r>
               <w:rPr>
                 <w:rStyle w:val="Hyperlink"/>
-                <w:rFonts w:asciiTheme="majorHAnsi" w:eastAsiaTheme="majorEastAsia" w:hAnsiTheme="majorHAnsi" w:cstheme="majorBidi"/>
                 <w:noProof/>
                 <w:lang w:val="en-US"/>
               </w:rPr>
@@ -1148,7 +1146,7 @@
                 <w:noProof/>
                 <w:webHidden/>
               </w:rPr>
-              <w:instrText xml:space="preserve"> PAGEREF _Toc469569436 \h </w:instrText>
+              <w:instrText xml:space="preserve"> PAGEREF _Toc469572396 \h </w:instrText>
             </w:r>
             <w:r>
               <w:rPr>
@@ -1168,7 +1166,7 @@
                 <w:noProof/>
                 <w:webHidden/>
               </w:rPr>
-              <w:t>3</w:t>
+              <w:t>4</w:t>
             </w:r>
             <w:r>
               <w:rPr>
@@ -1191,11 +1189,10 @@
               <w:lang w:eastAsia="da-DK"/>
             </w:rPr>
           </w:pPr>
-          <w:hyperlink w:anchor="_Toc469569437" w:history="1">
+          <w:hyperlink w:anchor="_Toc469572397" w:history="1">
             <w:r>
               <w:rPr>
                 <w:rStyle w:val="Hyperlink"/>
-                <w:rFonts w:asciiTheme="majorHAnsi" w:eastAsiaTheme="majorEastAsia" w:hAnsiTheme="majorHAnsi" w:cstheme="majorBidi"/>
                 <w:noProof/>
                 <w:lang w:val="en-US"/>
               </w:rPr>
@@ -1220,7 +1217,7 @@
                 <w:noProof/>
                 <w:webHidden/>
               </w:rPr>
-              <w:instrText xml:space="preserve"> PAGEREF _Toc469569437 \h </w:instrText>
+              <w:instrText xml:space="preserve"> PAGEREF _Toc469572397 \h </w:instrText>
             </w:r>
             <w:r>
               <w:rPr>
@@ -1240,7 +1237,7 @@
                 <w:noProof/>
                 <w:webHidden/>
               </w:rPr>
-              <w:t>3</w:t>
+              <w:t>4</w:t>
             </w:r>
             <w:r>
               <w:rPr>
@@ -1263,11 +1260,10 @@
               <w:lang w:eastAsia="da-DK"/>
             </w:rPr>
           </w:pPr>
-          <w:hyperlink w:anchor="_Toc469569438" w:history="1">
+          <w:hyperlink w:anchor="_Toc469572398" w:history="1">
             <w:r>
               <w:rPr>
                 <w:rStyle w:val="Hyperlink"/>
-                <w:rFonts w:asciiTheme="majorHAnsi" w:eastAsiaTheme="majorEastAsia" w:hAnsiTheme="majorHAnsi" w:cstheme="majorBidi"/>
                 <w:noProof/>
                 <w:lang w:val="en-US"/>
               </w:rPr>
@@ -1292,7 +1288,7 @@
                 <w:noProof/>
                 <w:webHidden/>
               </w:rPr>
-              <w:instrText xml:space="preserve"> PAGEREF _Toc469569438 \h </w:instrText>
+              <w:instrText xml:space="preserve"> PAGEREF _Toc469572398 \h </w:instrText>
             </w:r>
             <w:r>
               <w:rPr>
@@ -1312,7 +1308,7 @@
                 <w:noProof/>
                 <w:webHidden/>
               </w:rPr>
-              <w:t>3</w:t>
+              <w:t>4</w:t>
             </w:r>
             <w:r>
               <w:rPr>
@@ -1335,7 +1331,7 @@
               <w:lang w:eastAsia="da-DK"/>
             </w:rPr>
           </w:pPr>
-          <w:hyperlink w:anchor="_Toc469569439" w:history="1">
+          <w:hyperlink w:anchor="_Toc469572399" w:history="1">
             <w:r>
               <w:rPr>
                 <w:rStyle w:val="Hyperlink"/>
@@ -1363,7 +1359,7 @@
                 <w:noProof/>
                 <w:webHidden/>
               </w:rPr>
-              <w:instrText xml:space="preserve"> PAGEREF _Toc469569439 \h </w:instrText>
+              <w:instrText xml:space="preserve"> PAGEREF _Toc469572399 \h </w:instrText>
             </w:r>
             <w:r>
               <w:rPr>
@@ -1383,7 +1379,7 @@
                 <w:noProof/>
                 <w:webHidden/>
               </w:rPr>
-              <w:t>4</w:t>
+              <w:t>5</w:t>
             </w:r>
             <w:r>
               <w:rPr>
@@ -1406,7 +1402,7 @@
               <w:lang w:eastAsia="da-DK"/>
             </w:rPr>
           </w:pPr>
-          <w:hyperlink w:anchor="_Toc469569440" w:history="1">
+          <w:hyperlink w:anchor="_Toc469572400" w:history="1">
             <w:r>
               <w:rPr>
                 <w:rStyle w:val="Hyperlink"/>
@@ -1434,7 +1430,7 @@
                 <w:noProof/>
                 <w:webHidden/>
               </w:rPr>
-              <w:instrText xml:space="preserve"> PAGEREF _Toc469569440 \h </w:instrText>
+              <w:instrText xml:space="preserve"> PAGEREF _Toc469572400 \h </w:instrText>
             </w:r>
             <w:r>
               <w:rPr>
@@ -1454,7 +1450,7 @@
                 <w:noProof/>
                 <w:webHidden/>
               </w:rPr>
-              <w:t>5</w:t>
+              <w:t>6</w:t>
             </w:r>
             <w:r>
               <w:rPr>
@@ -1477,7 +1473,7 @@
               <w:lang w:eastAsia="da-DK"/>
             </w:rPr>
           </w:pPr>
-          <w:hyperlink w:anchor="_Toc469569441" w:history="1">
+          <w:hyperlink w:anchor="_Toc469572401" w:history="1">
             <w:r>
               <w:rPr>
                 <w:rStyle w:val="Hyperlink"/>
@@ -1505,7 +1501,7 @@
                 <w:noProof/>
                 <w:webHidden/>
               </w:rPr>
-              <w:instrText xml:space="preserve"> PAGEREF _Toc469569441 \h </w:instrText>
+              <w:instrText xml:space="preserve"> PAGEREF _Toc469572401 \h </w:instrText>
             </w:r>
             <w:r>
               <w:rPr>
@@ -1525,7 +1521,7 @@
                 <w:noProof/>
                 <w:webHidden/>
               </w:rPr>
-              <w:t>6</w:t>
+              <w:t>7</w:t>
             </w:r>
             <w:r>
               <w:rPr>
@@ -1548,7 +1544,7 @@
               <w:lang w:eastAsia="da-DK"/>
             </w:rPr>
           </w:pPr>
-          <w:hyperlink w:anchor="_Toc469569442" w:history="1">
+          <w:hyperlink w:anchor="_Toc469572402" w:history="1">
             <w:r>
               <w:rPr>
                 <w:rStyle w:val="Hyperlink"/>
@@ -1576,7 +1572,7 @@
                 <w:noProof/>
                 <w:webHidden/>
               </w:rPr>
-              <w:instrText xml:space="preserve"> PAGEREF _Toc469569442 \h </w:instrText>
+              <w:instrText xml:space="preserve"> PAGEREF _Toc469572402 \h </w:instrText>
             </w:r>
             <w:r>
               <w:rPr>
@@ -1596,7 +1592,7 @@
                 <w:noProof/>
                 <w:webHidden/>
               </w:rPr>
-              <w:t>6</w:t>
+              <w:t>7</w:t>
             </w:r>
             <w:r>
               <w:rPr>
@@ -1619,7 +1615,7 @@
               <w:lang w:eastAsia="da-DK"/>
             </w:rPr>
           </w:pPr>
-          <w:hyperlink w:anchor="_Toc469569443" w:history="1">
+          <w:hyperlink w:anchor="_Toc469572403" w:history="1">
             <w:r>
               <w:rPr>
                 <w:rStyle w:val="Hyperlink"/>
@@ -1647,7 +1643,7 @@
                 <w:noProof/>
                 <w:webHidden/>
               </w:rPr>
-              <w:instrText xml:space="preserve"> PAGEREF _Toc469569443 \h </w:instrText>
+              <w:instrText xml:space="preserve"> PAGEREF _Toc469572403 \h </w:instrText>
             </w:r>
             <w:r>
               <w:rPr>
@@ -1667,7 +1663,7 @@
                 <w:noProof/>
                 <w:webHidden/>
               </w:rPr>
-              <w:t>7</w:t>
+              <w:t>8</w:t>
             </w:r>
             <w:r>
               <w:rPr>
@@ -1690,7 +1686,7 @@
               <w:lang w:eastAsia="da-DK"/>
             </w:rPr>
           </w:pPr>
-          <w:hyperlink w:anchor="_Toc469569444" w:history="1">
+          <w:hyperlink w:anchor="_Toc469572404" w:history="1">
             <w:r>
               <w:rPr>
                 <w:rStyle w:val="Hyperlink"/>
@@ -1718,7 +1714,7 @@
                 <w:noProof/>
                 <w:webHidden/>
               </w:rPr>
-              <w:instrText xml:space="preserve"> PAGEREF _Toc469569444 \h </w:instrText>
+              <w:instrText xml:space="preserve"> PAGEREF _Toc469572404 \h </w:instrText>
             </w:r>
             <w:r>
               <w:rPr>
@@ -1738,7 +1734,7 @@
                 <w:noProof/>
                 <w:webHidden/>
               </w:rPr>
-              <w:t>7</w:t>
+              <w:t>8</w:t>
             </w:r>
             <w:r>
               <w:rPr>
@@ -1761,7 +1757,7 @@
               <w:lang w:eastAsia="da-DK"/>
             </w:rPr>
           </w:pPr>
-          <w:hyperlink w:anchor="_Toc469569445" w:history="1">
+          <w:hyperlink w:anchor="_Toc469572405" w:history="1">
             <w:r>
               <w:rPr>
                 <w:rStyle w:val="Hyperlink"/>
@@ -1789,7 +1785,7 @@
                 <w:noProof/>
                 <w:webHidden/>
               </w:rPr>
-              <w:instrText xml:space="preserve"> PAGEREF _Toc469569445 \h </w:instrText>
+              <w:instrText xml:space="preserve"> PAGEREF _Toc469572405 \h </w:instrText>
             </w:r>
             <w:r>
               <w:rPr>
@@ -1809,7 +1805,7 @@
                 <w:noProof/>
                 <w:webHidden/>
               </w:rPr>
-              <w:t>8</w:t>
+              <w:t>9</w:t>
             </w:r>
             <w:r>
               <w:rPr>
@@ -1832,7 +1828,7 @@
               <w:lang w:eastAsia="da-DK"/>
             </w:rPr>
           </w:pPr>
-          <w:hyperlink w:anchor="_Toc469569446" w:history="1">
+          <w:hyperlink w:anchor="_Toc469572406" w:history="1">
             <w:r>
               <w:rPr>
                 <w:rStyle w:val="Hyperlink"/>
@@ -1860,7 +1856,7 @@
                 <w:noProof/>
                 <w:webHidden/>
               </w:rPr>
-              <w:instrText xml:space="preserve"> PAGEREF _Toc469569446 \h </w:instrText>
+              <w:instrText xml:space="preserve"> PAGEREF _Toc469572406 \h </w:instrText>
             </w:r>
             <w:r>
               <w:rPr>
@@ -1880,7 +1876,7 @@
                 <w:noProof/>
                 <w:webHidden/>
               </w:rPr>
-              <w:t>8</w:t>
+              <w:t>9</w:t>
             </w:r>
             <w:r>
               <w:rPr>
@@ -1903,13 +1899,84 @@
               <w:lang w:eastAsia="da-DK"/>
             </w:rPr>
           </w:pPr>
-          <w:hyperlink w:anchor="_Toc469569447" w:history="1">
+          <w:hyperlink w:anchor="_Toc469572407" w:history="1">
             <w:r>
               <w:rPr>
                 <w:rStyle w:val="Hyperlink"/>
                 <w:noProof/>
                 <w:lang w:val="en-US"/>
               </w:rPr>
+              <w:t>Game State Machine Diagram</w:t>
+            </w:r>
+            <w:r>
+              <w:rPr>
+                <w:noProof/>
+                <w:webHidden/>
+              </w:rPr>
+              <w:tab/>
+            </w:r>
+            <w:r>
+              <w:rPr>
+                <w:noProof/>
+                <w:webHidden/>
+              </w:rPr>
+              <w:fldChar w:fldCharType="begin"/>
+            </w:r>
+            <w:r>
+              <w:rPr>
+                <w:noProof/>
+                <w:webHidden/>
+              </w:rPr>
+              <w:instrText xml:space="preserve"> PAGEREF _Toc469572407 \h </w:instrText>
+            </w:r>
+            <w:r>
+              <w:rPr>
+                <w:noProof/>
+                <w:webHidden/>
+              </w:rPr>
+            </w:r>
+            <w:r>
+              <w:rPr>
+                <w:noProof/>
+                <w:webHidden/>
+              </w:rPr>
+              <w:fldChar w:fldCharType="separate"/>
+            </w:r>
+            <w:r>
+              <w:rPr>
+                <w:noProof/>
+                <w:webHidden/>
+              </w:rPr>
+              <w:t>9</w:t>
+            </w:r>
+            <w:r>
+              <w:rPr>
+                <w:noProof/>
+                <w:webHidden/>
+              </w:rPr>
+              <w:fldChar w:fldCharType="end"/>
+            </w:r>
+          </w:hyperlink>
+        </w:p>
+        <w:p>
+          <w:pPr>
+            <w:pStyle w:val="Indholdsfortegnelse3"/>
+            <w:tabs>
+              <w:tab w:val="right" w:leader="dot" w:pos="9628"/>
+            </w:tabs>
+            <w:rPr>
+              <w:rFonts w:eastAsiaTheme="minorEastAsia"/>
+              <w:noProof/>
+              <w:lang w:eastAsia="da-DK"/>
+            </w:rPr>
+          </w:pPr>
+          <w:hyperlink w:anchor="_Toc469572408" w:history="1">
+            <w:r>
+              <w:rPr>
+                <w:rStyle w:val="Hyperlink"/>
+                <w:noProof/>
+                <w:lang w:val="en-US"/>
+              </w:rPr>
               <w:t>Idle State Diagram.</w:t>
             </w:r>
             <w:r>
@@ -1931,7 +1998,7 @@
                 <w:noProof/>
                 <w:webHidden/>
               </w:rPr>
-              <w:instrText xml:space="preserve"> PAGEREF _Toc469569447 \h </w:instrText>
+              <w:instrText xml:space="preserve"> PAGEREF _Toc469572408 \h </w:instrText>
             </w:r>
             <w:r>
               <w:rPr>
@@ -1951,7 +2018,78 @@
                 <w:noProof/>
                 <w:webHidden/>
               </w:rPr>
-              <w:t>9</w:t>
+              <w:t>10</w:t>
+            </w:r>
+            <w:r>
+              <w:rPr>
+                <w:noProof/>
+                <w:webHidden/>
+              </w:rPr>
+              <w:fldChar w:fldCharType="end"/>
+            </w:r>
+          </w:hyperlink>
+        </w:p>
+        <w:p>
+          <w:pPr>
+            <w:pStyle w:val="Indholdsfortegnelse3"/>
+            <w:tabs>
+              <w:tab w:val="right" w:leader="dot" w:pos="9628"/>
+            </w:tabs>
+            <w:rPr>
+              <w:rFonts w:eastAsiaTheme="minorEastAsia"/>
+              <w:noProof/>
+              <w:lang w:eastAsia="da-DK"/>
+            </w:rPr>
+          </w:pPr>
+          <w:hyperlink w:anchor="_Toc469572409" w:history="1">
+            <w:r>
+              <w:rPr>
+                <w:rStyle w:val="Hyperlink"/>
+                <w:noProof/>
+                <w:lang w:val="en-US"/>
+              </w:rPr>
+              <w:t>Run State Diagram.</w:t>
+            </w:r>
+            <w:r>
+              <w:rPr>
+                <w:noProof/>
+                <w:webHidden/>
+              </w:rPr>
+              <w:tab/>
+            </w:r>
+            <w:r>
+              <w:rPr>
+                <w:noProof/>
+                <w:webHidden/>
+              </w:rPr>
+              <w:fldChar w:fldCharType="begin"/>
+            </w:r>
+            <w:r>
+              <w:rPr>
+                <w:noProof/>
+                <w:webHidden/>
+              </w:rPr>
+              <w:instrText xml:space="preserve"> PAGEREF _Toc469572409 \h </w:instrText>
+            </w:r>
+            <w:r>
+              <w:rPr>
+                <w:noProof/>
+                <w:webHidden/>
+              </w:rPr>
+            </w:r>
+            <w:r>
+              <w:rPr>
+                <w:noProof/>
+                <w:webHidden/>
+              </w:rPr>
+              <w:fldChar w:fldCharType="separate"/>
+            </w:r>
+            <w:r>
+              <w:rPr>
+                <w:noProof/>
+                <w:webHidden/>
+              </w:rPr>
+              <w:t>11</w:t>
             </w:r>
             <w:r>
               <w:rPr>
@@ -1974,7 +2112,7 @@
               <w:lang w:eastAsia="da-DK"/>
             </w:rPr>
           </w:pPr>
-          <w:hyperlink w:anchor="_Toc469569448" w:history="1">
+          <w:hyperlink w:anchor="_Toc469572410" w:history="1">
             <w:r>
               <w:rPr>
                 <w:rStyle w:val="Hyperlink"/>
@@ -2002,7 +2140,7 @@
                 <w:noProof/>
                 <w:webHidden/>
               </w:rPr>
-              <w:instrText xml:space="preserve"> PAGEREF _Toc469569448 \h </w:instrText>
+              <w:instrText xml:space="preserve"> PAGEREF _Toc469572410 \h </w:instrText>
             </w:r>
             <w:r>
               <w:rPr>
@@ -2022,7 +2160,7 @@
                 <w:noProof/>
                 <w:webHidden/>
               </w:rPr>
-              <w:t>11</w:t>
+              <w:t>12</w:t>
             </w:r>
             <w:r>
               <w:rPr>
@@ -2045,7 +2183,7 @@
               <w:lang w:eastAsia="da-DK"/>
             </w:rPr>
           </w:pPr>
-          <w:hyperlink w:anchor="_Toc469569449" w:history="1">
+          <w:hyperlink w:anchor="_Toc469572411" w:history="1">
             <w:r>
               <w:rPr>
                 <w:rStyle w:val="Hyperlink"/>
@@ -2073,7 +2211,7 @@
                 <w:noProof/>
                 <w:webHidden/>
               </w:rPr>
-              <w:instrText xml:space="preserve"> PAGEREF _Toc469569449 \h </w:instrText>
+              <w:instrText xml:space="preserve"> PAGEREF _Toc469572411 \h </w:instrText>
             </w:r>
             <w:r>
               <w:rPr>
@@ -2093,7 +2231,7 @@
                 <w:noProof/>
                 <w:webHidden/>
               </w:rPr>
-              <w:t>11</w:t>
+              <w:t>12</w:t>
             </w:r>
             <w:r>
               <w:rPr>
@@ -2116,7 +2254,7 @@
               <w:lang w:eastAsia="da-DK"/>
             </w:rPr>
           </w:pPr>
-          <w:hyperlink w:anchor="_Toc469569450" w:history="1">
+          <w:hyperlink w:anchor="_Toc469572412" w:history="1">
             <w:r>
               <w:rPr>
                 <w:rStyle w:val="Hyperlink"/>
@@ -2144,7 +2282,7 @@
                 <w:noProof/>
                 <w:webHidden/>
               </w:rPr>
-              <w:instrText xml:space="preserve"> PAGEREF _Toc469569450 \h </w:instrText>
+              <w:instrText xml:space="preserve"> PAGEREF _Toc469572412 \h </w:instrText>
             </w:r>
             <w:r>
               <w:rPr>
@@ -2164,7 +2302,7 @@
                 <w:noProof/>
                 <w:webHidden/>
               </w:rPr>
-              <w:t>12</w:t>
+              <w:t>13</w:t>
             </w:r>
             <w:r>
               <w:rPr>
@@ -2187,7 +2325,7 @@
               <w:lang w:eastAsia="da-DK"/>
             </w:rPr>
           </w:pPr>
-          <w:hyperlink w:anchor="_Toc469569451" w:history="1">
+          <w:hyperlink w:anchor="_Toc469572413" w:history="1">
             <w:r>
               <w:rPr>
                 <w:rStyle w:val="Hyperlink"/>
@@ -2215,7 +2353,7 @@
                 <w:noProof/>
                 <w:webHidden/>
               </w:rPr>
-              <w:instrText xml:space="preserve"> PAGEREF _Toc469569451 \h </w:instrText>
+              <w:instrText xml:space="preserve"> PAGEREF _Toc469572413 \h </w:instrText>
             </w:r>
             <w:r>
               <w:rPr>
@@ -2235,7 +2373,78 @@
                 <w:noProof/>
                 <w:webHidden/>
               </w:rPr>
-              <w:t>12</w:t>
+              <w:t>13</w:t>
+            </w:r>
+            <w:r>
+              <w:rPr>
+                <w:noProof/>
+                <w:webHidden/>
+              </w:rPr>
+              <w:fldChar w:fldCharType="end"/>
+            </w:r>
+          </w:hyperlink>
+        </w:p>
+        <w:p>
+          <w:pPr>
+            <w:pStyle w:val="Indholdsfortegnelse2"/>
+            <w:tabs>
+              <w:tab w:val="right" w:leader="dot" w:pos="9628"/>
+            </w:tabs>
+            <w:rPr>
+              <w:rFonts w:eastAsiaTheme="minorEastAsia"/>
+              <w:noProof/>
+              <w:lang w:eastAsia="da-DK"/>
+            </w:rPr>
+          </w:pPr>
+          <w:hyperlink w:anchor="_Toc469572414" w:history="1">
+            <w:r>
+              <w:rPr>
+                <w:rStyle w:val="Hyperlink"/>
+                <w:noProof/>
+                <w:lang w:val="en-US"/>
+              </w:rPr>
+              <w:t>Deadlines and priorities</w:t>
+            </w:r>
+            <w:r>
+              <w:rPr>
+                <w:noProof/>
+                <w:webHidden/>
+              </w:rPr>
+              <w:tab/>
+            </w:r>
+            <w:r>
+              <w:rPr>
+                <w:noProof/>
+                <w:webHidden/>
+              </w:rPr>
+              <w:fldChar w:fldCharType="begin"/>
+            </w:r>
+            <w:r>
+              <w:rPr>
+                <w:noProof/>
+                <w:webHidden/>
+              </w:rPr>
+              <w:instrText xml:space="preserve"> PAGEREF _Toc469572414 \h </w:instrText>
+            </w:r>
+            <w:r>
+              <w:rPr>
+                <w:noProof/>
+                <w:webHidden/>
+              </w:rPr>
+            </w:r>
+            <w:r>
+              <w:rPr>
+                <w:noProof/>
+                <w:webHidden/>
+              </w:rPr>
+              <w:fldChar w:fldCharType="separate"/>
+            </w:r>
+            <w:r>
+              <w:rPr>
+                <w:noProof/>
+                <w:webHidden/>
+              </w:rPr>
+              <w:t>14</w:t>
             </w:r>
             <w:r>
               <w:rPr>
@@ -2258,7 +2467,7 @@
               <w:lang w:eastAsia="da-DK"/>
             </w:rPr>
           </w:pPr>
-          <w:hyperlink w:anchor="_Toc469569452" w:history="1">
+          <w:hyperlink w:anchor="_Toc469572415" w:history="1">
             <w:r>
               <w:rPr>
                 <w:rStyle w:val="Hyperlink"/>
@@ -2286,7 +2495,7 @@
                 <w:noProof/>
                 <w:webHidden/>
               </w:rPr>
-              <w:instrText xml:space="preserve"> PAGEREF _Toc469569452 \h </w:instrText>
+              <w:instrText xml:space="preserve"> PAGEREF _Toc469572415 \h </w:instrText>
             </w:r>
             <w:r>
               <w:rPr>
@@ -2306,7 +2515,7 @@
                 <w:noProof/>
                 <w:webHidden/>
               </w:rPr>
-              <w:t>13</w:t>
+              <w:t>15</w:t>
             </w:r>
             <w:r>
               <w:rPr>
@@ -2329,7 +2538,7 @@
               <w:lang w:eastAsia="da-DK"/>
             </w:rPr>
           </w:pPr>
-          <w:hyperlink w:anchor="_Toc469569453" w:history="1">
+          <w:hyperlink w:anchor="_Toc469572416" w:history="1">
             <w:r>
               <w:rPr>
                 <w:rStyle w:val="Hyperlink"/>
@@ -2357,7 +2566,7 @@
                 <w:noProof/>
                 <w:webHidden/>
               </w:rPr>
-              <w:instrText xml:space="preserve"> PAGEREF _Toc469569453 \h </w:instrText>
+              <w:instrText xml:space="preserve"> PAGEREF _Toc469572416 \h </w:instrText>
             </w:r>
             <w:r>
               <w:rPr>
@@ -2377,7 +2586,7 @@
                 <w:noProof/>
                 <w:webHidden/>
               </w:rPr>
-              <w:t>18</w:t>
+              <w:t>20</w:t>
             </w:r>
             <w:r>
               <w:rPr>
@@ -2400,7 +2609,7 @@
               <w:lang w:eastAsia="da-DK"/>
             </w:rPr>
           </w:pPr>
-          <w:hyperlink w:anchor="_Toc469569454" w:history="1">
+          <w:hyperlink w:anchor="_Toc469572417" w:history="1">
             <w:r>
               <w:rPr>
                 <w:rStyle w:val="Hyperlink"/>
@@ -2428,7 +2637,7 @@
                 <w:noProof/>
                 <w:webHidden/>
               </w:rPr>
-              <w:instrText xml:space="preserve"> PAGEREF _Toc469569454 \h </w:instrText>
+              <w:instrText xml:space="preserve"> PAGEREF _Toc469572417 \h </w:instrText>
             </w:r>
             <w:r>
               <w:rPr>
@@ -2448,7 +2657,7 @@
                 <w:noProof/>
                 <w:webHidden/>
               </w:rPr>
-              <w:t>18</w:t>
+              <w:t>20</w:t>
             </w:r>
             <w:r>
               <w:rPr>
@@ -2471,7 +2680,7 @@
               <w:lang w:eastAsia="da-DK"/>
             </w:rPr>
           </w:pPr>
-          <w:hyperlink w:anchor="_Toc469569455" w:history="1">
+          <w:hyperlink w:anchor="_Toc469572418" w:history="1">
             <w:r>
               <w:rPr>
                 <w:rStyle w:val="Hyperlink"/>
@@ -2499,7 +2708,7 @@
                 <w:noProof/>
                 <w:webHidden/>
               </w:rPr>
-              <w:instrText xml:space="preserve"> PAGEREF _Toc469569455 \h </w:instrText>
+              <w:instrText xml:space="preserve"> PAGEREF _Toc469572418 \h </w:instrText>
             </w:r>
             <w:r>
               <w:rPr>
@@ -2519,7 +2728,7 @@
                 <w:noProof/>
                 <w:webHidden/>
               </w:rPr>
-              <w:t>18</w:t>
+              <w:t>20</w:t>
             </w:r>
             <w:r>
               <w:rPr>
@@ -2542,7 +2751,7 @@
               <w:lang w:eastAsia="da-DK"/>
             </w:rPr>
           </w:pPr>
-          <w:hyperlink w:anchor="_Toc469569456" w:history="1">
+          <w:hyperlink w:anchor="_Toc469572419" w:history="1">
             <w:r>
               <w:rPr>
                 <w:rStyle w:val="Hyperlink"/>
@@ -2570,7 +2779,7 @@
                 <w:noProof/>
                 <w:webHidden/>
               </w:rPr>
-              <w:instrText xml:space="preserve"> PAGEREF _Toc469569456 \h </w:instrText>
+              <w:instrText xml:space="preserve"> PAGEREF _Toc469572419 \h </w:instrText>
             </w:r>
             <w:r>
               <w:rPr>
@@ -2590,7 +2799,7 @@
                 <w:noProof/>
                 <w:webHidden/>
               </w:rPr>
-              <w:t>18</w:t>
+              <w:t>20</w:t>
             </w:r>
             <w:r>
               <w:rPr>
@@ -2613,7 +2822,7 @@
               <w:lang w:eastAsia="da-DK"/>
             </w:rPr>
           </w:pPr>
-          <w:hyperlink w:anchor="_Toc469569457" w:history="1">
+          <w:hyperlink w:anchor="_Toc469572420" w:history="1">
             <w:r>
               <w:rPr>
                 <w:rStyle w:val="Hyperlink"/>
@@ -2641,7 +2850,7 @@
                 <w:noProof/>
                 <w:webHidden/>
               </w:rPr>
-              <w:instrText xml:space="preserve"> PAGEREF _Toc469569457 \h </w:instrText>
+              <w:instrText xml:space="preserve"> PAGEREF _Toc469572420 \h </w:instrText>
             </w:r>
             <w:r>
               <w:rPr>
@@ -2661,7 +2870,7 @@
                 <w:noProof/>
                 <w:webHidden/>
               </w:rPr>
-              <w:t>18</w:t>
+              <w:t>20</w:t>
             </w:r>
             <w:r>
               <w:rPr>
@@ -2684,7 +2893,7 @@
               <w:lang w:eastAsia="da-DK"/>
             </w:rPr>
           </w:pPr>
-          <w:hyperlink w:anchor="_Toc469569458" w:history="1">
+          <w:hyperlink w:anchor="_Toc469572421" w:history="1">
             <w:r>
               <w:rPr>
                 <w:rStyle w:val="Hyperlink"/>
@@ -2712,7 +2921,7 @@
                 <w:noProof/>
                 <w:webHidden/>
               </w:rPr>
-              <w:instrText xml:space="preserve"> PAGEREF _Toc469569458 \h </w:instrText>
+              <w:instrText xml:space="preserve"> PAGEREF _Toc469572421 \h </w:instrText>
             </w:r>
             <w:r>
               <w:rPr>
@@ -2732,7 +2941,7 @@
                 <w:noProof/>
                 <w:webHidden/>
               </w:rPr>
-              <w:t>18</w:t>
+              <w:t>20</w:t>
             </w:r>
             <w:r>
               <w:rPr>
@@ -2755,7 +2964,7 @@
               <w:lang w:eastAsia="da-DK"/>
             </w:rPr>
           </w:pPr>
-          <w:hyperlink w:anchor="_Toc469569459" w:history="1">
+          <w:hyperlink w:anchor="_Toc469572422" w:history="1">
             <w:r>
               <w:rPr>
                 <w:rStyle w:val="Hyperlink"/>
@@ -2783,7 +2992,7 @@
                 <w:noProof/>
                 <w:webHidden/>
               </w:rPr>
-              <w:instrText xml:space="preserve"> PAGEREF _Toc469569459 \h </w:instrText>
+              <w:instrText xml:space="preserve"> PAGEREF _Toc469572422 \h </w:instrText>
             </w:r>
             <w:r>
               <w:rPr>
@@ -2803,7 +3012,7 @@
                 <w:noProof/>
                 <w:webHidden/>
               </w:rPr>
-              <w:t>18</w:t>
+              <w:t>20</w:t>
             </w:r>
             <w:r>
               <w:rPr>
@@ -2826,7 +3035,7 @@
               <w:lang w:eastAsia="da-DK"/>
             </w:rPr>
           </w:pPr>
-          <w:hyperlink w:anchor="_Toc469569460" w:history="1">
+          <w:hyperlink w:anchor="_Toc469572423" w:history="1">
             <w:r>
               <w:rPr>
                 <w:rStyle w:val="Hyperlink"/>
@@ -2854,7 +3063,7 @@
                 <w:noProof/>
                 <w:webHidden/>
               </w:rPr>
-              <w:instrText xml:space="preserve"> PAGEREF _Toc469569460 \h </w:instrText>
+              <w:instrText xml:space="preserve"> PAGEREF _Toc469572423 \h </w:instrText>
             </w:r>
             <w:r>
               <w:rPr>
@@ -2874,7 +3083,78 @@
                 <w:noProof/>
                 <w:webHidden/>
               </w:rPr>
-              <w:t>19</w:t>
+              <w:t>21</w:t>
+            </w:r>
+            <w:r>
+              <w:rPr>
+                <w:noProof/>
+                <w:webHidden/>
+              </w:rPr>
+              <w:fldChar w:fldCharType="end"/>
+            </w:r>
+          </w:hyperlink>
+        </w:p>
+        <w:p>
+          <w:pPr>
+            <w:pStyle w:val="Indholdsfortegnelse1"/>
+            <w:tabs>
+              <w:tab w:val="right" w:leader="dot" w:pos="9628"/>
+            </w:tabs>
+            <w:rPr>
+              <w:rFonts w:eastAsiaTheme="minorEastAsia"/>
+              <w:noProof/>
+              <w:lang w:eastAsia="da-DK"/>
+            </w:rPr>
+          </w:pPr>
+          <w:hyperlink w:anchor="_Toc469572424" w:history="1">
+            <w:r>
+              <w:rPr>
+                <w:rStyle w:val="Hyperlink"/>
+                <w:noProof/>
+                <w:lang w:val="en-US"/>
+              </w:rPr>
+              <w:t>Appendices</w:t>
+            </w:r>
+            <w:r>
+              <w:rPr>
+                <w:noProof/>
+                <w:webHidden/>
+              </w:rPr>
+              <w:tab/>
+            </w:r>
+            <w:r>
+              <w:rPr>
+                <w:noProof/>
+                <w:webHidden/>
+              </w:rPr>
+              <w:fldChar w:fldCharType="begin"/>
+            </w:r>
+            <w:r>
+              <w:rPr>
+                <w:noProof/>
+                <w:webHidden/>
+              </w:rPr>
+              <w:instrText xml:space="preserve"> PAGEREF _Toc469572424 \h </w:instrText>
+            </w:r>
+            <w:r>
+              <w:rPr>
+                <w:noProof/>
+                <w:webHidden/>
+              </w:rPr>
+            </w:r>
+            <w:r>
+              <w:rPr>
+                <w:noProof/>
+                <w:webHidden/>
+              </w:rPr>
+              <w:fldChar w:fldCharType="separate"/>
+            </w:r>
+            <w:r>
+              <w:rPr>
+                <w:noProof/>
+                <w:webHidden/>
+              </w:rPr>
+              <w:t>21</w:t>
             </w:r>
             <w:r>
               <w:rPr>
@@ -2898,27 +3178,15 @@
     </w:sdt>
     <w:p>
       <w:pPr>
-        <w:rPr>
-          <w:rFonts w:asciiTheme="majorHAnsi" w:eastAsiaTheme="majorEastAsia" w:hAnsiTheme="majorHAnsi" w:cstheme="majorBidi"/>
-          <w:spacing w:val="-10"/>
-          <w:kern w:val="28"/>
-          <w:sz w:val="56"/>
-          <w:szCs w:val="56"/>
-        </w:rPr>
-      </w:pPr>
-      <w:r>
-        <w:br w:type="page"/>
-      </w:r>
-    </w:p>
-    <w:p>
-      <w:pPr>
         <w:pStyle w:val="Overskrift1"/>
         <w:rPr>
           <w:lang w:val="en-US"/>
         </w:rPr>
       </w:pPr>
-      <w:bookmarkStart w:id="0" w:name="_Toc469569439"/>
-      <w:bookmarkStart w:id="1" w:name="_Toc469561274"/>
+      <w:bookmarkStart w:id="0" w:name="_Toc469561274"/>
+      <w:bookmarkStart w:id="1" w:name="_Toc469572393"/>
+      <w:bookmarkStart w:id="2" w:name="_GoBack"/>
+      <w:bookmarkEnd w:id="2"/>
       <w:r>
         <w:rPr>
           <w:lang w:val="en-US"/>
@@ -2926,6 +3194,7 @@
         <w:lastRenderedPageBreak/>
         <w:t>Abstract.</w:t>
       </w:r>
+      <w:bookmarkEnd w:id="0"/>
       <w:bookmarkEnd w:id="1"/>
     </w:p>
     <w:p>
@@ -2976,7 +3245,8 @@
           <w:lang w:val="en-US"/>
         </w:rPr>
       </w:pPr>
-      <w:bookmarkStart w:id="2" w:name="_Toc469561275"/>
+      <w:bookmarkStart w:id="3" w:name="_Toc469561275"/>
+      <w:bookmarkStart w:id="4" w:name="_Toc469572394"/>
       <w:r>
         <w:rPr>
           <w:lang w:val="en-US"/>
@@ -2989,7 +3259,8 @@
         </w:rPr>
         <w:t>.</w:t>
       </w:r>
-      <w:bookmarkEnd w:id="2"/>
+      <w:bookmarkEnd w:id="3"/>
+      <w:bookmarkEnd w:id="4"/>
     </w:p>
     <w:p>
       <w:pPr>
@@ -3143,14 +3414,16 @@
           <w:lang w:val="en-US"/>
         </w:rPr>
       </w:pPr>
-      <w:bookmarkStart w:id="3" w:name="_Toc469561276"/>
+      <w:bookmarkStart w:id="5" w:name="_Toc469561276"/>
+      <w:bookmarkStart w:id="6" w:name="_Toc469572395"/>
       <w:r>
         <w:rPr>
           <w:lang w:val="en-US"/>
         </w:rPr>
         <w:t>Analysis.</w:t>
       </w:r>
-      <w:bookmarkEnd w:id="3"/>
+      <w:bookmarkEnd w:id="5"/>
+      <w:bookmarkEnd w:id="6"/>
     </w:p>
     <w:p>
       <w:pPr>
@@ -3176,7 +3449,8 @@
           <w:lang w:val="en-US"/>
         </w:rPr>
       </w:pPr>
-      <w:bookmarkStart w:id="4" w:name="_Toc469561277"/>
+      <w:bookmarkStart w:id="7" w:name="_Toc469561277"/>
+      <w:bookmarkStart w:id="8" w:name="_Toc469572396"/>
       <w:r>
         <w:rPr>
           <w:lang w:val="en-US"/>
@@ -3190,7 +3464,8 @@
         </w:rPr>
         <w:t>.</w:t>
       </w:r>
-      <w:bookmarkEnd w:id="4"/>
+      <w:bookmarkEnd w:id="7"/>
+      <w:bookmarkEnd w:id="8"/>
     </w:p>
     <w:p>
       <w:pPr>
@@ -3375,7 +3650,7 @@
           <w:lang w:val="en-US"/>
         </w:rPr>
       </w:pPr>
-      <w:bookmarkStart w:id="5" w:name="_Toc469561278"/>
+      <w:bookmarkStart w:id="9" w:name="_Toc469561278"/>
     </w:p>
     <w:p>
       <w:pPr>
@@ -3384,13 +3659,15 @@
           <w:lang w:val="en-US"/>
         </w:rPr>
       </w:pPr>
+      <w:bookmarkStart w:id="10" w:name="_Toc469572397"/>
       <w:r>
         <w:rPr>
           <w:lang w:val="en-US"/>
         </w:rPr>
         <w:t>Functional:</w:t>
       </w:r>
-      <w:bookmarkEnd w:id="5"/>
+      <w:bookmarkEnd w:id="9"/>
+      <w:bookmarkEnd w:id="10"/>
     </w:p>
     <w:p>
       <w:pPr>
@@ -3531,14 +3808,16 @@
           <w:lang w:val="en-US"/>
         </w:rPr>
       </w:pPr>
-      <w:bookmarkStart w:id="6" w:name="_Toc469561279"/>
+      <w:bookmarkStart w:id="11" w:name="_Toc469561279"/>
+      <w:bookmarkStart w:id="12" w:name="_Toc469572398"/>
       <w:r>
         <w:rPr>
           <w:lang w:val="en-US"/>
         </w:rPr>
         <w:t>Non-functional:</w:t>
       </w:r>
-      <w:bookmarkEnd w:id="6"/>
+      <w:bookmarkEnd w:id="11"/>
+      <w:bookmarkEnd w:id="12"/>
     </w:p>
     <w:p>
       <w:pPr>
@@ -3621,6 +3900,7 @@
           <w:lang w:val="en-US"/>
         </w:rPr>
       </w:pPr>
+      <w:bookmarkStart w:id="13" w:name="_Toc469572399"/>
       <w:r>
         <w:rPr>
           <w:lang w:val="en-US"/>
@@ -3628,7 +3908,7 @@
         <w:lastRenderedPageBreak/>
         <w:t>Use-Case diagram.</w:t>
       </w:r>
-      <w:bookmarkEnd w:id="0"/>
+      <w:bookmarkEnd w:id="13"/>
     </w:p>
     <w:p>
       <w:pPr>
@@ -3810,7 +4090,7 @@
           <w:lang w:val="en-US"/>
         </w:rPr>
       </w:pPr>
-      <w:bookmarkStart w:id="7" w:name="_Toc469569440"/>
+      <w:bookmarkStart w:id="14" w:name="_Toc469572400"/>
       <w:r>
         <w:rPr>
           <w:lang w:val="en-US"/>
@@ -3818,7 +4098,7 @@
         <w:lastRenderedPageBreak/>
         <w:t>Task Diagram.</w:t>
       </w:r>
-      <w:bookmarkEnd w:id="7"/>
+      <w:bookmarkEnd w:id="14"/>
     </w:p>
     <w:p>
       <w:pPr>
@@ -3908,8 +4188,8 @@
           <w:lang w:val="en-US"/>
         </w:rPr>
       </w:pPr>
-      <w:bookmarkStart w:id="8" w:name="_Toc469569452"/>
-      <w:bookmarkStart w:id="9" w:name="_Toc469561281"/>
+      <w:bookmarkStart w:id="15" w:name="_Toc469561281"/>
+      <w:bookmarkStart w:id="16" w:name="_Toc469572401"/>
       <w:r>
         <w:rPr>
           <w:lang w:val="en-US"/>
@@ -3917,7 +4197,8 @@
         <w:lastRenderedPageBreak/>
         <w:t>Design.</w:t>
       </w:r>
-      <w:bookmarkEnd w:id="9"/>
+      <w:bookmarkEnd w:id="15"/>
+      <w:bookmarkEnd w:id="16"/>
     </w:p>
     <w:p>
       <w:pPr>
@@ -3967,14 +4248,16 @@
           <w:lang w:val="en-US"/>
         </w:rPr>
       </w:pPr>
-      <w:bookmarkStart w:id="10" w:name="_Toc469561282"/>
+      <w:bookmarkStart w:id="17" w:name="_Toc469561282"/>
+      <w:bookmarkStart w:id="18" w:name="_Toc469572402"/>
       <w:r>
         <w:rPr>
           <w:lang w:val="en-US"/>
         </w:rPr>
         <w:t>Game Protocol</w:t>
       </w:r>
-      <w:bookmarkEnd w:id="10"/>
+      <w:bookmarkEnd w:id="17"/>
+      <w:bookmarkEnd w:id="18"/>
     </w:p>
     <w:p>
       <w:pPr>
@@ -4362,7 +4645,8 @@
           <w:lang w:val="en-US"/>
         </w:rPr>
       </w:pPr>
-      <w:bookmarkStart w:id="11" w:name="_Toc469561283"/>
+      <w:bookmarkStart w:id="19" w:name="_Toc469561283"/>
+      <w:bookmarkStart w:id="20" w:name="_Toc469572403"/>
       <w:r>
         <w:rPr>
           <w:lang w:val="en-US"/>
@@ -4376,7 +4660,22 @@
         </w:rPr>
         <w:t>Connection</w:t>
       </w:r>
-      <w:bookmarkEnd w:id="11"/>
+      <w:bookmarkEnd w:id="19"/>
+      <w:bookmarkEnd w:id="20"/>
+    </w:p>
+    <w:p>
+      <w:pPr>
+        <w:rPr>
+          <w:lang w:val="en-US"/>
+        </w:rPr>
+      </w:pPr>
+      <w:bookmarkStart w:id="21" w:name="_Toc469561284"/>
+      <w:r>
+        <w:rPr>
+          <w:lang w:val="en-US"/>
+        </w:rPr>
+        <w:t>The Serial connection is the task that takes care of the protocol part of communication between the Micro Control Unit (MCU) and the Computer. What it does is that it reads the byte queue applied from the Serial driver and if the first byte is the flag it goes to data mode, if it does not read a flag it will halt at read mode until the flag is read. In data mode, it will start reading the queue and here it will read until flag if it reads a flag it will keep the payload and send the ACK back to the sender. When the data mode receives an ESC, it will check for the flag or another ESC if nothing it will send the NACK to the sender, otherwise, it will add the data and send the ACK to the sender. If the data mode is corrupted it will send the NACK to the sender in the corrupted part, we could have used the CRC but we decided not to do that because we know what the messages are supposed to be and therefore do not need the CRC.</w:t>
+      </w:r>
     </w:p>
     <w:p>
       <w:pPr>
@@ -4387,48 +4686,31 @@
           <w:lang w:val="en-US"/>
         </w:rPr>
       </w:pPr>
-      <w:bookmarkStart w:id="12" w:name="_Toc469561284"/>
       <w:r>
         <w:rPr>
           <w:rFonts w:asciiTheme="minorHAnsi" w:eastAsiaTheme="minorHAnsi" w:hAnsiTheme="minorHAnsi" w:cstheme="minorBidi"/>
           <w:color w:val="auto"/>
           <w:lang w:val="en-US"/>
         </w:rPr>
-        <w:t>The Serial connection is the task that takes care of the protocol part of communication between the Micro Control Unit (MCU) and the Computer. What it does is that it reads the byte queue applied from the Serial driver and if the first byte is the flag it goes to data mode, if it does not read a flag it will halt at read mode until the flag is read. In data mode, it will start reading the queue and here it will read until flag if it reads a flag it will keep the payload and send the ACK back to the sender. When the data mode receives an ESC, it will check for the flag or another ESC if nothing it will send the NACK to the sender, otherwise, it will add the data and send the ACK to the sender. If the data mode is corrupted it will send the NACK to the sender in the corrupted part, we could have used the CRC but we decided not to do that because we know what the messages are supposed to be and therefore do not need the CRC.</w:t>
+        <w:t xml:space="preserve"> </w:t>
       </w:r>
     </w:p>
     <w:p>
       <w:pPr>
         <w:pStyle w:val="Overskrift3"/>
         <w:rPr>
-          <w:rFonts w:asciiTheme="minorHAnsi" w:eastAsiaTheme="minorHAnsi" w:hAnsiTheme="minorHAnsi" w:cstheme="minorBidi"/>
-          <w:color w:val="auto"/>
-          <w:lang w:val="en-US"/>
-        </w:rPr>
-      </w:pPr>
-      <w:r>
-        <w:rPr>
-          <w:rFonts w:asciiTheme="minorHAnsi" w:eastAsiaTheme="minorHAnsi" w:hAnsiTheme="minorHAnsi" w:cstheme="minorBidi"/>
-          <w:color w:val="auto"/>
-          <w:lang w:val="en-US"/>
-        </w:rPr>
-        <w:t xml:space="preserve"> </w:t>
-      </w:r>
-    </w:p>
-    <w:p>
-      <w:pPr>
-        <w:pStyle w:val="Overskrift3"/>
-        <w:rPr>
-          <w:lang w:val="en-US"/>
-        </w:rPr>
-      </w:pPr>
+          <w:lang w:val="en-US"/>
+        </w:rPr>
+      </w:pPr>
+      <w:bookmarkStart w:id="22" w:name="_Toc469572404"/>
       <w:r>
         <w:rPr>
           <w:lang w:val="en-US"/>
         </w:rPr>
         <w:t>Task 1 Serial Connection Diagram</w:t>
       </w:r>
-      <w:bookmarkEnd w:id="12"/>
+      <w:bookmarkEnd w:id="21"/>
+      <w:bookmarkEnd w:id="22"/>
     </w:p>
     <w:p>
       <w:pPr>
@@ -4505,7 +4787,8 @@
           <w:lang w:val="en-US"/>
         </w:rPr>
       </w:pPr>
-      <w:bookmarkStart w:id="13" w:name="_Toc469561285"/>
+      <w:bookmarkStart w:id="23" w:name="_Toc469561285"/>
+      <w:bookmarkStart w:id="24" w:name="_Toc469572405"/>
       <w:r>
         <w:rPr>
           <w:lang w:val="en-US"/>
@@ -4518,26 +4801,52 @@
         </w:rPr>
         <w:t xml:space="preserve"> Game</w:t>
       </w:r>
-      <w:bookmarkEnd w:id="13"/>
+      <w:bookmarkEnd w:id="23"/>
+      <w:bookmarkEnd w:id="24"/>
+    </w:p>
+    <w:p>
+      <w:pPr>
+        <w:rPr>
+          <w:lang w:val="en-US"/>
+        </w:rPr>
+      </w:pPr>
+      <w:bookmarkStart w:id="25" w:name="_Toc469561286"/>
+      <w:r>
+        <w:rPr>
+          <w:lang w:val="en-US"/>
+        </w:rPr>
+        <w:t>The Game task is implemented as the state machine. The task will be in idle state until the joystick is pressed and then it will go to the run state, where the ball and game are updated. If the ball gets out of the frame it will go to score state and add points to the player. In the score state, it waits for the button to be pressed before it goes back to idle state.</w:t>
+      </w:r>
+    </w:p>
+    <w:p>
+      <w:pPr>
+        <w:rPr>
+          <w:lang w:val="en-US"/>
+        </w:rPr>
+      </w:pPr>
     </w:p>
     <w:p>
       <w:pPr>
         <w:pStyle w:val="Overskrift3"/>
         <w:rPr>
-          <w:rFonts w:asciiTheme="minorHAnsi" w:eastAsiaTheme="minorHAnsi" w:hAnsiTheme="minorHAnsi" w:cstheme="minorBidi"/>
-          <w:color w:val="auto"/>
-          <w:lang w:val="en-US"/>
-        </w:rPr>
-      </w:pPr>
-      <w:bookmarkStart w:id="14" w:name="_Toc469561286"/>
-      <w:r>
-        <w:rPr>
-          <w:rFonts w:asciiTheme="minorHAnsi" w:eastAsiaTheme="minorHAnsi" w:hAnsiTheme="minorHAnsi" w:cstheme="minorBidi"/>
-          <w:color w:val="auto"/>
-          <w:lang w:val="en-US"/>
-        </w:rPr>
-        <w:t>The Game task is implemented as the state machine. The task will be in idle state until the joystick is pressed and then it will go to the run state, where the ball and game are updated. If the ball gets out of the frame it will go to score state and add points to the player. In the score state, it waits for the button to be pressed before it goes back to idle state.</w:t>
-      </w:r>
+          <w:lang w:val="en-US"/>
+        </w:rPr>
+      </w:pPr>
+      <w:bookmarkStart w:id="26" w:name="_Toc469572406"/>
+      <w:r>
+        <w:rPr>
+          <w:lang w:val="en-US"/>
+        </w:rPr>
+        <w:t xml:space="preserve">Task 2 </w:t>
+      </w:r>
+      <w:r>
+        <w:rPr>
+          <w:lang w:val="en-US"/>
+        </w:rPr>
+        <w:t>State Machine</w:t>
+      </w:r>
+      <w:bookmarkEnd w:id="25"/>
+      <w:bookmarkEnd w:id="26"/>
     </w:p>
     <w:p>
       <w:pPr>
@@ -4553,42 +4862,16 @@
           <w:lang w:val="en-US"/>
         </w:rPr>
       </w:pPr>
-      <w:r>
-        <w:rPr>
-          <w:lang w:val="en-US"/>
-        </w:rPr>
-        <w:t xml:space="preserve">Task 2 </w:t>
-      </w:r>
-      <w:r>
-        <w:rPr>
-          <w:lang w:val="en-US"/>
-        </w:rPr>
-        <w:t>State Machine</w:t>
-      </w:r>
-      <w:bookmarkEnd w:id="14"/>
-    </w:p>
-    <w:p>
-      <w:pPr>
-        <w:rPr>
-          <w:lang w:val="en-US"/>
-        </w:rPr>
-      </w:pPr>
-    </w:p>
-    <w:p>
-      <w:pPr>
-        <w:pStyle w:val="Overskrift3"/>
-        <w:rPr>
-          <w:lang w:val="en-US"/>
-        </w:rPr>
-      </w:pPr>
-      <w:bookmarkStart w:id="15" w:name="_Toc469561287"/>
+      <w:bookmarkStart w:id="27" w:name="_Toc469561287"/>
+      <w:bookmarkStart w:id="28" w:name="_Toc469572407"/>
       <w:r>
         <w:rPr>
           <w:lang w:val="en-US"/>
         </w:rPr>
         <w:t>Game State Machine Diagram</w:t>
       </w:r>
-      <w:bookmarkEnd w:id="15"/>
+      <w:bookmarkEnd w:id="27"/>
+      <w:bookmarkEnd w:id="28"/>
     </w:p>
     <w:p>
       <w:pPr>
@@ -4786,7 +5069,7 @@
           <w:lang w:val="en-US"/>
         </w:rPr>
       </w:pPr>
-      <w:bookmarkStart w:id="16" w:name="_Toc469561288"/>
+      <w:bookmarkStart w:id="29" w:name="_Toc469561288"/>
       <w:r>
         <w:rPr>
           <w:noProof/>
@@ -4897,6 +5180,7 @@
           </wp:anchor>
         </w:drawing>
       </w:r>
+      <w:bookmarkStart w:id="30" w:name="_Toc469572408"/>
       <w:r>
         <w:rPr>
           <w:rStyle w:val="Overskrift3Tegn"/>
@@ -4904,7 +5188,8 @@
         </w:rPr>
         <w:t>Idle State Diagram.</w:t>
       </w:r>
-      <w:bookmarkEnd w:id="16"/>
+      <w:bookmarkEnd w:id="29"/>
+      <w:bookmarkEnd w:id="30"/>
       <w:r>
         <w:rPr>
           <w:lang w:val="en-US"/>
@@ -4959,18 +5244,13 @@
     </w:p>
     <w:p>
       <w:pPr>
-        <w:pStyle w:val="Overskrift3"/>
-        <w:rPr>
-          <w:rFonts w:asciiTheme="minorHAnsi" w:eastAsiaTheme="minorHAnsi" w:hAnsiTheme="minorHAnsi" w:cstheme="minorBidi"/>
-          <w:color w:val="auto"/>
-          <w:lang w:val="en-US"/>
-        </w:rPr>
-      </w:pPr>
-      <w:bookmarkStart w:id="17" w:name="_Toc469561289"/>
-      <w:r>
-        <w:rPr>
-          <w:rFonts w:asciiTheme="minorHAnsi" w:eastAsiaTheme="minorHAnsi" w:hAnsiTheme="minorHAnsi" w:cstheme="minorBidi"/>
-          <w:color w:val="auto"/>
+        <w:rPr>
+          <w:lang w:val="en-US"/>
+        </w:rPr>
+      </w:pPr>
+      <w:bookmarkStart w:id="31" w:name="_Toc469561289"/>
+      <w:r>
+        <w:rPr>
           <w:lang w:val="en-US"/>
         </w:rPr>
         <w:lastRenderedPageBreak/>
@@ -4984,6 +5264,7 @@
           <w:lang w:val="en-US"/>
         </w:rPr>
       </w:pPr>
+      <w:bookmarkStart w:id="32" w:name="_Toc469572409"/>
       <w:r>
         <w:rPr>
           <w:noProof/>
@@ -5045,7 +5326,8 @@
         </w:rPr>
         <w:t>Run State Diagram.</w:t>
       </w:r>
-      <w:bookmarkEnd w:id="17"/>
+      <w:bookmarkEnd w:id="31"/>
+      <w:bookmarkEnd w:id="32"/>
     </w:p>
     <w:p>
       <w:pPr>
@@ -5071,7 +5353,8 @@
           <w:lang w:val="en-US"/>
         </w:rPr>
       </w:pPr>
-      <w:bookmarkStart w:id="18" w:name="_Toc469561290"/>
+      <w:bookmarkStart w:id="33" w:name="_Toc469561290"/>
+      <w:bookmarkStart w:id="34" w:name="_Toc469572410"/>
       <w:r>
         <w:rPr>
           <w:lang w:val="en-US"/>
@@ -5079,7 +5362,8 @@
         <w:lastRenderedPageBreak/>
         <w:t>Task 3 Player on board</w:t>
       </w:r>
-      <w:bookmarkEnd w:id="18"/>
+      <w:bookmarkEnd w:id="33"/>
+      <w:bookmarkEnd w:id="34"/>
     </w:p>
     <w:p>
       <w:pPr>
@@ -5401,14 +5685,16 @@
           <w:lang w:val="en-US"/>
         </w:rPr>
       </w:pPr>
-      <w:bookmarkStart w:id="19" w:name="_Toc469561291"/>
+      <w:bookmarkStart w:id="35" w:name="_Toc469561291"/>
+      <w:bookmarkStart w:id="36" w:name="_Toc469572411"/>
       <w:r>
         <w:rPr>
           <w:lang w:val="en-US"/>
         </w:rPr>
         <w:t>Task 3 Player on board Diagram</w:t>
       </w:r>
-      <w:bookmarkEnd w:id="19"/>
+      <w:bookmarkEnd w:id="35"/>
+      <w:bookmarkEnd w:id="36"/>
     </w:p>
     <w:p>
       <w:pPr>
@@ -5478,7 +5764,8 @@
           <w:lang w:val="en-US"/>
         </w:rPr>
       </w:pPr>
-      <w:bookmarkStart w:id="20" w:name="_Toc469561292"/>
+      <w:bookmarkStart w:id="37" w:name="_Toc469561292"/>
+      <w:bookmarkStart w:id="38" w:name="_Toc469572412"/>
       <w:r>
         <w:rPr>
           <w:lang w:val="en-US"/>
@@ -5486,7 +5773,8 @@
         <w:lastRenderedPageBreak/>
         <w:t>Task 4 Player Pc</w:t>
       </w:r>
-      <w:bookmarkEnd w:id="20"/>
+      <w:bookmarkEnd w:id="37"/>
+      <w:bookmarkEnd w:id="38"/>
     </w:p>
     <w:p>
       <w:pPr>
@@ -5609,7 +5897,8 @@
           <w:lang w:eastAsia="da-DK"/>
         </w:rPr>
       </w:pPr>
-      <w:bookmarkStart w:id="21" w:name="_Toc469561293"/>
+      <w:bookmarkStart w:id="39" w:name="_Toc469561293"/>
+      <w:bookmarkStart w:id="40" w:name="_Toc469572413"/>
       <w:r>
         <w:rPr>
           <w:rStyle w:val="Overskrift3Tegn"/>
@@ -5617,7 +5906,8 @@
         </w:rPr>
         <w:t>Task 4 Player Pc Diagram</w:t>
       </w:r>
-      <w:bookmarkEnd w:id="21"/>
+      <w:bookmarkEnd w:id="39"/>
+      <w:bookmarkEnd w:id="40"/>
     </w:p>
     <w:p>
       <w:pPr>
@@ -5687,6 +5977,7 @@
           <w:lang w:val="en-US"/>
         </w:rPr>
       </w:pPr>
+      <w:bookmarkStart w:id="41" w:name="_Toc469572414"/>
       <w:r>
         <w:rPr>
           <w:lang w:val="en-US"/>
@@ -5694,6 +5985,7 @@
         <w:lastRenderedPageBreak/>
         <w:t>Deadlines and priorities</w:t>
       </w:r>
+      <w:bookmarkEnd w:id="41"/>
     </w:p>
     <w:p>
       <w:pPr>
@@ -6271,6 +6563,7 @@
           <w:lang w:val="en-US"/>
         </w:rPr>
       </w:pPr>
+      <w:bookmarkStart w:id="42" w:name="_Toc469572415"/>
       <w:r>
         <w:rPr>
           <w:lang w:val="en-US"/>
@@ -6284,7 +6577,7 @@
         </w:rPr>
         <w:t>.</w:t>
       </w:r>
-      <w:bookmarkEnd w:id="8"/>
+      <w:bookmarkEnd w:id="42"/>
       <w:r>
         <w:rPr>
           <w:lang w:val="en-US"/>
@@ -7087,7 +7380,7 @@
           <w:lang w:val="en-US"/>
         </w:rPr>
       </w:pPr>
-      <w:bookmarkStart w:id="22" w:name="_Toc469569453"/>
+      <w:bookmarkStart w:id="43" w:name="_Toc469572416"/>
       <w:r>
         <w:rPr>
           <w:lang w:val="en-US"/>
@@ -7095,7 +7388,7 @@
         <w:lastRenderedPageBreak/>
         <w:t>Test.</w:t>
       </w:r>
-      <w:bookmarkEnd w:id="22"/>
+      <w:bookmarkEnd w:id="43"/>
     </w:p>
     <w:p>
       <w:pPr>
@@ -7125,14 +7418,14 @@
           <w:lang w:val="en-US"/>
         </w:rPr>
       </w:pPr>
-      <w:bookmarkStart w:id="23" w:name="_Toc469569454"/>
+      <w:bookmarkStart w:id="44" w:name="_Toc469572417"/>
       <w:r>
         <w:rPr>
           <w:lang w:val="en-US"/>
         </w:rPr>
         <w:t>System timeline.</w:t>
       </w:r>
-      <w:bookmarkEnd w:id="23"/>
+      <w:bookmarkEnd w:id="44"/>
     </w:p>
     <w:p>
       <w:pPr>
@@ -7148,8 +7441,8 @@
           <w:lang w:val="en-US"/>
         </w:rPr>
       </w:pPr>
-      <w:bookmarkStart w:id="24" w:name="_Toc469569458"/>
-      <w:bookmarkStart w:id="25" w:name="_Toc469561297"/>
+      <w:bookmarkStart w:id="45" w:name="_Toc469561297"/>
+      <w:bookmarkStart w:id="46" w:name="_Toc469572418"/>
       <w:r>
         <w:rPr>
           <w:lang w:val="en-US"/>
@@ -7162,7 +7455,8 @@
         </w:rPr>
         <w:t>.</w:t>
       </w:r>
-      <w:bookmarkEnd w:id="25"/>
+      <w:bookmarkEnd w:id="45"/>
+      <w:bookmarkEnd w:id="46"/>
     </w:p>
     <w:p>
       <w:pPr>
@@ -7230,14 +7524,16 @@
           <w:lang w:val="en-US"/>
         </w:rPr>
       </w:pPr>
-      <w:bookmarkStart w:id="26" w:name="_Toc469561298"/>
+      <w:bookmarkStart w:id="47" w:name="_Toc469561298"/>
+      <w:bookmarkStart w:id="48" w:name="_Toc469572419"/>
       <w:r>
         <w:rPr>
           <w:lang w:val="en-US"/>
         </w:rPr>
         <w:t>Working:</w:t>
       </w:r>
-      <w:bookmarkEnd w:id="26"/>
+      <w:bookmarkEnd w:id="47"/>
+      <w:bookmarkEnd w:id="48"/>
       <w:r>
         <w:rPr>
           <w:lang w:val="en-US"/>
@@ -7507,14 +7803,16 @@
           <w:lang w:val="en-US"/>
         </w:rPr>
       </w:pPr>
-      <w:bookmarkStart w:id="27" w:name="_Toc469561299"/>
+      <w:bookmarkStart w:id="49" w:name="_Toc469561299"/>
+      <w:bookmarkStart w:id="50" w:name="_Toc469572420"/>
       <w:r>
         <w:rPr>
           <w:lang w:val="en-US"/>
         </w:rPr>
         <w:t>Not working:</w:t>
       </w:r>
-      <w:bookmarkEnd w:id="27"/>
+      <w:bookmarkEnd w:id="49"/>
+      <w:bookmarkEnd w:id="50"/>
       <w:r>
         <w:rPr>
           <w:lang w:val="en-US"/>
@@ -7623,8 +7921,7 @@
           <w:lang w:val="en-US"/>
         </w:rPr>
       </w:pPr>
-      <w:bookmarkStart w:id="28" w:name="_GoBack"/>
-      <w:bookmarkEnd w:id="28"/>
+      <w:bookmarkStart w:id="51" w:name="_Toc469572421"/>
       <w:r>
         <w:rPr>
           <w:lang w:val="en-US"/>
@@ -7637,7 +7934,7 @@
         </w:rPr>
         <w:t>.</w:t>
       </w:r>
-      <w:bookmarkEnd w:id="24"/>
+      <w:bookmarkEnd w:id="51"/>
     </w:p>
     <w:p>
       <w:pPr>
@@ -7687,7 +7984,7 @@
           <w:lang w:val="en-US"/>
         </w:rPr>
       </w:pPr>
-      <w:bookmarkStart w:id="29" w:name="_Toc469569459"/>
+      <w:bookmarkStart w:id="52" w:name="_Toc469572422"/>
       <w:r>
         <w:rPr>
           <w:lang w:val="en-US"/>
@@ -7700,7 +7997,7 @@
         </w:rPr>
         <w:t>.</w:t>
       </w:r>
-      <w:bookmarkEnd w:id="29"/>
+      <w:bookmarkEnd w:id="52"/>
       <w:r>
         <w:rPr>
           <w:lang w:val="en-US"/>
@@ -7721,7 +8018,7 @@
         <w:br w:type="page"/>
       </w:r>
     </w:p>
-    <w:bookmarkStart w:id="30" w:name="_Toc469569460" w:displacedByCustomXml="next"/>
+    <w:bookmarkStart w:id="53" w:name="_Toc469572423" w:displacedByCustomXml="next"/>
     <w:sdt>
       <w:sdtPr>
         <w:rPr>
@@ -7751,7 +8048,7 @@
             </w:rPr>
             <w:t>References</w:t>
           </w:r>
-          <w:bookmarkEnd w:id="30"/>
+          <w:bookmarkEnd w:id="53"/>
         </w:p>
         <w:sdt>
           <w:sdtPr>
@@ -7874,6 +8171,11 @@
               </w:r>
             </w:p>
             <w:p>
+              <w:pPr>
+                <w:rPr>
+                  <w:lang w:val="en-US"/>
+                </w:rPr>
+              </w:pPr>
               <w:r>
                 <w:rPr>
                   <w:b/>
@@ -7893,6 +8195,97 @@
           <w:lang w:val="en-US"/>
         </w:rPr>
       </w:pPr>
+      <w:bookmarkStart w:id="54" w:name="_Toc469572424"/>
+      <w:r>
+        <w:rPr>
+          <w:lang w:val="en-US"/>
+        </w:rPr>
+        <w:t>Appendices</w:t>
+      </w:r>
+      <w:bookmarkEnd w:id="54"/>
+    </w:p>
+    <w:p>
+      <w:pPr>
+        <w:rPr>
+          <w:lang w:val="en-US"/>
+        </w:rPr>
+      </w:pPr>
+      <w:r>
+        <w:rPr>
+          <w:lang w:val="en-US"/>
+        </w:rPr>
+        <w:t>Appendix A</w:t>
+      </w:r>
+      <w:r>
+        <w:rPr>
+          <w:lang w:val="en-US"/>
+        </w:rPr>
+        <w:t xml:space="preserve"> - Use Case, Task activity diagrams</w:t>
+      </w:r>
+    </w:p>
+    <w:p>
+      <w:pPr>
+        <w:rPr>
+          <w:lang w:val="en-US"/>
+        </w:rPr>
+      </w:pPr>
+      <w:r>
+        <w:rPr>
+          <w:lang w:val="en-US"/>
+        </w:rPr>
+        <w:t>Appendix B</w:t>
+      </w:r>
+      <w:r>
+        <w:rPr>
+          <w:lang w:val="en-US"/>
+        </w:rPr>
+        <w:t xml:space="preserve"> - protocol diagrams.</w:t>
+      </w:r>
+    </w:p>
+    <w:p>
+      <w:pPr>
+        <w:rPr>
+          <w:lang w:val="en-US"/>
+        </w:rPr>
+      </w:pPr>
+      <w:r>
+        <w:rPr>
+          <w:lang w:val="en-US"/>
+        </w:rPr>
+        <w:t>Appendix C</w:t>
+      </w:r>
+      <w:r>
+        <w:rPr>
+          <w:lang w:val="en-US"/>
+        </w:rPr>
+        <w:t xml:space="preserve"> - Task diagram.</w:t>
+      </w:r>
+    </w:p>
+    <w:p>
+      <w:pPr>
+        <w:rPr>
+          <w:lang w:val="en-US"/>
+        </w:rPr>
+      </w:pPr>
+      <w:r>
+        <w:rPr>
+          <w:lang w:val="en-US"/>
+        </w:rPr>
+        <w:t>Appendix D - first part of project description</w:t>
+      </w:r>
+    </w:p>
+    <w:p>
+      <w:pPr>
+        <w:rPr>
+          <w:lang w:val="en-US"/>
+        </w:rPr>
+      </w:pPr>
+      <w:r>
+        <w:rPr>
+          <w:lang w:val="en-US"/>
+        </w:rPr>
+        <w:t>Appendix E - second part of project description.</w:t>
+      </w:r>
     </w:p>
     <w:sectPr>
       <w:pgSz w:w="11906" w:h="16838"/>
@@ -9618,7 +10011,7 @@
 </file>
 
 <file path=customXml/itemProps2.xml><?xml version="1.0" encoding="utf-8"?>
-<ds:datastoreItem xmlns:ds="http://schemas.openxmlformats.org/officeDocument/2006/customXml" ds:itemID="{7BB2A1C1-6274-4C21-9EEE-2075BDCD8283}">
+<ds:datastoreItem xmlns:ds="http://schemas.openxmlformats.org/officeDocument/2006/customXml" ds:itemID="{A5A46455-E2FC-46D3-A4C3-668CBFFF18F4}">
   <ds:schemaRefs>
     <ds:schemaRef ds:uri="http://schemas.openxmlformats.org/officeDocument/2006/bibliography"/>
   </ds:schemaRefs>

</xml_diff>